<commit_message>
add questão de pesquisa e aceitado alterações
</commit_message>
<xml_diff>
--- a/anteprojeto/main.docx
+++ b/anteprojeto/main.docx
@@ -663,11 +663,9 @@
       <w:r>
         <w:t xml:space="preserve"> disponível</w:t>
       </w:r>
-      <w:ins w:id="0" w:author="Juliano Varella De Carvalho" w:date="2020-04-01T18:29:00Z">
-        <w:r>
-          <w:t>,</w:t>
-        </w:r>
-      </w:ins>
+      <w:r>
+        <w:t>,</w:t>
+      </w:r>
       <w:r>
         <w:t xml:space="preserve"> </w:t>
       </w:r>
@@ -747,26 +745,7 @@
         <w:t>ido</w:t>
       </w:r>
       <w:r>
-        <w:t xml:space="preserve"> um </w:t>
-      </w:r>
-      <w:commentRangeStart w:id="1"/>
-      <w:del w:id="2" w:author="Érico Souza Loewe" w:date="2020-04-01T19:12:00Z">
-        <w:r>
-          <w:delText xml:space="preserve">modelo </w:delText>
-        </w:r>
-        <w:commentRangeEnd w:id="1"/>
-        <w:r>
-          <w:rPr>
-            <w:rStyle w:val="Refdecomentrio"/>
-          </w:rPr>
-          <w:commentReference w:id="1"/>
-        </w:r>
-        <w:r>
-          <w:delText xml:space="preserve">de </w:delText>
-        </w:r>
-      </w:del>
-      <w:r>
-        <w:t xml:space="preserve">sistema de recomendação baseado em </w:t>
+        <w:t xml:space="preserve"> um sistema de recomendação baseado em </w:t>
       </w:r>
       <w:r>
         <w:t>contexto comportamental e de ambiente</w:t>
@@ -774,19 +753,9 @@
       <w:r>
         <w:t xml:space="preserve">. O objetivo desse sistema é </w:t>
       </w:r>
-      <w:del w:id="3" w:author="Juliano Varella De Carvalho" w:date="2020-04-01T18:30:00Z">
-        <w:r>
-          <w:delText>apresentar</w:delText>
-        </w:r>
-        <w:r>
-          <w:delText xml:space="preserve"> </w:delText>
-        </w:r>
-      </w:del>
-      <w:ins w:id="4" w:author="Juliano Varella De Carvalho" w:date="2020-04-01T18:30:00Z">
-        <w:r>
-          <w:t xml:space="preserve">coletar </w:t>
-        </w:r>
-      </w:ins>
+      <w:r>
+        <w:t xml:space="preserve">coletar </w:t>
+      </w:r>
       <w:r>
         <w:t xml:space="preserve">informações sobre </w:t>
       </w:r>
@@ -837,9 +806,6 @@
       <w:r>
         <w:rPr>
           <w:lang w:val="en-US"/>
-          <w:rPrChange w:id="5" w:author="Juliano Varella De Carvalho" w:date="2020-04-01T18:29:00Z">
-            <w:rPr/>
-          </w:rPrChange>
         </w:rPr>
         <w:t>Palavras-chave</w:t>
       </w:r>
@@ -847,9 +813,6 @@
       <w:r>
         <w:rPr>
           <w:lang w:val="en-US"/>
-          <w:rPrChange w:id="6" w:author="Juliano Varella De Carvalho" w:date="2020-04-01T18:29:00Z">
-            <w:rPr/>
-          </w:rPrChange>
         </w:rPr>
         <w:t xml:space="preserve">: </w:t>
       </w:r>
@@ -858,21 +821,12 @@
           <w:i/>
           <w:iCs/>
           <w:lang w:val="en-US"/>
-          <w:rPrChange w:id="7" w:author="Juliano Varella De Carvalho" w:date="2020-04-01T18:29:00Z">
-            <w:rPr>
-              <w:i/>
-              <w:iCs/>
-            </w:rPr>
-          </w:rPrChange>
         </w:rPr>
         <w:t>RecSys.</w:t>
       </w:r>
       <w:r>
         <w:rPr>
           <w:lang w:val="en-US"/>
-          <w:rPrChange w:id="8" w:author="Juliano Varella De Carvalho" w:date="2020-04-01T18:29:00Z">
-            <w:rPr/>
-          </w:rPrChange>
         </w:rPr>
         <w:t xml:space="preserve"> </w:t>
       </w:r>
@@ -881,21 +835,12 @@
           <w:i/>
           <w:iCs/>
           <w:lang w:val="en-US"/>
-          <w:rPrChange w:id="9" w:author="Juliano Varella De Carvalho" w:date="2020-04-01T18:29:00Z">
-            <w:rPr>
-              <w:i/>
-              <w:iCs/>
-            </w:rPr>
-          </w:rPrChange>
         </w:rPr>
         <w:t>Machine Learning.</w:t>
       </w:r>
       <w:r>
         <w:rPr>
           <w:lang w:val="en-US"/>
-          <w:rPrChange w:id="10" w:author="Juliano Varella De Carvalho" w:date="2020-04-01T18:29:00Z">
-            <w:rPr/>
-          </w:rPrChange>
         </w:rPr>
         <w:t xml:space="preserve"> </w:t>
       </w:r>
@@ -1132,175 +1077,101 @@
       <w:r>
         <w:t xml:space="preserve"> anos, principalmente quando </w:t>
       </w:r>
-      <w:del w:id="11" w:author="Juliano Varella De Carvalho" w:date="2020-04-01T18:40:00Z">
-        <w:r>
-          <w:delText>estamos falando</w:delText>
-        </w:r>
-      </w:del>
-      <w:ins w:id="12" w:author="Juliano Varella De Carvalho" w:date="2020-04-01T18:40:00Z">
-        <w:r>
-          <w:t>aborda-se</w:t>
-        </w:r>
-      </w:ins>
+      <w:r>
+        <w:t>aborda-se</w:t>
+      </w:r>
+      <w:r>
+        <w:t xml:space="preserve"> internet e armazenamento</w:t>
+      </w:r>
+      <w:r>
+        <w:t xml:space="preserve"> de dados</w:t>
+      </w:r>
       <w:r>
         <w:t xml:space="preserve"> </w:t>
       </w:r>
-      <w:del w:id="13" w:author="Juliano Varella De Carvalho" w:date="2020-04-01T18:40:00Z">
-        <w:r>
-          <w:delText xml:space="preserve">de </w:delText>
-        </w:r>
-      </w:del>
-      <w:r>
-        <w:t>internet e armazenamento</w:t>
-      </w:r>
-      <w:ins w:id="14" w:author="Juliano Varella De Carvalho" w:date="2020-04-01T18:40:00Z">
-        <w:r>
-          <w:t xml:space="preserve"> de dados</w:t>
-        </w:r>
-      </w:ins>
-      <w:del w:id="15" w:author="Juliano Varella De Carvalho" w:date="2020-04-01T18:40:00Z">
-        <w:r>
-          <w:delText>.</w:delText>
-        </w:r>
-      </w:del>
+      <w:r>
+        <w:fldChar w:fldCharType="begin" w:fldLock="1"/>
+      </w:r>
+      <w:r>
+        <w:instrText>ADDIN CSL_CITATION {"citationItems":[{"id":"ITEM-1","itemData":{"author":[{"dropping-particle":"","family":"Muraro","given":"Rose Marie","non-dropping-particle":"","parse-names":false,"suffix":""}],"id":"ITEM-1","issued":{"date-parts":[["2009"]]},"publisher":"Querendo ser Deus","title":"Os avanços tecnológicos e o futuro da humanidade","type":"article"},"uris":["http://www.mendeley.com/documents/?uuid=4a839312-9c00-4f2d-b237-c7eb6b0c9e62"]}],"mendeley":{"formattedCitation":"(MURARO, 2009)","plainTextFormattedCitation":"(MURARO, 2009)","previouslyFormattedCitation":"(Muraro, 2009)"},"properties":{"noteIndex":0},"schema":"https://github.com/citation-style-language/schema/raw/master/csl-citation.json"}</w:instrText>
+      </w:r>
+      <w:r>
+        <w:fldChar w:fldCharType="separate"/>
+      </w:r>
+      <w:r>
+        <w:rPr>
+          <w:noProof/>
+        </w:rPr>
+        <w:t>(MURARO, 2009)</w:t>
+      </w:r>
+      <w:r>
+        <w:fldChar w:fldCharType="end"/>
+      </w:r>
+      <w:r>
+        <w:t>.</w:t>
+      </w:r>
+      <w:r>
+        <w:t xml:space="preserve"> O custo de armazenar um arquivo vem </w:t>
+      </w:r>
+      <w:r>
+        <w:t>fi</w:t>
+      </w:r>
+      <w:r>
+        <w:t xml:space="preserve">cando mais barato e tem feito com que as pessoas tenham mais </w:t>
+      </w:r>
+      <w:r>
+        <w:t>espaço</w:t>
+      </w:r>
+      <w:r>
+        <w:t xml:space="preserve"> de armazena</w:t>
+      </w:r>
+      <w:r>
+        <w:t>mento</w:t>
+      </w:r>
+      <w:r>
+        <w:t xml:space="preserve">, </w:t>
+      </w:r>
+      <w:r>
+        <w:t xml:space="preserve">possibilitando a geração de </w:t>
+      </w:r>
+      <w:r>
+        <w:t xml:space="preserve">mais </w:t>
+      </w:r>
+      <w:r>
+        <w:t>informações</w:t>
+      </w:r>
       <w:r>
         <w:t xml:space="preserve"> </w:t>
       </w:r>
+      <w:commentRangeStart w:id="0"/>
       <w:r>
         <w:fldChar w:fldCharType="begin" w:fldLock="1"/>
       </w:r>
       <w:r>
-        <w:instrText>ADDIN CSL_CITATION {"citationItems":[{"id":"ITEM-1","itemData":{"author":[{"dropping-particle":"","family":"Muraro","given":"Rose Marie","non-dropping-particle":"","parse-names":false,"suffix":""}],"id":"ITEM-1","issued":{"date-parts":[["2009"]]},"publisher":"Querendo ser Deus","title":"Os avanços tecnológicos e o futuro da humanidade","type":"article"},"uris":["http://www.mendeley.com/documents/?uuid=4a839312-9c00-4f2d-b237-c7eb6b0c9e62"]}],"mendeley":{"formattedCitation":"(MURARO, 2009)","plainTextFormattedCitation":"(MURARO, 2009)","previouslyFormattedCitation":"(Muraro, 2009)"},"properties":{"noteIndex":0},"schema":"https://github.com/citation-style-language/schema/raw/master/csl-citation.json"}</w:instrText>
+        <w:instrText>ADDIN CSL_CITATION {"citationItems":[{"id":"ITEM-1","itemData":{"URL":"https://seara.ufc.br/tintim-por-tintim/tecnologia/a-magnetorresistencia-gigante/","accessed":{"date-parts":[["2020","3","12"]]},"author":[{"dropping-particle":"","family":"Universidade Federal do Ceara","given":"","non-dropping-particle":"","parse-names":false,"suffix":""}],"id":"ITEM-1","issued":{"date-parts":[["0"]]},"title":"A Magnetorresistência Gigante","type":"webpage"},"uris":["http://www.mendeley.com/documents/?uuid=b705804b-7470-43bd-83be-2e7620526006"]}],"mendeley":{"formattedCitation":"(UNIVERSIDADE FEDERAL DO CEARA, [s.d.])","plainTextFormattedCitation":"(UNIVERSIDADE FEDERAL DO CEARA, [s.d.])","previouslyFormattedCitation":"(Universidade Federal do Ceara, n.d.)"},"properties":{"noteIndex":0},"schema":"https://github.com/citation-style-language/schema/raw/master/csl-citation.json"}</w:instrText>
       </w:r>
       <w:r>
         <w:fldChar w:fldCharType="separate"/>
       </w:r>
-      <w:bookmarkStart w:id="16" w:name="_GoBack"/>
-      <w:bookmarkEnd w:id="16"/>
       <w:r>
         <w:rPr>
           <w:noProof/>
         </w:rPr>
-        <w:t>(MURARO, 2009)</w:t>
+        <w:t>(UNIVERSIDADE FEDERAL DO CEARA, [s.d.])</w:t>
       </w:r>
       <w:r>
         <w:fldChar w:fldCharType="end"/>
       </w:r>
-      <w:ins w:id="17" w:author="Juliano Varella De Carvalho" w:date="2020-04-01T18:40:00Z">
-        <w:r>
-          <w:t>.</w:t>
-        </w:r>
-      </w:ins>
-      <w:r>
-        <w:t xml:space="preserve"> O custo de armazenar um arquivo vem </w:t>
-      </w:r>
-      <w:del w:id="18" w:author="Juliano Varella De Carvalho" w:date="2020-04-01T18:43:00Z">
-        <w:r>
-          <w:delText xml:space="preserve">cada vez </w:delText>
-        </w:r>
-      </w:del>
-      <w:r>
-        <w:t>fi</w:t>
-      </w:r>
-      <w:r>
-        <w:t xml:space="preserve">cando mais barato e </w:t>
-      </w:r>
-      <w:del w:id="19" w:author="Juliano Varella De Carvalho" w:date="2020-04-01T18:43:00Z">
-        <w:r>
-          <w:delText>tudo isso</w:delText>
-        </w:r>
-      </w:del>
-      <w:del w:id="20" w:author="Juliano Varella De Carvalho" w:date="2020-04-01T18:42:00Z">
-        <w:r>
-          <w:delText>,</w:delText>
-        </w:r>
-      </w:del>
-      <w:del w:id="21" w:author="Juliano Varella De Carvalho" w:date="2020-04-01T18:43:00Z">
-        <w:r>
-          <w:delText xml:space="preserve"> </w:delText>
-        </w:r>
-      </w:del>
-      <w:r>
-        <w:t xml:space="preserve">tem feito com que as pessoas tenham mais </w:t>
-      </w:r>
-      <w:r>
-        <w:t>espaço</w:t>
-      </w:r>
-      <w:r>
-        <w:t xml:space="preserve"> de armazena</w:t>
-      </w:r>
-      <w:r>
-        <w:t>mento</w:t>
-      </w:r>
-      <w:r>
-        <w:t xml:space="preserve">, </w:t>
-      </w:r>
-      <w:del w:id="22" w:author="Juliano Varella De Carvalho" w:date="2020-04-01T18:43:00Z">
-        <w:r>
-          <w:delText xml:space="preserve">dando a possibilidade de </w:delText>
-        </w:r>
-        <w:r>
-          <w:delText>gerarem</w:delText>
-        </w:r>
-        <w:r>
-          <w:delText xml:space="preserve"> </w:delText>
-        </w:r>
-      </w:del>
-      <w:ins w:id="23" w:author="Juliano Varella De Carvalho" w:date="2020-04-01T18:43:00Z">
-        <w:r>
-          <w:t xml:space="preserve">possibilitando a geração de </w:t>
-        </w:r>
-      </w:ins>
-      <w:del w:id="24" w:author="Juliano Varella De Carvalho" w:date="2020-04-01T18:43:00Z">
-        <w:r>
-          <w:delText xml:space="preserve">cada vez </w:delText>
-        </w:r>
-      </w:del>
-      <w:r>
-        <w:t xml:space="preserve">mais </w:t>
-      </w:r>
-      <w:r>
-        <w:t>informações</w:t>
-      </w:r>
-      <w:del w:id="25" w:author="Juliano Varella De Carvalho" w:date="2020-04-01T18:43:00Z">
-        <w:r>
-          <w:delText>.</w:delText>
-        </w:r>
-      </w:del>
-      <w:r>
-        <w:t xml:space="preserve"> </w:t>
-      </w:r>
-      <w:commentRangeStart w:id="26"/>
-      <w:r>
-        <w:fldChar w:fldCharType="begin" w:fldLock="1"/>
-      </w:r>
-      <w:r>
-        <w:instrText>ADDIN CSL_CITATION {"citationItems":[{"id":"ITEM-1","itemData":{"URL":"https://seara.ufc.br/tintim-por-tintim/tecnologia/a-magnetorresistencia-gigante/","accessed":{"date-parts":[["2020","3","12"]]},"author":[{"dropping-particle":"","family":"Universidade Federal do Ceara","given":"","non-dropping-particle":"","parse-names":false,"suffix":""}],"id":"ITEM-1","issued":{"date-parts":[["0"]]},"title":"A Magnetorresistência Gigante","type":"webpage"},"uris":["http://www.mendeley.com/documents/?uuid=b705804b-7470-43bd-83be-2e7620526006"]}],"mendeley":{"formattedCitation":"(UNIVERSIDADE FEDERAL DO CEARA, [s.d.])","plainTextFormattedCitation":"(UNIVERSIDADE FEDERAL DO CEARA, [s.d.])","previouslyFormattedCitation":"(Universidade Federal do Ceara, n.d.)"},"properties":{"noteIndex":0},"schema":"https://github.com/citation-style-language/schema/raw/master/csl-citation.json"}</w:instrText>
-      </w:r>
-      <w:r>
-        <w:fldChar w:fldCharType="separate"/>
-      </w:r>
-      <w:r>
-        <w:rPr>
-          <w:noProof/>
-        </w:rPr>
-        <w:t>(UNIVERSIDADE FEDERAL DO CEARA, [s.d.])</w:t>
-      </w:r>
-      <w:r>
-        <w:fldChar w:fldCharType="end"/>
-      </w:r>
-      <w:commentRangeEnd w:id="26"/>
+      <w:commentRangeEnd w:id="0"/>
       <w:r>
         <w:rPr>
           <w:rStyle w:val="Refdecomentrio"/>
         </w:rPr>
-        <w:commentReference w:id="26"/>
-      </w:r>
-      <w:ins w:id="27" w:author="Juliano Varella De Carvalho" w:date="2020-04-01T18:43:00Z">
-        <w:r>
-          <w:t>.</w:t>
-        </w:r>
-      </w:ins>
+        <w:commentReference w:id="0"/>
+      </w:r>
+      <w:r>
+        <w:t>.</w:t>
+      </w:r>
       <w:r>
         <w:t xml:space="preserve"> </w:t>
       </w:r>
@@ -1344,16 +1215,9 @@
       <w:r>
         <w:t xml:space="preserve">culdades em realizar escolhas entre as diversas alternativas daquilo que lhe </w:t>
       </w:r>
-      <w:ins w:id="28" w:author="Juliano Varella De Carvalho" w:date="2020-04-01T18:44:00Z">
-        <w:r>
-          <w:t>é</w:t>
-        </w:r>
-      </w:ins>
-      <w:del w:id="29" w:author="Juliano Varella De Carvalho" w:date="2020-04-01T18:44:00Z">
-        <w:r>
-          <w:delText>e</w:delText>
-        </w:r>
-      </w:del>
+      <w:r>
+        <w:t>é</w:t>
+      </w:r>
       <w:r>
         <w:t xml:space="preserve"> apresentado, e acaba geralmente co</w:t>
       </w:r>
@@ -1375,15 +1239,10 @@
       <w:r>
         <w:t xml:space="preserve"> de outras pessoas</w:t>
       </w:r>
-      <w:del w:id="30" w:author="Juliano Varella De Carvalho" w:date="2020-04-01T18:44:00Z">
-        <w:r>
-          <w:delText>.</w:delText>
-        </w:r>
-      </w:del>
       <w:r>
         <w:t xml:space="preserve"> </w:t>
       </w:r>
-      <w:commentRangeStart w:id="31"/>
+      <w:commentRangeStart w:id="1"/>
       <w:r>
         <w:fldChar w:fldCharType="begin" w:fldLock="1"/>
       </w:r>
@@ -1402,18 +1261,16 @@
       <w:r>
         <w:fldChar w:fldCharType="end"/>
       </w:r>
-      <w:commentRangeEnd w:id="31"/>
+      <w:commentRangeEnd w:id="1"/>
       <w:r>
         <w:rPr>
           <w:rStyle w:val="Refdecomentrio"/>
         </w:rPr>
-        <w:commentReference w:id="31"/>
-      </w:r>
-      <w:ins w:id="32" w:author="Juliano Varella De Carvalho" w:date="2020-04-01T18:44:00Z">
-        <w:r>
-          <w:t>.</w:t>
-        </w:r>
-      </w:ins>
+        <w:commentReference w:id="1"/>
+      </w:r>
+      <w:r>
+        <w:t>.</w:t>
+      </w:r>
       <w:r>
         <w:t xml:space="preserve"> A partir do aumento da quantidade de </w:t>
       </w:r>
@@ -1435,24 +1292,15 @@
       <w:r>
         <w:t xml:space="preserve"> de realizar escolhas</w:t>
       </w:r>
-      <w:ins w:id="33" w:author="Juliano Varella De Carvalho" w:date="2020-04-01T18:44:00Z">
-        <w:r>
-          <w:t>,</w:t>
-        </w:r>
-      </w:ins>
+      <w:r>
+        <w:t>,</w:t>
+      </w:r>
       <w:r>
         <w:t xml:space="preserve"> a partir de sua experi</w:t>
       </w:r>
-      <w:del w:id="34" w:author="Juliano Varella De Carvalho" w:date="2020-04-01T18:44:00Z">
-        <w:r>
-          <w:delText>e</w:delText>
-        </w:r>
-      </w:del>
-      <w:ins w:id="35" w:author="Juliano Varella De Carvalho" w:date="2020-04-01T18:44:00Z">
-        <w:r>
-          <w:t>ê</w:t>
-        </w:r>
-      </w:ins>
+      <w:r>
+        <w:t>ê</w:t>
+      </w:r>
       <w:r>
         <w:t xml:space="preserve">ncia pessoal, surgem os sistemas de </w:t>
       </w:r>
@@ -1569,29 +1417,15 @@
       <w:r>
         <w:t xml:space="preserve"> processos de decisão, como, que item comprar, que m</w:t>
       </w:r>
-      <w:ins w:id="36" w:author="Juliano Varella De Carvalho" w:date="2020-04-01T18:45:00Z">
-        <w:r>
-          <w:t>ú</w:t>
-        </w:r>
-      </w:ins>
-      <w:del w:id="37" w:author="Juliano Varella De Carvalho" w:date="2020-04-01T18:45:00Z">
-        <w:r>
-          <w:delText>u</w:delText>
-        </w:r>
-      </w:del>
+      <w:r>
+        <w:t>ú</w:t>
+      </w:r>
       <w:r>
         <w:t>sica escutar ou que not</w:t>
       </w:r>
-      <w:del w:id="38" w:author="Juliano Varella De Carvalho" w:date="2020-04-01T18:45:00Z">
-        <w:r>
-          <w:delText>i</w:delText>
-        </w:r>
-      </w:del>
-      <w:ins w:id="39" w:author="Juliano Varella De Carvalho" w:date="2020-04-01T18:45:00Z">
-        <w:r>
-          <w:t>í</w:t>
-        </w:r>
-      </w:ins>
+      <w:r>
+        <w:t>í</w:t>
+      </w:r>
       <w:r>
         <w:t>cia ler. No geral, sistemas de</w:t>
       </w:r>
@@ -1614,15 +1448,7 @@
         <w:t>usuários</w:t>
       </w:r>
       <w:r>
-        <w:t xml:space="preserve"> a fazer alguma coisa como</w:t>
-      </w:r>
-      <w:del w:id="40" w:author="Juliano Varella De Carvalho" w:date="2020-04-01T18:45:00Z">
-        <w:r>
-          <w:delText>,</w:delText>
-        </w:r>
-      </w:del>
-      <w:r>
-        <w:t xml:space="preserve"> comprar livros ou assistir algum </w:t>
+        <w:t xml:space="preserve"> a fazer alguma coisa como comprar livros ou assistir algum </w:t>
       </w:r>
       <w:r>
         <w:t>fi</w:t>
@@ -1640,17 +1466,9 @@
         <w:t>informações</w:t>
       </w:r>
       <w:r>
-        <w:t>, selecionando os melhores itens de uma base maior</w:t>
-      </w:r>
-      <w:del w:id="41" w:author="Juliano Varella De Carvalho" w:date="2020-04-01T18:45:00Z">
-        <w:r>
-          <w:delText>.</w:delText>
-        </w:r>
-      </w:del>
-      <w:r>
-        <w:t xml:space="preserve"> </w:t>
-      </w:r>
-      <w:commentRangeStart w:id="42"/>
+        <w:t xml:space="preserve">, selecionando os melhores itens de uma base maior </w:t>
+      </w:r>
+      <w:commentRangeStart w:id="2"/>
       <w:r>
         <w:fldChar w:fldCharType="begin" w:fldLock="1"/>
       </w:r>
@@ -1669,18 +1487,16 @@
       <w:r>
         <w:fldChar w:fldCharType="end"/>
       </w:r>
-      <w:commentRangeEnd w:id="42"/>
+      <w:commentRangeEnd w:id="2"/>
       <w:r>
         <w:rPr>
           <w:rStyle w:val="Refdecomentrio"/>
         </w:rPr>
-        <w:commentReference w:id="42"/>
-      </w:r>
-      <w:ins w:id="43" w:author="Juliano Varella De Carvalho" w:date="2020-04-01T18:45:00Z">
-        <w:r>
-          <w:t>.</w:t>
-        </w:r>
-      </w:ins>
+        <w:commentReference w:id="2"/>
+      </w:r>
+      <w:r>
+        <w:t>.</w:t>
+      </w:r>
     </w:p>
     <w:p>
       <w:pPr>
@@ -1703,16 +1519,9 @@
       <w:r>
         <w:t xml:space="preserve"> prov</w:t>
       </w:r>
-      <w:del w:id="44" w:author="Juliano Varella De Carvalho" w:date="2020-04-01T18:47:00Z">
-        <w:r>
-          <w:delText>e</w:delText>
-        </w:r>
-      </w:del>
-      <w:ins w:id="45" w:author="Juliano Varella De Carvalho" w:date="2020-04-01T18:47:00Z">
-        <w:r>
-          <w:t>ê</w:t>
-        </w:r>
-      </w:ins>
+      <w:r>
+        <w:t>ê</w:t>
+      </w:r>
       <w:r>
         <w:t xml:space="preserve"> pode ser bem </w:t>
       </w:r>
@@ -1764,11 +1573,9 @@
       <w:r>
         <w:t>, elas podem ser obtidas implicitamente</w:t>
       </w:r>
-      <w:ins w:id="46" w:author="Juliano Varella De Carvalho" w:date="2020-04-01T18:47:00Z">
-        <w:r>
-          <w:t>,</w:t>
-        </w:r>
-      </w:ins>
+      <w:r>
+        <w:t>,</w:t>
+      </w:r>
       <w:r>
         <w:t xml:space="preserve"> por meio de um monitoramento de comportamento. No entanto, um sistema de </w:t>
       </w:r>
@@ -1794,23 +1601,9 @@
         <w:t>através</w:t>
       </w:r>
       <w:r>
-        <w:t xml:space="preserve"> de perguntas</w:t>
-      </w:r>
-      <w:del w:id="47" w:author="Juliano Varella De Carvalho" w:date="2020-04-01T18:47:00Z">
-        <w:r>
-          <w:delText xml:space="preserve"> sobre suas </w:delText>
-        </w:r>
-        <w:r>
-          <w:delText>preferências</w:delText>
-        </w:r>
-        <w:r>
-          <w:delText>.</w:delText>
-        </w:r>
-      </w:del>
-      <w:r>
-        <w:t xml:space="preserve"> </w:t>
-      </w:r>
-      <w:commentRangeStart w:id="48"/>
+        <w:t xml:space="preserve"> de perguntas </w:t>
+      </w:r>
+      <w:commentRangeStart w:id="3"/>
       <w:r>
         <w:fldChar w:fldCharType="begin" w:fldLock="1"/>
       </w:r>
@@ -1829,18 +1622,16 @@
       <w:r>
         <w:fldChar w:fldCharType="end"/>
       </w:r>
-      <w:commentRangeEnd w:id="48"/>
+      <w:commentRangeEnd w:id="3"/>
       <w:r>
         <w:rPr>
           <w:rStyle w:val="Refdecomentrio"/>
         </w:rPr>
-        <w:commentReference w:id="48"/>
-      </w:r>
-      <w:ins w:id="49" w:author="Juliano Varella De Carvalho" w:date="2020-04-01T18:47:00Z">
-        <w:r>
-          <w:t>.</w:t>
-        </w:r>
-      </w:ins>
+        <w:commentReference w:id="3"/>
+      </w:r>
+      <w:r>
+        <w:t>.</w:t>
+      </w:r>
     </w:p>
     <w:p>
       <w:pPr>
@@ -1953,11 +1744,6 @@
       <w:r>
         <w:t>recomendação</w:t>
       </w:r>
-      <w:del w:id="50" w:author="Juliano Varella De Carvalho" w:date="2020-04-01T18:48:00Z">
-        <w:r>
-          <w:delText>.</w:delText>
-        </w:r>
-      </w:del>
       <w:r>
         <w:t xml:space="preserve"> </w:t>
       </w:r>
@@ -1979,11 +1765,9 @@
       <w:r>
         <w:fldChar w:fldCharType="end"/>
       </w:r>
-      <w:ins w:id="51" w:author="Juliano Varella De Carvalho" w:date="2020-04-01T18:48:00Z">
-        <w:r>
-          <w:t>.</w:t>
-        </w:r>
-      </w:ins>
+      <w:r>
+        <w:t>.</w:t>
+      </w:r>
     </w:p>
     <w:p>
       <w:pPr>
@@ -2023,15 +1807,13 @@
         </w:rPr>
         <w:t>Duke University</w:t>
       </w:r>
-      <w:ins w:id="52" w:author="Juliano Varella De Carvalho" w:date="2020-04-01T18:48:00Z">
-        <w:r>
-          <w:rPr>
-            <w:i/>
-            <w:iCs/>
-          </w:rPr>
-          <w:t>,</w:t>
-        </w:r>
-      </w:ins>
+      <w:r>
+        <w:rPr>
+          <w:i/>
+          <w:iCs/>
+        </w:rPr>
+        <w:t>,</w:t>
+      </w:r>
       <w:r>
         <w:t xml:space="preserve"> na </w:t>
       </w:r>
@@ -2140,11 +1922,6 @@
       <w:r>
         <w:t>época</w:t>
       </w:r>
-      <w:del w:id="53" w:author="Juliano Varella De Carvalho" w:date="2020-04-01T18:49:00Z">
-        <w:r>
-          <w:delText>.</w:delText>
-        </w:r>
-      </w:del>
       <w:r>
         <w:t xml:space="preserve"> </w:t>
       </w:r>
@@ -2166,11 +1943,9 @@
       <w:r>
         <w:fldChar w:fldCharType="end"/>
       </w:r>
-      <w:ins w:id="54" w:author="Juliano Varella De Carvalho" w:date="2020-04-01T18:49:00Z">
-        <w:r>
-          <w:t>.</w:t>
-        </w:r>
-      </w:ins>
+      <w:r>
+        <w:t>.</w:t>
+      </w:r>
     </w:p>
     <w:p>
       <w:pPr>
@@ -2185,134 +1960,83 @@
         <w:t>os sistemas de recomendação têm</w:t>
       </w:r>
       <w:r>
+        <w:t xml:space="preserve"> revolucionado o mercado</w:t>
+      </w:r>
+      <w:r>
+        <w:t xml:space="preserve"> de </w:t>
+      </w:r>
+      <w:r>
+        <w:t>aplicações</w:t>
+      </w:r>
+      <w:r>
+        <w:t xml:space="preserve"> de diversas formas, </w:t>
+      </w:r>
+      <w:r>
+        <w:t xml:space="preserve">pois com eles, </w:t>
+      </w:r>
+      <w:r>
+        <w:t>aumentam-se o</w:t>
+      </w:r>
+      <w:r>
         <w:t xml:space="preserve"> </w:t>
       </w:r>
-      <w:del w:id="55" w:author="Juliano Varella De Carvalho" w:date="2020-04-01T18:49:00Z">
-        <w:r>
-          <w:delText xml:space="preserve">só </w:delText>
-        </w:r>
-      </w:del>
-      <w:r>
-        <w:t>revolucionado o mercado</w:t>
-      </w:r>
-      <w:r>
-        <w:t xml:space="preserve"> de </w:t>
-      </w:r>
-      <w:r>
-        <w:t>aplicações</w:t>
-      </w:r>
-      <w:r>
-        <w:t xml:space="preserve"> de diversas formas, </w:t>
-      </w:r>
-      <w:r>
-        <w:t xml:space="preserve">pois com eles, </w:t>
-      </w:r>
-      <w:del w:id="56" w:author="Juliano Varella De Carvalho" w:date="2020-04-01T18:49:00Z">
-        <w:r>
-          <w:delText xml:space="preserve">tem se </w:delText>
-        </w:r>
-        <w:r>
-          <w:delText>aumentando o</w:delText>
-        </w:r>
-      </w:del>
-      <w:ins w:id="57" w:author="Juliano Varella De Carvalho" w:date="2020-04-01T18:49:00Z">
-        <w:r>
-          <w:t>aumentam-se o</w:t>
-        </w:r>
-      </w:ins>
+      <w:r>
+        <w:t>número</w:t>
+      </w:r>
+      <w:r>
+        <w:t xml:space="preserve"> de itens vendidos</w:t>
+      </w:r>
+      <w:r>
+        <w:t xml:space="preserve"> em sites de venda online</w:t>
+      </w:r>
+      <w:r>
+        <w:t>,</w:t>
+      </w:r>
+      <w:r>
+        <w:t xml:space="preserve"> além dos sites conseguirem</w:t>
+      </w:r>
+      <w:r>
+        <w:t xml:space="preserve"> vende</w:t>
+      </w:r>
+      <w:r>
+        <w:t>r</w:t>
+      </w:r>
+      <w:r>
+        <w:t xml:space="preserve"> itens mais diversificados</w:t>
+      </w:r>
+      <w:r>
+        <w:t>.</w:t>
+      </w:r>
       <w:r>
         <w:t xml:space="preserve"> </w:t>
       </w:r>
       <w:r>
-        <w:t>número</w:t>
-      </w:r>
-      <w:r>
-        <w:t xml:space="preserve"> de itens vendidos</w:t>
-      </w:r>
-      <w:r>
-        <w:t xml:space="preserve"> em sites de venda online</w:t>
+        <w:t xml:space="preserve">Eles têm </w:t>
+      </w:r>
+      <w:r>
+        <w:t>melhorado a satisfação dos usuários e</w:t>
       </w:r>
       <w:r>
         <w:t>,</w:t>
       </w:r>
       <w:r>
-        <w:t xml:space="preserve"> além dos sites conseguirem</w:t>
-      </w:r>
-      <w:r>
-        <w:t xml:space="preserve"> vende</w:t>
-      </w:r>
-      <w:r>
-        <w:t>r</w:t>
-      </w:r>
-      <w:r>
-        <w:t xml:space="preserve"> itens mais diversificados</w:t>
-      </w:r>
-      <w:del w:id="58" w:author="Juliano Varella De Carvalho" w:date="2020-04-01T18:49:00Z">
-        <w:r>
-          <w:delText xml:space="preserve"> a partir dos sistemas</w:delText>
-        </w:r>
-      </w:del>
-      <w:r>
-        <w:t>.</w:t>
-      </w:r>
-      <w:r>
-        <w:t xml:space="preserve"> </w:t>
-      </w:r>
-      <w:ins w:id="59" w:author="Juliano Varella De Carvalho" w:date="2020-04-01T18:49:00Z">
-        <w:r>
-          <w:t xml:space="preserve">Eles </w:t>
-        </w:r>
-      </w:ins>
-      <w:del w:id="60" w:author="Juliano Varella De Carvalho" w:date="2020-04-01T18:49:00Z">
-        <w:r>
-          <w:delText>T</w:delText>
-        </w:r>
-        <w:r>
-          <w:delText xml:space="preserve">em </w:delText>
-        </w:r>
-      </w:del>
-      <w:ins w:id="61" w:author="Juliano Varella De Carvalho" w:date="2020-04-01T18:49:00Z">
-        <w:r>
-          <w:t xml:space="preserve">têm </w:t>
-        </w:r>
-      </w:ins>
-      <w:r>
-        <w:t>melhorado a satisfação dos usuários e</w:t>
-      </w:r>
-      <w:ins w:id="62" w:author="Juliano Varella De Carvalho" w:date="2020-04-01T18:50:00Z">
-        <w:r>
-          <w:t>,</w:t>
-        </w:r>
-      </w:ins>
-      <w:r>
         <w:t xml:space="preserve"> com isso, </w:t>
       </w:r>
-      <w:del w:id="63" w:author="Juliano Varella De Carvalho" w:date="2020-04-01T18:50:00Z">
-        <w:r>
-          <w:delText xml:space="preserve">aumentando </w:delText>
-        </w:r>
-      </w:del>
-      <w:ins w:id="64" w:author="Juliano Varella De Carvalho" w:date="2020-04-01T18:50:00Z">
-        <w:r>
-          <w:t xml:space="preserve">têm aumentado </w:t>
-        </w:r>
-      </w:ins>
+      <w:r>
+        <w:t xml:space="preserve">têm aumentado </w:t>
+      </w:r>
       <w:r>
         <w:t>sua</w:t>
       </w:r>
-      <w:ins w:id="65" w:author="Juliano Varella De Carvalho" w:date="2020-04-01T18:50:00Z">
-        <w:r>
-          <w:t>s</w:t>
-        </w:r>
-      </w:ins>
+      <w:r>
+        <w:t>s</w:t>
+      </w:r>
       <w:r>
         <w:t xml:space="preserve"> fidelidade</w:t>
       </w:r>
-      <w:ins w:id="66" w:author="Juliano Varella De Carvalho" w:date="2020-04-01T18:50:00Z">
-        <w:r>
-          <w:t>s</w:t>
-        </w:r>
-      </w:ins>
+      <w:r>
+        <w:t>s</w:t>
+      </w:r>
       <w:r>
         <w:t xml:space="preserve"> na aplicação, e o principal, os RecSys </w:t>
       </w:r>
@@ -2329,20 +2053,16 @@
       <w:r>
         <w:t>o usuário</w:t>
       </w:r>
-      <w:ins w:id="67" w:author="Juliano Varella De Carvalho" w:date="2020-04-01T18:50:00Z">
-        <w:r>
-          <w:t>s</w:t>
-        </w:r>
-      </w:ins>
+      <w:r>
+        <w:t>s</w:t>
+      </w:r>
       <w:proofErr w:type="gramEnd"/>
       <w:r>
         <w:t xml:space="preserve"> quer</w:t>
       </w:r>
-      <w:ins w:id="68" w:author="Juliano Varella De Carvalho" w:date="2020-04-01T18:50:00Z">
-        <w:r>
-          <w:t>em</w:t>
-        </w:r>
-      </w:ins>
+      <w:r>
+        <w:t>em</w:t>
+      </w:r>
       <w:r>
         <w:t>.</w:t>
       </w:r>
@@ -2393,16 +2113,9 @@
       <w:r>
         <w:t>área</w:t>
       </w:r>
-      <w:ins w:id="69" w:author="Juliano Varella De Carvalho" w:date="2020-04-01T18:50:00Z">
-        <w:r>
-          <w:t>, além d</w:t>
-        </w:r>
-      </w:ins>
-      <w:del w:id="70" w:author="Juliano Varella De Carvalho" w:date="2020-04-01T18:50:00Z">
-        <w:r>
-          <w:delText xml:space="preserve"> dado </w:delText>
-        </w:r>
-      </w:del>
+      <w:r>
+        <w:t>, além d</w:t>
+      </w:r>
       <w:r>
         <w:t>os</w:t>
       </w:r>
@@ -2479,11 +2192,9 @@
       <w:r>
         <w:t xml:space="preserve"> para alguém conseguir resolver o problema deles</w:t>
       </w:r>
-      <w:ins w:id="71" w:author="Juliano Varella De Carvalho" w:date="2020-04-01T18:51:00Z">
-        <w:r>
-          <w:t xml:space="preserve"> de maneira satisfatória</w:t>
-        </w:r>
-      </w:ins>
+      <w:r>
+        <w:t xml:space="preserve"> de maneira satisfatória</w:t>
+      </w:r>
       <w:r>
         <w:t>.</w:t>
       </w:r>
@@ -2493,16 +2204,9 @@
       <w:r>
         <w:t xml:space="preserve">Nesse caso o vencedor utilizou </w:t>
       </w:r>
-      <w:ins w:id="72" w:author="Juliano Varella De Carvalho" w:date="2020-04-01T18:51:00Z">
-        <w:r>
-          <w:t>um</w:t>
-        </w:r>
-      </w:ins>
-      <w:del w:id="73" w:author="Juliano Varella De Carvalho" w:date="2020-04-01T18:51:00Z">
-        <w:r>
-          <w:delText>o</w:delText>
-        </w:r>
-      </w:del>
+      <w:r>
+        <w:t>um</w:t>
+      </w:r>
       <w:r>
         <w:t xml:space="preserve"> modelo</w:t>
       </w:r>
@@ -2515,11 +2219,6 @@
       <w:r>
         <w:t xml:space="preserve"> de RecSys</w:t>
       </w:r>
-      <w:del w:id="74" w:author="Juliano Varella De Carvalho" w:date="2020-04-01T18:51:00Z">
-        <w:r>
-          <w:delText>.</w:delText>
-        </w:r>
-      </w:del>
       <w:r>
         <w:t xml:space="preserve"> </w:t>
       </w:r>
@@ -2541,11 +2240,9 @@
       <w:r>
         <w:fldChar w:fldCharType="end"/>
       </w:r>
-      <w:ins w:id="75" w:author="Juliano Varella De Carvalho" w:date="2020-04-01T18:51:00Z">
-        <w:r>
-          <w:t>.</w:t>
-        </w:r>
-      </w:ins>
+      <w:r>
+        <w:t>.</w:t>
+      </w:r>
     </w:p>
     <w:p>
       <w:pPr>
@@ -2574,16 +2271,9 @@
       <w:r>
         <w:t xml:space="preserve"> tra</w:t>
       </w:r>
-      <w:ins w:id="76" w:author="Juliano Varella De Carvalho" w:date="2020-04-01T18:41:00Z">
-        <w:r>
-          <w:t>zem</w:t>
-        </w:r>
-      </w:ins>
-      <w:del w:id="77" w:author="Juliano Varella De Carvalho" w:date="2020-04-01T18:41:00Z">
-        <w:r>
-          <w:delText>z</w:delText>
-        </w:r>
-      </w:del>
+      <w:r>
+        <w:t>zem</w:t>
+      </w:r>
       <w:r>
         <w:t xml:space="preserve"> em sua obra os 4 tipos de sistemas de </w:t>
       </w:r>
@@ -2599,56 +2289,21 @@
       <w:r>
         <w:t xml:space="preserve"> colaborativa</w:t>
       </w:r>
-      <w:ins w:id="78" w:author="Juliano Varella De Carvalho" w:date="2020-04-01T18:51:00Z">
-        <w:r>
-          <w:t>,</w:t>
-        </w:r>
-      </w:ins>
-      <w:r>
-        <w:t xml:space="preserve"> que parte da ideia de que se os usuários compartilharam dos mesmos interesses no passado, eles </w:t>
-      </w:r>
-      <w:del w:id="79" w:author="Juliano Varella De Carvalho" w:date="2020-04-01T18:51:00Z">
-        <w:r>
-          <w:delText xml:space="preserve">irão </w:delText>
-        </w:r>
-      </w:del>
-      <w:r>
-        <w:t>continuar</w:t>
-      </w:r>
-      <w:ins w:id="80" w:author="Juliano Varella De Carvalho" w:date="2020-04-01T18:51:00Z">
-        <w:r>
-          <w:t>ão</w:t>
-        </w:r>
-      </w:ins>
+      <w:r>
+        <w:t>,</w:t>
+      </w:r>
+      <w:r>
+        <w:t xml:space="preserve"> que parte da ideia de que se os usuários compartilharam dos mesmos interesses no passado, eles continuar</w:t>
+      </w:r>
+      <w:r>
+        <w:t>ão</w:t>
+      </w:r>
       <w:r>
         <w:t xml:space="preserve"> tendo os mesmos interesses no futuro.</w:t>
       </w:r>
       <w:r>
         <w:t xml:space="preserve"> </w:t>
       </w:r>
-      <w:del w:id="81" w:author="Juliano Varella De Carvalho" w:date="2020-04-01T18:51:00Z">
-        <w:r>
-          <w:fldChar w:fldCharType="begin" w:fldLock="1"/>
-        </w:r>
-        <w:r>
-          <w:delInstrText>ADDIN CSL_CITATION {"citationItems":[{"id":"ITEM-1","itemData":{"ISBN":"978-0-521-49336-9","author":[{"dropping-particle":"","family":"Dietmar","given":"Jannach","non-dropping-particle":"","parse-names":false,"suffix":""},{"dropping-particle":"","family":"Zanker","given":"Markus","non-dropping-particle":"","parse-names":false,"suffix":""},{"dropping-particle":"","family":"Felfernig","given":"Alexander","non-dropping-particle":"","parse-names":false,"suffix":""},{"dropping-particle":"","family":"Friedrich","given":"Gerhard","non-dropping-particle":"","parse-names":false,"suffix":""}],"container-title":"Cambridge University Press","id":"ITEM-1","issued":{"date-parts":[["2010"]]},"number-of-pages":"352","title":"Recommendation system -An Introduction","type":"book","volume":"91"},"uris":["http://www.mendeley.com/documents/?uuid=098b206d-9e6f-4d49-b028-21ec5fd137f2"]}],"mendeley":{"formattedCitation":"(Dietmar et al., 2010)","plainTextFormattedCitation":"(Dietmar et al., 2010)","previouslyFormattedCitation":"(Dietmar et al., 2010)"},"properties":{"noteIndex":0},"schema":"https://github.com/citation-style-language/schema/raw/master/csl-citation.json"}</w:delInstrText>
-        </w:r>
-        <w:r>
-          <w:fldChar w:fldCharType="separate"/>
-        </w:r>
-        <w:r>
-          <w:rPr>
-            <w:noProof/>
-          </w:rPr>
-          <w:delText>(Dietmar et al., 2010)</w:delText>
-        </w:r>
-        <w:r>
-          <w:fldChar w:fldCharType="end"/>
-        </w:r>
-        <w:r>
-          <w:delText xml:space="preserve"> </w:delText>
-        </w:r>
-      </w:del>
       <w:r>
         <w:t>R</w:t>
       </w:r>
@@ -2667,24 +2322,12 @@
       <w:r>
         <w:t xml:space="preserve"> onde o sistema aprende a recomendar itens que são similares ao que o usuário gostou no passado, essa similaridade </w:t>
       </w:r>
-      <w:del w:id="82" w:author="Juliano Varella De Carvalho" w:date="2020-04-01T18:52:00Z">
-        <w:r>
-          <w:delText>e</w:delText>
-        </w:r>
-      </w:del>
-      <w:ins w:id="83" w:author="Juliano Varella De Carvalho" w:date="2020-04-01T18:52:00Z">
-        <w:r>
-          <w:t>é</w:t>
-        </w:r>
-      </w:ins>
+      <w:r>
+        <w:t>é</w:t>
+      </w:r>
       <w:r>
         <w:t xml:space="preserve"> calculada baseada na relação das características dos itens a serem comparados</w:t>
       </w:r>
-      <w:del w:id="84" w:author="Juliano Varella De Carvalho" w:date="2020-04-01T18:52:00Z">
-        <w:r>
-          <w:delText>.</w:delText>
-        </w:r>
-      </w:del>
       <w:r>
         <w:t xml:space="preserve"> </w:t>
       </w:r>
@@ -2706,11 +2349,9 @@
       <w:r>
         <w:fldChar w:fldCharType="end"/>
       </w:r>
-      <w:ins w:id="85" w:author="Juliano Varella De Carvalho" w:date="2020-04-01T18:52:00Z">
-        <w:r>
-          <w:t>.</w:t>
-        </w:r>
-      </w:ins>
+      <w:r>
+        <w:t>.</w:t>
+      </w:r>
     </w:p>
     <w:p>
       <w:pPr>
@@ -2727,11 +2368,9 @@
       <w:r>
         <w:t xml:space="preserve"> baseada em conhecimento</w:t>
       </w:r>
-      <w:ins w:id="86" w:author="Juliano Varella De Carvalho" w:date="2020-04-01T18:52:00Z">
-        <w:r>
-          <w:t>,</w:t>
-        </w:r>
-      </w:ins>
+      <w:r>
+        <w:t>,</w:t>
+      </w:r>
       <w:r>
         <w:t xml:space="preserve"> a qual não consegue depender somente do histórico de compra de um usuário, </w:t>
       </w:r>
@@ -2745,16 +2384,9 @@
         <w:lastRenderedPageBreak/>
         <w:t>estruturado e detalhado para ser gerad</w:t>
       </w:r>
-      <w:ins w:id="87" w:author="Juliano Varella De Carvalho" w:date="2020-04-01T18:52:00Z">
-        <w:r>
-          <w:t>a</w:t>
-        </w:r>
-      </w:ins>
-      <w:del w:id="88" w:author="Juliano Varella De Carvalho" w:date="2020-04-01T18:52:00Z">
-        <w:r>
-          <w:delText>o</w:delText>
-        </w:r>
-      </w:del>
+      <w:r>
+        <w:t>a</w:t>
+      </w:r>
       <w:r>
         <w:t xml:space="preserve"> uma recomendação, geralmente nesse tipo, </w:t>
       </w:r>
@@ -2762,73 +2394,45 @@
         <w:t>é</w:t>
       </w:r>
       <w:r>
+        <w:t xml:space="preserve"> utilizado um conteúdo adicional fornecido manualmente (conteúdo recente ao produto e usuário).</w:t>
+      </w:r>
+      <w:r>
         <w:t xml:space="preserve"> </w:t>
       </w:r>
-      <w:proofErr w:type="gramStart"/>
-      <w:r>
-        <w:t>utilizado</w:t>
-      </w:r>
-      <w:proofErr w:type="gramEnd"/>
-      <w:r>
-        <w:t xml:space="preserve"> um conteúdo adicional fornecido manualmente (conteúdo recente ao produto e usuário).</w:t>
+      <w:r>
+        <w:t xml:space="preserve">E por último, </w:t>
+      </w:r>
+      <w:r>
+        <w:t xml:space="preserve">sistemas de </w:t>
+      </w:r>
+      <w:r>
+        <w:t>recomendação</w:t>
       </w:r>
       <w:r>
         <w:t xml:space="preserve"> </w:t>
       </w:r>
       <w:r>
-        <w:t xml:space="preserve">E por último, </w:t>
-      </w:r>
-      <w:del w:id="89" w:author="Juliano Varella De Carvalho" w:date="2020-04-01T18:52:00Z">
-        <w:r>
-          <w:delText>e não menos importante,</w:delText>
-        </w:r>
-        <w:r>
-          <w:delText xml:space="preserve"> </w:delText>
-        </w:r>
-      </w:del>
-      <w:r>
-        <w:t xml:space="preserve">sistemas de </w:t>
-      </w:r>
-      <w:r>
-        <w:t>recomendação</w:t>
+        <w:t>híbridos</w:t>
+      </w:r>
+      <w:r>
+        <w:t xml:space="preserve"> onde a ideia </w:t>
+      </w:r>
+      <w:r>
+        <w:t>é</w:t>
+      </w:r>
+      <w:r>
+        <w:t xml:space="preserve"> combinar as diferentes técnicas, </w:t>
+      </w:r>
+      <w:r>
+        <w:t xml:space="preserve">a fim de </w:t>
+      </w:r>
+      <w:r>
+        <w:t>gerar uma boa e mais assertiva recomendação</w:t>
       </w:r>
       <w:r>
         <w:t xml:space="preserve"> </w:t>
       </w:r>
       <w:r>
-        <w:t>híbridos</w:t>
-      </w:r>
-      <w:r>
-        <w:t xml:space="preserve"> onde a ideia </w:t>
-      </w:r>
-      <w:r>
-        <w:t>é</w:t>
-      </w:r>
-      <w:r>
-        <w:t xml:space="preserve"> combinar as diferentes técnicas, </w:t>
-      </w:r>
-      <w:del w:id="90" w:author="Juliano Varella De Carvalho" w:date="2020-04-01T18:52:00Z">
-        <w:r>
-          <w:delText xml:space="preserve">buscando </w:delText>
-        </w:r>
-      </w:del>
-      <w:ins w:id="91" w:author="Juliano Varella De Carvalho" w:date="2020-04-01T18:52:00Z">
-        <w:r>
-          <w:t xml:space="preserve">a fim de </w:t>
-        </w:r>
-      </w:ins>
-      <w:r>
-        <w:t>gerar uma boa e mais assertiva recomendação</w:t>
-      </w:r>
-      <w:del w:id="92" w:author="Juliano Varella De Carvalho" w:date="2020-04-01T18:52:00Z">
-        <w:r>
-          <w:delText>.</w:delText>
-        </w:r>
-      </w:del>
-      <w:r>
-        <w:t xml:space="preserve"> </w:t>
-      </w:r>
-      <w:r>
         <w:fldChar w:fldCharType="begin" w:fldLock="1"/>
       </w:r>
       <w:r>
@@ -2846,11 +2450,9 @@
       <w:r>
         <w:fldChar w:fldCharType="end"/>
       </w:r>
-      <w:ins w:id="93" w:author="Juliano Varella De Carvalho" w:date="2020-04-01T18:53:00Z">
-        <w:r>
-          <w:t>.</w:t>
-        </w:r>
-      </w:ins>
+      <w:r>
+        <w:t>.</w:t>
+      </w:r>
     </w:p>
     <w:p>
       <w:pPr>
@@ -2871,9 +2473,6 @@
         <w:rPr>
           <w:i/>
           <w:iCs/>
-          <w:rPrChange w:id="94" w:author="Juliano Varella De Carvalho" w:date="2020-04-01T18:53:00Z">
-            <w:rPr/>
-          </w:rPrChange>
         </w:rPr>
         <w:t>online</w:t>
       </w:r>
@@ -2892,24 +2491,15 @@
       <w:r>
         <w:t xml:space="preserve"> problemas, </w:t>
       </w:r>
-      <w:del w:id="95" w:author="Juliano Varella De Carvalho" w:date="2020-04-01T18:53:00Z">
-        <w:r>
-          <w:delText xml:space="preserve">são </w:delText>
-        </w:r>
-      </w:del>
-      <w:ins w:id="96" w:author="Juliano Varella De Carvalho" w:date="2020-04-01T18:53:00Z">
-        <w:r>
-          <w:t xml:space="preserve">foram </w:t>
-        </w:r>
-      </w:ins>
+      <w:r>
+        <w:t xml:space="preserve">foram </w:t>
+      </w:r>
       <w:r>
         <w:t>as vendas de álbum ou faixas</w:t>
       </w:r>
-      <w:ins w:id="97" w:author="Juliano Varella De Carvalho" w:date="2020-04-01T18:53:00Z">
-        <w:r>
-          <w:t xml:space="preserve"> musicais</w:t>
-        </w:r>
-      </w:ins>
+      <w:r>
+        <w:t xml:space="preserve"> musicais</w:t>
+      </w:r>
       <w:r>
         <w:t xml:space="preserve"> </w:t>
       </w:r>
@@ -2917,9 +2507,6 @@
         <w:rPr>
           <w:i/>
           <w:iCs/>
-          <w:rPrChange w:id="98" w:author="Juliano Varella De Carvalho" w:date="2020-04-01T18:53:00Z">
-            <w:rPr/>
-          </w:rPrChange>
         </w:rPr>
         <w:t>online</w:t>
       </w:r>
@@ -2956,24 +2543,15 @@
       <w:r>
         <w:t>, por</w:t>
       </w:r>
-      <w:ins w:id="99" w:author="Juliano Varella De Carvalho" w:date="2020-04-01T18:53:00Z">
-        <w:r>
-          <w:t>é</w:t>
-        </w:r>
-      </w:ins>
-      <w:del w:id="100" w:author="Juliano Varella De Carvalho" w:date="2020-04-01T18:53:00Z">
-        <w:r>
-          <w:delText>e</w:delText>
-        </w:r>
-      </w:del>
+      <w:r>
+        <w:t>é</w:t>
+      </w:r>
       <w:r>
         <w:t>m o preço de cada faixa ainda era muito caro</w:t>
       </w:r>
-      <w:ins w:id="101" w:author="Juliano Varella De Carvalho" w:date="2020-04-01T18:53:00Z">
-        <w:r>
-          <w:t>,</w:t>
-        </w:r>
-      </w:ins>
+      <w:r>
+        <w:t>,</w:t>
+      </w:r>
       <w:r>
         <w:t xml:space="preserve"> o que fazia com que muitos usuários optassem pela pirataria</w:t>
       </w:r>
@@ -2983,26 +2561,9 @@
       <w:r>
         <w:t xml:space="preserve"> </w:t>
       </w:r>
-      <w:del w:id="102" w:author="Juliano Varella De Carvalho" w:date="2020-04-01T18:54:00Z">
-        <w:r>
-          <w:delText xml:space="preserve">Aonde </w:delText>
-        </w:r>
-      </w:del>
-      <w:ins w:id="103" w:author="Juliano Varella De Carvalho" w:date="2020-04-01T18:54:00Z">
-        <w:r>
-          <w:t xml:space="preserve">Desta forma, </w:t>
-        </w:r>
-      </w:ins>
-      <w:del w:id="104" w:author="Juliano Varella De Carvalho" w:date="2020-04-01T18:54:00Z">
-        <w:r>
-          <w:delText>muitos viram esse problema e criaram</w:delText>
-        </w:r>
-      </w:del>
-      <w:ins w:id="105" w:author="Juliano Varella De Carvalho" w:date="2020-04-01T18:54:00Z">
-        <w:r>
-          <w:t>surgiu</w:t>
-        </w:r>
-      </w:ins>
+      <w:r>
+        <w:t>Desta forma, surgiu</w:t>
+      </w:r>
       <w:r>
         <w:t xml:space="preserve"> uma nova maneira de anunciar os “produtos musicais” </w:t>
       </w:r>
@@ -3010,22 +2571,11 @@
         <w:rPr>
           <w:i/>
           <w:iCs/>
-          <w:rPrChange w:id="106" w:author="Juliano Varella De Carvalho" w:date="2020-04-01T18:54:00Z">
-            <w:rPr/>
-          </w:rPrChange>
         </w:rPr>
         <w:t>online</w:t>
       </w:r>
       <w:r>
-        <w:t xml:space="preserve">, </w:t>
-      </w:r>
-      <w:del w:id="107" w:author="Juliano Varella De Carvalho" w:date="2020-04-01T18:54:00Z">
-        <w:r>
-          <w:delText xml:space="preserve">que é </w:delText>
-        </w:r>
-      </w:del>
-      <w:r>
-        <w:t xml:space="preserve">o </w:t>
+        <w:t xml:space="preserve">, o </w:t>
       </w:r>
       <w:r>
         <w:rPr>
@@ -3037,11 +2587,6 @@
       <w:r>
         <w:t xml:space="preserve"> musical</w:t>
       </w:r>
-      <w:del w:id="108" w:author="Juliano Varella De Carvalho" w:date="2020-04-01T18:54:00Z">
-        <w:r>
-          <w:delText>.</w:delText>
-        </w:r>
-      </w:del>
       <w:r>
         <w:t xml:space="preserve"> </w:t>
       </w:r>
@@ -3063,11 +2608,9 @@
       <w:r>
         <w:fldChar w:fldCharType="end"/>
       </w:r>
-      <w:ins w:id="109" w:author="Juliano Varella De Carvalho" w:date="2020-04-01T18:54:00Z">
-        <w:r>
-          <w:t>.</w:t>
-        </w:r>
-      </w:ins>
+      <w:r>
+        <w:t>.</w:t>
+      </w:r>
     </w:p>
     <w:p>
       <w:pPr>
@@ -3078,26 +2621,9 @@
       <w:r>
         <w:t>O mercado musical tem evoluído muito desde seu início</w:t>
       </w:r>
-      <w:del w:id="110" w:author="Juliano Varella De Carvalho" w:date="2020-04-01T18:54:00Z">
-        <w:r>
-          <w:delText xml:space="preserve">, </w:delText>
-        </w:r>
-      </w:del>
-      <w:ins w:id="111" w:author="Juliano Varella De Carvalho" w:date="2020-04-01T18:54:00Z">
-        <w:r>
-          <w:t xml:space="preserve">. </w:t>
-        </w:r>
-      </w:ins>
-      <w:del w:id="112" w:author="Juliano Varella De Carvalho" w:date="2020-04-01T18:54:00Z">
-        <w:r>
-          <w:delText xml:space="preserve">no </w:delText>
-        </w:r>
-      </w:del>
-      <w:ins w:id="113" w:author="Juliano Varella De Carvalho" w:date="2020-04-01T18:54:00Z">
-        <w:r>
-          <w:t xml:space="preserve">No </w:t>
-        </w:r>
-      </w:ins>
+      <w:r>
+        <w:t xml:space="preserve">. No </w:t>
+      </w:r>
       <w:r>
         <w:t>começo</w:t>
       </w:r>
@@ -3134,17 +2660,9 @@
         <w:rPr>
           <w:i/>
           <w:iCs/>
-          <w:rPrChange w:id="114" w:author="Juliano Varella De Carvalho" w:date="2020-04-01T18:54:00Z">
-            <w:rPr/>
-          </w:rPrChange>
         </w:rPr>
         <w:t>online</w:t>
       </w:r>
-      <w:del w:id="115" w:author="Juliano Varella De Carvalho" w:date="2020-04-01T18:54:00Z">
-        <w:r>
-          <w:delText>.</w:delText>
-        </w:r>
-      </w:del>
       <w:r>
         <w:t xml:space="preserve"> </w:t>
       </w:r>
@@ -3166,37 +2684,18 @@
       <w:r>
         <w:fldChar w:fldCharType="end"/>
       </w:r>
-      <w:ins w:id="116" w:author="Juliano Varella De Carvalho" w:date="2020-04-01T18:55:00Z">
-        <w:r>
-          <w:t>.</w:t>
-        </w:r>
-      </w:ins>
+      <w:r>
+        <w:t>.</w:t>
+      </w:r>
       <w:r>
         <w:t xml:space="preserve"> Em 2018 o</w:t>
       </w:r>
       <w:r>
         <w:t xml:space="preserve"> lucro global da indústria musical cresceu 9,7</w:t>
       </w:r>
-      <w:del w:id="117" w:author="Juliano Varella De Carvalho" w:date="2020-04-01T18:55:00Z">
-        <w:r>
-          <w:delText xml:space="preserve">%, </w:delText>
-        </w:r>
-      </w:del>
-      <w:ins w:id="118" w:author="Juliano Varella De Carvalho" w:date="2020-04-01T18:55:00Z">
-        <w:r>
-          <w:t xml:space="preserve">%. </w:t>
-        </w:r>
-      </w:ins>
-      <w:del w:id="119" w:author="Juliano Varella De Carvalho" w:date="2020-04-01T18:55:00Z">
-        <w:r>
-          <w:delText xml:space="preserve">nesse </w:delText>
-        </w:r>
-      </w:del>
-      <w:ins w:id="120" w:author="Juliano Varella De Carvalho" w:date="2020-04-01T18:55:00Z">
-        <w:r>
-          <w:t xml:space="preserve">Nesse </w:t>
-        </w:r>
-      </w:ins>
+      <w:r>
+        <w:t xml:space="preserve">%. Nesse </w:t>
+      </w:r>
       <w:r>
         <w:t>crescimento</w:t>
       </w:r>
@@ -3219,11 +2718,6 @@
       <w:r>
         <w:t>do total</w:t>
       </w:r>
-      <w:del w:id="121" w:author="Juliano Varella De Carvalho" w:date="2020-04-01T18:55:00Z">
-        <w:r>
-          <w:delText>.</w:delText>
-        </w:r>
-      </w:del>
       <w:r>
         <w:t xml:space="preserve"> </w:t>
       </w:r>
@@ -3245,11 +2739,9 @@
       <w:r>
         <w:fldChar w:fldCharType="end"/>
       </w:r>
-      <w:ins w:id="122" w:author="Juliano Varella De Carvalho" w:date="2020-04-01T18:55:00Z">
-        <w:r>
-          <w:t>.</w:t>
-        </w:r>
-      </w:ins>
+      <w:r>
+        <w:t>.</w:t>
+      </w:r>
     </w:p>
     <w:p>
       <w:pPr>
@@ -3283,15 +2775,7 @@
         <w:t xml:space="preserve"> </w:t>
       </w:r>
       <w:r>
-        <w:t>são um tipo de mecanismo de processamento de dados projetado com um conjunto de dados infinitos em mente</w:t>
-      </w:r>
-      <w:del w:id="123" w:author="Juliano Varella De Carvalho" w:date="2020-04-01T18:55:00Z">
-        <w:r>
-          <w:delText>.</w:delText>
-        </w:r>
-      </w:del>
-      <w:r>
-        <w:t xml:space="preserve"> </w:t>
+        <w:t xml:space="preserve">são um tipo de mecanismo de processamento de dados projetado com um conjunto de dados infinitos em mente </w:t>
       </w:r>
       <w:r>
         <w:fldChar w:fldCharType="begin" w:fldLock="1"/>
@@ -3311,11 +2795,9 @@
       <w:r>
         <w:fldChar w:fldCharType="end"/>
       </w:r>
-      <w:ins w:id="124" w:author="Juliano Varella De Carvalho" w:date="2020-04-01T18:55:00Z">
-        <w:r>
-          <w:t>.</w:t>
-        </w:r>
-      </w:ins>
+      <w:r>
+        <w:t>.</w:t>
+      </w:r>
       <w:r>
         <w:t xml:space="preserve"> Esse mecanismo pode ser </w:t>
       </w:r>
@@ -3325,19 +2807,9 @@
       <w:r>
         <w:t xml:space="preserve"> para processar muitos tipos de </w:t>
       </w:r>
-      <w:del w:id="125" w:author="Juliano Varella De Carvalho" w:date="2020-04-01T18:56:00Z">
-        <w:r>
-          <w:delText>média</w:delText>
-        </w:r>
-        <w:r>
-          <w:delText xml:space="preserve"> </w:delText>
-        </w:r>
-      </w:del>
-      <w:ins w:id="126" w:author="Juliano Varella De Carvalho" w:date="2020-04-01T18:56:00Z">
-        <w:r>
-          <w:t xml:space="preserve">mídia, tais </w:t>
-        </w:r>
-      </w:ins>
+      <w:r>
+        <w:t xml:space="preserve">mídia, tais </w:t>
+      </w:r>
       <w:r>
         <w:t xml:space="preserve">como </w:t>
       </w:r>
@@ -3347,16 +2819,9 @@
       <w:r>
         <w:t>, fotos</w:t>
       </w:r>
-      <w:ins w:id="127" w:author="Juliano Varella De Carvalho" w:date="2020-04-01T18:56:00Z">
-        <w:r>
-          <w:t xml:space="preserve"> e</w:t>
-        </w:r>
-      </w:ins>
-      <w:del w:id="128" w:author="Juliano Varella De Carvalho" w:date="2020-04-01T18:56:00Z">
-        <w:r>
-          <w:delText>,</w:delText>
-        </w:r>
-      </w:del>
+      <w:r>
+        <w:t xml:space="preserve"> e</w:t>
+      </w:r>
       <w:r>
         <w:t xml:space="preserve"> áudio. </w:t>
       </w:r>
@@ -3411,15 +2876,6 @@
         </w:rPr>
         <w:t>API</w:t>
       </w:r>
-      <w:del w:id="129" w:author="Juliano Varella De Carvalho" w:date="2020-04-01T18:56:00Z">
-        <w:r>
-          <w:rPr>
-            <w:i/>
-            <w:iCs/>
-          </w:rPr>
-          <w:delText>’</w:delText>
-        </w:r>
-      </w:del>
       <w:r>
         <w:rPr>
           <w:i/>
@@ -3430,16 +2886,9 @@
       <w:r>
         <w:t xml:space="preserve"> d</w:t>
       </w:r>
-      <w:ins w:id="130" w:author="Juliano Varella De Carvalho" w:date="2020-04-01T18:56:00Z">
-        <w:r>
-          <w:t>a ferramenta</w:t>
-        </w:r>
-      </w:ins>
-      <w:del w:id="131" w:author="Juliano Varella De Carvalho" w:date="2020-04-01T18:56:00Z">
-        <w:r>
-          <w:delText>o</w:delText>
-        </w:r>
-      </w:del>
+      <w:r>
+        <w:t>a ferramenta</w:t>
+      </w:r>
       <w:r>
         <w:t xml:space="preserve"> Spotify.</w:t>
       </w:r>
@@ -3485,53 +2934,30 @@
       <w:r>
         <w:t xml:space="preserve"> é semelhante a transmissão de r</w:t>
       </w:r>
-      <w:del w:id="132" w:author="Juliano Varella De Carvalho" w:date="2020-04-01T18:56:00Z">
-        <w:r>
-          <w:delText>a</w:delText>
-        </w:r>
-      </w:del>
-      <w:ins w:id="133" w:author="Juliano Varella De Carvalho" w:date="2020-04-01T18:56:00Z">
-        <w:r>
-          <w:t>á</w:t>
-        </w:r>
-      </w:ins>
+      <w:r>
+        <w:t>á</w:t>
+      </w:r>
       <w:r>
         <w:t xml:space="preserve">dio tradicional, exceto que é </w:t>
       </w:r>
-      <w:del w:id="134" w:author="Juliano Varella De Carvalho" w:date="2020-04-01T18:56:00Z">
-        <w:r>
-          <w:delText xml:space="preserve">utilizado </w:delText>
-        </w:r>
-      </w:del>
-      <w:ins w:id="135" w:author="Juliano Varella De Carvalho" w:date="2020-04-01T18:56:00Z">
-        <w:r>
-          <w:t xml:space="preserve">utilizada </w:t>
-        </w:r>
-      </w:ins>
+      <w:r>
+        <w:t xml:space="preserve">utilizada </w:t>
+      </w:r>
       <w:r>
         <w:t>a internet para enviar e receber os áudios, ao invés de utilizar ondas aéreas.</w:t>
       </w:r>
       <w:r>
         <w:t xml:space="preserve"> Assim como o ato de ligar um r</w:t>
       </w:r>
-      <w:del w:id="136" w:author="Juliano Varella De Carvalho" w:date="2020-04-01T18:56:00Z">
-        <w:r>
-          <w:delText>a</w:delText>
-        </w:r>
-      </w:del>
-      <w:ins w:id="137" w:author="Juliano Varella De Carvalho" w:date="2020-04-01T18:56:00Z">
-        <w:r>
-          <w:t>á</w:t>
-        </w:r>
-      </w:ins>
+      <w:r>
+        <w:t>á</w:t>
+      </w:r>
       <w:r>
         <w:t>dio</w:t>
       </w:r>
-      <w:ins w:id="138" w:author="Juliano Varella De Carvalho" w:date="2020-04-01T18:57:00Z">
-        <w:r>
-          <w:t>,</w:t>
-        </w:r>
-      </w:ins>
+      <w:r>
+        <w:t>,</w:t>
+      </w:r>
       <w:r>
         <w:t xml:space="preserve"> o </w:t>
       </w:r>
@@ -3545,29 +2971,15 @@
       <w:r>
         <w:t xml:space="preserve"> de áudio é reproduzido em tempo real</w:t>
       </w:r>
-      <w:ins w:id="139" w:author="Juliano Varella De Carvalho" w:date="2020-04-01T18:57:00Z">
-        <w:r>
-          <w:t>,</w:t>
-        </w:r>
-      </w:ins>
-      <w:del w:id="140" w:author="Juliano Varella De Carvalho" w:date="2020-04-01T18:57:00Z">
-        <w:r>
-          <w:delText>.</w:delText>
-        </w:r>
-      </w:del>
+      <w:r>
+        <w:t>,</w:t>
+      </w:r>
       <w:r>
         <w:t xml:space="preserve"> </w:t>
       </w:r>
-      <w:del w:id="141" w:author="Juliano Varella De Carvalho" w:date="2020-04-01T18:57:00Z">
-        <w:r>
-          <w:delText xml:space="preserve">O </w:delText>
-        </w:r>
-      </w:del>
-      <w:ins w:id="142" w:author="Juliano Varella De Carvalho" w:date="2020-04-01T18:57:00Z">
-        <w:r>
-          <w:t xml:space="preserve">o </w:t>
-        </w:r>
-      </w:ins>
+      <w:r>
+        <w:t xml:space="preserve">o </w:t>
+      </w:r>
       <w:r>
         <w:t xml:space="preserve">que é muito mais conveniente do que baixar uma música </w:t>
       </w:r>
@@ -3575,20 +2987,12 @@
         <w:rPr>
           <w:i/>
           <w:iCs/>
-          <w:rPrChange w:id="143" w:author="Juliano Varella De Carvalho" w:date="2020-04-01T18:57:00Z">
-            <w:rPr/>
-          </w:rPrChange>
         </w:rPr>
         <w:t>online</w:t>
       </w:r>
       <w:r>
         <w:t xml:space="preserve"> e então consumi-la</w:t>
       </w:r>
-      <w:del w:id="144" w:author="Juliano Varella De Carvalho" w:date="2020-04-01T18:57:00Z">
-        <w:r>
-          <w:delText>.</w:delText>
-        </w:r>
-      </w:del>
       <w:r>
         <w:t xml:space="preserve"> </w:t>
       </w:r>
@@ -3610,11 +3014,9 @@
       <w:r>
         <w:fldChar w:fldCharType="end"/>
       </w:r>
-      <w:ins w:id="145" w:author="Juliano Varella De Carvalho" w:date="2020-04-01T18:57:00Z">
-        <w:r>
-          <w:t>.</w:t>
-        </w:r>
-      </w:ins>
+      <w:r>
+        <w:t>.</w:t>
+      </w:r>
     </w:p>
     <w:p>
       <w:pPr>
@@ -3628,16 +3030,9 @@
       <w:r>
         <w:t>ortan</w:t>
       </w:r>
-      <w:ins w:id="146" w:author="Juliano Varella De Carvalho" w:date="2020-04-01T18:57:00Z">
-        <w:r>
-          <w:t>t</w:t>
-        </w:r>
-      </w:ins>
-      <w:del w:id="147" w:author="Juliano Varella De Carvalho" w:date="2020-04-01T18:57:00Z">
-        <w:r>
-          <w:delText>d</w:delText>
-        </w:r>
-      </w:del>
+      <w:r>
+        <w:t>t</w:t>
+      </w:r>
       <w:r>
         <w:t xml:space="preserve">o, de acordo com </w:t>
       </w:r>
@@ -3653,66 +3048,33 @@
       <w:r>
         <w:t xml:space="preserve">e trabalho procura </w:t>
       </w:r>
-      <w:del w:id="148" w:author="Juliano Varella De Carvalho" w:date="2020-04-01T18:57:00Z">
-        <w:r>
-          <w:delText xml:space="preserve">evoluir </w:delText>
-        </w:r>
-      </w:del>
-      <w:ins w:id="149" w:author="Juliano Varella De Carvalho" w:date="2020-04-01T18:57:00Z">
-        <w:r>
-          <w:t xml:space="preserve">construir um sistema </w:t>
-        </w:r>
-      </w:ins>
-      <w:del w:id="150" w:author="Juliano Varella De Carvalho" w:date="2020-04-01T18:57:00Z">
-        <w:r>
-          <w:delText xml:space="preserve">a </w:delText>
-        </w:r>
-      </w:del>
-      <w:ins w:id="151" w:author="Juliano Varella De Carvalho" w:date="2020-04-01T18:57:00Z">
-        <w:r>
-          <w:t xml:space="preserve">de </w:t>
-        </w:r>
-      </w:ins>
+      <w:r>
+        <w:t xml:space="preserve">construir um sistema de </w:t>
+      </w:r>
       <w:r>
         <w:t>recomendação</w:t>
       </w:r>
       <w:r>
         <w:t xml:space="preserve"> musical</w:t>
       </w:r>
-      <w:ins w:id="152" w:author="Juliano Varella De Carvalho" w:date="2020-04-01T18:57:00Z">
-        <w:r>
-          <w:t>,</w:t>
-        </w:r>
-      </w:ins>
+      <w:r>
+        <w:t>,</w:t>
+      </w:r>
       <w:r>
         <w:t xml:space="preserve"> </w:t>
       </w:r>
       <w:r>
         <w:t xml:space="preserve">utilizando o contexto comportamental do usuário e o contexto </w:t>
       </w:r>
-      <w:del w:id="153" w:author="Juliano Varella De Carvalho" w:date="2020-04-01T18:57:00Z">
-        <w:r>
-          <w:delText xml:space="preserve">de </w:delText>
-        </w:r>
-      </w:del>
-      <w:ins w:id="154" w:author="Juliano Varella De Carvalho" w:date="2020-04-01T18:57:00Z">
-        <w:r>
-          <w:t xml:space="preserve">do </w:t>
-        </w:r>
-      </w:ins>
+      <w:r>
+        <w:t xml:space="preserve">do </w:t>
+      </w:r>
       <w:r>
         <w:t>ambiente</w:t>
       </w:r>
-      <w:ins w:id="155" w:author="Juliano Varella De Carvalho" w:date="2020-04-01T18:57:00Z">
-        <w:r>
-          <w:t xml:space="preserve"> ond</w:t>
-        </w:r>
-      </w:ins>
-      <w:ins w:id="156" w:author="Juliano Varella De Carvalho" w:date="2020-04-01T18:58:00Z">
-        <w:r>
-          <w:t>e ele está inserido</w:t>
-        </w:r>
-      </w:ins>
+      <w:r>
+        <w:t xml:space="preserve"> onde ele está inserido</w:t>
+      </w:r>
       <w:r>
         <w:t xml:space="preserve">. Esse contexto será obtido, através da criação um </w:t>
       </w:r>
@@ -3720,112 +3082,39 @@
         <w:rPr>
           <w:i/>
           <w:iCs/>
-          <w:rPrChange w:id="157" w:author="Juliano Varella De Carvalho" w:date="2020-04-01T18:32:00Z">
-            <w:rPr/>
-          </w:rPrChange>
         </w:rPr>
         <w:t>plugin</w:t>
       </w:r>
       <w:r>
-        <w:t xml:space="preserve"> que </w:t>
-      </w:r>
-      <w:del w:id="158" w:author="Juliano Varella De Carvalho" w:date="2020-04-01T18:30:00Z">
-        <w:r>
-          <w:delText xml:space="preserve">irá </w:delText>
-        </w:r>
-      </w:del>
-      <w:r>
-        <w:t>permitir</w:t>
-      </w:r>
-      <w:ins w:id="159" w:author="Juliano Varella De Carvalho" w:date="2020-04-01T18:30:00Z">
-        <w:r>
-          <w:t>á</w:t>
-        </w:r>
-      </w:ins>
+        <w:t xml:space="preserve"> que permitir</w:t>
+      </w:r>
+      <w:r>
+        <w:t>á</w:t>
+      </w:r>
       <w:r>
         <w:t xml:space="preserve"> </w:t>
       </w:r>
-      <w:del w:id="160" w:author="Juliano Varella De Carvalho" w:date="2020-04-01T18:31:00Z">
-        <w:r>
-          <w:delText xml:space="preserve">que </w:delText>
-        </w:r>
-      </w:del>
-      <w:ins w:id="161" w:author="Juliano Varella De Carvalho" w:date="2020-04-01T18:31:00Z">
-        <w:r>
-          <w:t>a</w:t>
-        </w:r>
-      </w:ins>
+      <w:r>
+        <w:t>a</w:t>
+      </w:r>
       <w:r>
         <w:t xml:space="preserve">o usuário </w:t>
       </w:r>
-      <w:del w:id="162" w:author="Juliano Varella De Carvalho" w:date="2020-04-01T18:31:00Z">
-        <w:r>
-          <w:delText xml:space="preserve">escute </w:delText>
-        </w:r>
-      </w:del>
-      <w:ins w:id="163" w:author="Juliano Varella De Carvalho" w:date="2020-04-01T18:31:00Z">
-        <w:r>
-          <w:t xml:space="preserve">escutar </w:t>
-        </w:r>
-      </w:ins>
+      <w:r>
+        <w:t xml:space="preserve">escutar </w:t>
+      </w:r>
       <w:r>
         <w:t xml:space="preserve">suas </w:t>
       </w:r>
       <w:r>
         <w:t xml:space="preserve">músicas enquanto </w:t>
       </w:r>
-      <w:del w:id="164" w:author="Juliano Varella De Carvalho" w:date="2020-04-01T18:31:00Z">
-        <w:r>
-          <w:delText xml:space="preserve">registramos </w:delText>
-        </w:r>
-      </w:del>
-      <w:ins w:id="165" w:author="Juliano Varella De Carvalho" w:date="2020-04-01T18:31:00Z">
-        <w:r>
-          <w:t xml:space="preserve">são registrados os </w:t>
-        </w:r>
-      </w:ins>
+      <w:r>
+        <w:t xml:space="preserve">são registrados os </w:t>
+      </w:r>
       <w:r>
         <w:t>eventos do contexto vivido naquele momento.</w:t>
       </w:r>
-      <w:del w:id="166" w:author="Juliano Varella De Carvalho" w:date="2020-04-01T18:58:00Z">
-        <w:r>
-          <w:delText xml:space="preserve"> Para então, evoluir a recomendação</w:delText>
-        </w:r>
-        <w:r>
-          <w:delText xml:space="preserve"> </w:delText>
-        </w:r>
-        <w:r>
-          <w:delText>personalizad</w:delText>
-        </w:r>
-        <w:r>
-          <w:delText xml:space="preserve">a </w:delText>
-        </w:r>
-        <w:r>
-          <w:delText xml:space="preserve">do </w:delText>
-        </w:r>
-        <w:r>
-          <w:rPr>
-            <w:i/>
-            <w:iCs/>
-            <w:rPrChange w:id="167" w:author="Juliano Varella De Carvalho" w:date="2020-04-01T18:32:00Z">
-              <w:rPr/>
-            </w:rPrChange>
-          </w:rPr>
-          <w:delText>plugin</w:delText>
-        </w:r>
-        <w:r>
-          <w:delText xml:space="preserve"> </w:delText>
-        </w:r>
-        <w:r>
-          <w:delText xml:space="preserve">para o </w:delText>
-        </w:r>
-        <w:r>
-          <w:delText>usuário</w:delText>
-        </w:r>
-        <w:r>
-          <w:delText>.</w:delText>
-        </w:r>
-      </w:del>
     </w:p>
     <w:p>
       <w:pPr>
@@ -4078,572 +3367,483 @@
       <w:r>
         <w:t xml:space="preserve">Esse trabalho tem como natureza </w:t>
       </w:r>
-      <w:del w:id="168" w:author="Juliano Varella De Carvalho" w:date="2020-04-01T18:38:00Z">
+      <w:r>
+        <w:t xml:space="preserve">a </w:t>
+      </w:r>
+      <w:r>
+        <w:t xml:space="preserve">pesquisa aplicada, pois </w:t>
+      </w:r>
+      <w:r>
+        <w:t>através dos</w:t>
+      </w:r>
+      <w:r>
+        <w:t xml:space="preserve"> conhecimentos estudados de </w:t>
+      </w:r>
+      <w:r>
+        <w:rPr>
+          <w:i/>
+          <w:iCs/>
+        </w:rPr>
+        <w:t>RecSys</w:t>
+      </w:r>
+      <w:r>
+        <w:t xml:space="preserve"> será desenvolvido</w:t>
+      </w:r>
+      <w:r>
+        <w:t xml:space="preserve"> um sistema que gerar</w:t>
+      </w:r>
+      <w:r>
+        <w:t>á</w:t>
+      </w:r>
+      <w:r>
+        <w:t xml:space="preserve"> as recomendações musicais</w:t>
+      </w:r>
+      <w:r>
+        <w:t xml:space="preserve"> personalizadas</w:t>
+      </w:r>
+      <w:r>
+        <w:t xml:space="preserve"> </w:t>
+      </w:r>
+      <w:r>
+        <w:t>por</w:t>
+      </w:r>
+      <w:r>
+        <w:t xml:space="preserve"> usuário </w:t>
+      </w:r>
+      <w:r>
+        <w:t xml:space="preserve">por meio </w:t>
+      </w:r>
+      <w:r>
+        <w:t xml:space="preserve">do contexto </w:t>
+      </w:r>
+      <w:r>
+        <w:t xml:space="preserve">comportamental </w:t>
+      </w:r>
+      <w:r>
+        <w:t>e ambiental</w:t>
+      </w:r>
+      <w:r>
+        <w:t>,</w:t>
+      </w:r>
+      <w:r>
+        <w:t xml:space="preserve"> </w:t>
+      </w:r>
+      <w:r>
+        <w:t>obtido</w:t>
+      </w:r>
+      <w:r>
+        <w:t xml:space="preserve"> através d</w:t>
+      </w:r>
+      <w:r>
+        <w:t>o</w:t>
+      </w:r>
+      <w:r>
+        <w:t xml:space="preserve"> </w:t>
+      </w:r>
+      <w:r>
+        <w:rPr>
+          <w:i/>
+          <w:iCs/>
+        </w:rPr>
+        <w:t>plugin</w:t>
+      </w:r>
+      <w:r>
+        <w:t xml:space="preserve"> de reprodução musical</w:t>
+      </w:r>
+      <w:r>
+        <w:t>.</w:t>
+      </w:r>
+    </w:p>
+    <w:p>
+      <w:pPr>
+        <w:spacing w:line="360" w:lineRule="auto"/>
+        <w:ind w:firstLine="851"/>
+        <w:jc w:val="both"/>
+      </w:pPr>
+      <w:r>
+        <w:t xml:space="preserve">O método </w:t>
+      </w:r>
+      <w:r>
+        <w:t>científico</w:t>
+      </w:r>
+      <w:r>
+        <w:t xml:space="preserve"> utilizado por esse trabalho é do tipo dedutivo, dado que primeiro será </w:t>
+      </w:r>
+      <w:r>
+        <w:t xml:space="preserve">realizado um </w:t>
+      </w:r>
+      <w:r>
+        <w:t>estud</w:t>
+      </w:r>
+      <w:r>
+        <w:t>o</w:t>
+      </w:r>
+      <w:r>
+        <w:t xml:space="preserve"> </w:t>
+      </w:r>
+      <w:r>
+        <w:t>relacionado a</w:t>
+      </w:r>
+      <w:r>
+        <w:t>o problema</w:t>
+      </w:r>
+      <w:r>
+        <w:t xml:space="preserve"> proposto</w:t>
+      </w:r>
+      <w:r>
+        <w:t xml:space="preserve">, para então se obter o entendimento de como </w:t>
+      </w:r>
+      <w:r>
+        <w:t xml:space="preserve">ele </w:t>
+      </w:r>
+      <w:r>
+        <w:t>poderá ser resolvido.</w:t>
+      </w:r>
+      <w:r>
+        <w:t xml:space="preserve"> </w:t>
+      </w:r>
+      <w:commentRangeStart w:id="4"/>
+      <w:r>
+        <w:t>Esse estudo buscar</w:t>
+      </w:r>
+      <w:r>
+        <w:t>á</w:t>
+      </w:r>
+      <w:r>
+        <w:t xml:space="preserve"> entender a personalidade musical de cada usuário</w:t>
+      </w:r>
+      <w:r>
+        <w:t>,</w:t>
+      </w:r>
+      <w:r>
+        <w:t xml:space="preserve"> </w:t>
+      </w:r>
+      <w:r>
+        <w:t xml:space="preserve">por meio </w:t>
+      </w:r>
+      <w:r>
+        <w:t xml:space="preserve">dos dados </w:t>
+      </w:r>
+      <w:r>
+        <w:t>obtidos</w:t>
+      </w:r>
+      <w:r>
+        <w:t xml:space="preserve"> e dos estudos de </w:t>
+      </w:r>
+      <w:proofErr w:type="spellStart"/>
+      <w:r>
+        <w:rPr>
+          <w:i/>
+          <w:iCs/>
+        </w:rPr>
+        <w:t>Machine</w:t>
+      </w:r>
+      <w:proofErr w:type="spellEnd"/>
+      <w:r>
+        <w:rPr>
+          <w:i/>
+          <w:iCs/>
+        </w:rPr>
+        <w:t xml:space="preserve"> Learning</w:t>
+      </w:r>
+      <w:r>
+        <w:t xml:space="preserve"> aplicados sobre os dados</w:t>
+      </w:r>
+      <w:r>
+        <w:t>, para então desenvolver um sistema de recomendação baseado nos estudos realizados</w:t>
+      </w:r>
+      <w:r>
+        <w:t xml:space="preserve"> fazendo com que essa pesquisa tenha como objetivo de estudo exploratório</w:t>
+      </w:r>
+      <w:r>
+        <w:t>.</w:t>
+      </w:r>
+      <w:commentRangeEnd w:id="4"/>
+      <w:r>
+        <w:rPr>
+          <w:rStyle w:val="Refdecomentrio"/>
+        </w:rPr>
+        <w:commentReference w:id="4"/>
+      </w:r>
+    </w:p>
+    <w:p>
+      <w:pPr>
+        <w:spacing w:line="360" w:lineRule="auto"/>
+        <w:ind w:firstLine="851"/>
+        <w:jc w:val="both"/>
+      </w:pPr>
+      <w:r>
+        <w:t xml:space="preserve">Serão </w:t>
+      </w:r>
+      <w:r>
+        <w:t>utilizado</w:t>
+      </w:r>
+      <w:r>
+        <w:t>s</w:t>
+      </w:r>
+      <w:r>
+        <w:t xml:space="preserve"> 4 tipos de procedimentos técnicos nessa pesquisa. </w:t>
+      </w:r>
+      <w:r>
+        <w:t>Pesquisa b</w:t>
+      </w:r>
+      <w:r>
+        <w:t xml:space="preserve">ibliográfica, dado que será necessária uma base de conhecimentos e estudos sobre os </w:t>
+      </w:r>
+      <w:r>
+        <w:rPr>
+          <w:i/>
+          <w:iCs/>
+        </w:rPr>
+        <w:t>RecSys</w:t>
+      </w:r>
+      <w:r>
+        <w:t xml:space="preserve">, suas </w:t>
+      </w:r>
+      <w:r>
+        <w:t>técnicas</w:t>
+      </w:r>
+      <w:r>
+        <w:t xml:space="preserve"> e algoritmos. Como será </w:t>
+      </w:r>
+      <w:r>
+        <w:t xml:space="preserve">utilizada </w:t>
+      </w:r>
+      <w:r>
+        <w:t xml:space="preserve">a </w:t>
+      </w:r>
+      <w:r>
+        <w:rPr>
+          <w:i/>
+          <w:iCs/>
+        </w:rPr>
+        <w:t>API</w:t>
+      </w:r>
+      <w:r>
+        <w:t xml:space="preserve"> do Spotify para consultar as faixas e outras utilidades, utilizaremos o procedimento técnico </w:t>
+      </w:r>
+      <w:r>
+        <w:t>pesquisa d</w:t>
+      </w:r>
+      <w:r>
+        <w:t xml:space="preserve">ocumental. Com o estudo realizado e os registros de contextos prontos, utilizaremos da pesquisa experimental para avaliar a base disponível através dos algoritmos de </w:t>
+      </w:r>
+      <w:r>
+        <w:rPr>
+          <w:i/>
+          <w:iCs/>
+        </w:rPr>
+        <w:t>RecSys</w:t>
+      </w:r>
+      <w:r>
+        <w:t>.</w:t>
+      </w:r>
+      <w:r>
+        <w:t xml:space="preserve"> </w:t>
+      </w:r>
+      <w:r>
+        <w:t>Será feito uma pesquisa de avaliação do usuário ouvinte para estudarmos o seu entendimento em relação ao que foi recomendado, nesse caso será utilizado o procedimento técnico do tipo levantamento.</w:t>
+      </w:r>
+    </w:p>
+    <w:p>
+      <w:pPr>
+        <w:spacing w:line="360" w:lineRule="auto"/>
+        <w:ind w:firstLine="851"/>
+        <w:jc w:val="both"/>
+        <w:rPr>
+          <w:del w:id="5" w:author="Érico Souza Loewe" w:date="2020-04-02T20:00:00Z"/>
+        </w:rPr>
+      </w:pPr>
+      <w:commentRangeStart w:id="6"/>
+      <w:r>
+        <w:t>A abordagem dessa pesquisa será do tipo quantitativa, pois o foco de estudo desse trabalho será voltado para algoritmos de sistemas de recomendação que buscam entender o gosto de um usuário e não diretamente a estudos referentes a psicologia cognitiva.</w:t>
+      </w:r>
+      <w:r>
+        <w:t xml:space="preserve"> Então assim que as bases estiverem prontas, será realizado um estudo em cima delas apresentando estatisticamente diversos comportamentos e suas </w:t>
+      </w:r>
+      <w:r>
+        <w:t>tendências</w:t>
+      </w:r>
+      <w:r>
+        <w:t>.</w:t>
+      </w:r>
+      <w:commentRangeEnd w:id="6"/>
+      <w:r>
+        <w:rPr>
+          <w:rStyle w:val="Refdecomentrio"/>
+        </w:rPr>
+        <w:commentReference w:id="6"/>
+      </w:r>
+    </w:p>
+    <w:p>
+      <w:pPr>
+        <w:spacing w:line="360" w:lineRule="auto"/>
+        <w:ind w:firstLine="851"/>
+        <w:jc w:val="both"/>
+        <w:rPr>
+          <w:ins w:id="7" w:author="Érico Souza Loewe" w:date="2020-04-02T20:00:00Z"/>
+        </w:rPr>
+      </w:pPr>
+    </w:p>
+    <w:p>
+      <w:pPr>
+        <w:spacing w:line="360" w:lineRule="auto"/>
+        <w:ind w:firstLine="851"/>
+        <w:jc w:val="both"/>
+        <w:rPr>
+          <w:del w:id="8" w:author="Érico Souza Loewe" w:date="2020-04-02T19:58:00Z"/>
+        </w:rPr>
+      </w:pPr>
+      <w:commentRangeStart w:id="9"/>
+      <w:proofErr w:type="spellStart"/>
+      <w:r>
+        <w:t>Para</w:t>
+      </w:r>
+      <w:proofErr w:type="spellEnd"/>
+      <w:r>
+        <w:t xml:space="preserve"> avaliar o estudo, será desenvolvido um sistema que </w:t>
+      </w:r>
+      <w:r>
+        <w:t>permitir</w:t>
+      </w:r>
+      <w:r>
+        <w:t>á</w:t>
+      </w:r>
+      <w:r>
+        <w:t xml:space="preserve"> </w:t>
+      </w:r>
+      <w:r>
+        <w:t>a</w:t>
+      </w:r>
+      <w:r>
+        <w:t>o</w:t>
+      </w:r>
+      <w:r>
+        <w:t xml:space="preserve"> usuário criar uma nova </w:t>
+      </w:r>
+      <w:proofErr w:type="gramStart"/>
+      <w:r>
+        <w:rPr>
+          <w:i/>
+          <w:iCs/>
+        </w:rPr>
+        <w:t>playlist</w:t>
+      </w:r>
+      <w:proofErr w:type="gramEnd"/>
+      <w:r>
+        <w:t>, onde o sistema consultar</w:t>
+      </w:r>
+      <w:r>
+        <w:t>á</w:t>
+      </w:r>
+      <w:r>
+        <w:t xml:space="preserve"> os contextos relacionados as músicas escutadas pelo usuário</w:t>
+      </w:r>
+      <w:r>
+        <w:t>,</w:t>
+      </w:r>
+      <w:r>
+        <w:t xml:space="preserve"> </w:t>
+      </w:r>
+      <w:r>
+        <w:t xml:space="preserve">gerando uma nova lista </w:t>
+      </w:r>
+      <w:r>
+        <w:t xml:space="preserve">de </w:t>
+      </w:r>
+      <w:r>
+        <w:t>músicas recomendadas</w:t>
+      </w:r>
+      <w:r>
+        <w:t>. A avaliação</w:t>
+      </w:r>
+      <w:r>
+        <w:t xml:space="preserve"> de contexto</w:t>
+      </w:r>
+      <w:r>
+        <w:t xml:space="preserve"> será feita enquanto o usuário estiver ouvindo as </w:t>
+      </w:r>
+      <w:r>
+        <w:t>músicas</w:t>
+      </w:r>
+      <w:r>
+        <w:t xml:space="preserve"> e editando a </w:t>
+      </w:r>
+      <w:r>
+        <w:rPr>
+          <w:i/>
+          <w:iCs/>
+        </w:rPr>
+        <w:t>playlist</w:t>
+      </w:r>
+      <w:r>
+        <w:t>, possibilitando que o sistema identifique e altere</w:t>
+      </w:r>
+      <w:r>
+        <w:t xml:space="preserve"> (caso julgue necessário)</w:t>
+      </w:r>
+      <w:r>
+        <w:t xml:space="preserve"> as músicas no meio da edição</w:t>
+      </w:r>
+      <w:r>
+        <w:t>.</w:t>
+      </w:r>
+      <w:r>
+        <w:t xml:space="preserve"> Ao final da edição, será enviado uma avaliação para o usuário, a qual vai permitir que o sistema tenha conhecimento dos gostos do usuário.</w:t>
+      </w:r>
+      <w:r>
+        <w:t xml:space="preserve"> </w:t>
+      </w:r>
+      <w:r>
+        <w:t xml:space="preserve">Ao final, será apresentado nessa pesquisa diversos comportamentos e tendências </w:t>
+      </w:r>
+      <w:r>
+        <w:t xml:space="preserve">dos usuários </w:t>
+      </w:r>
+      <w:r>
+        <w:t>encontradas a partir dess</w:t>
+      </w:r>
+      <w:r>
+        <w:t>e sistema.</w:t>
+      </w:r>
+      <w:commentRangeEnd w:id="9"/>
+      <w:r>
+        <w:rPr>
+          <w:rStyle w:val="Refdecomentrio"/>
+        </w:rPr>
+        <w:commentReference w:id="9"/>
+      </w:r>
+    </w:p>
+    <w:p>
+      <w:pPr>
+        <w:spacing w:line="360" w:lineRule="auto"/>
+        <w:ind w:firstLine="851"/>
+        <w:jc w:val="both"/>
+      </w:pPr>
+      <w:del w:id="10" w:author="Érico Souza Loewe" w:date="2020-04-02T19:59:00Z">
         <w:r>
-          <w:delText xml:space="preserve">de </w:delText>
+          <w:br w:type="page"/>
         </w:r>
       </w:del>
-      <w:ins w:id="169" w:author="Juliano Varella De Carvalho" w:date="2020-04-01T18:38:00Z">
-        <w:r>
-          <w:t xml:space="preserve">a </w:t>
-        </w:r>
-      </w:ins>
-      <w:r>
-        <w:t xml:space="preserve">pesquisa aplicada, pois </w:t>
-      </w:r>
-      <w:r>
-        <w:t>através dos</w:t>
-      </w:r>
-      <w:r>
-        <w:t xml:space="preserve"> conhecimentos estudados de </w:t>
-      </w:r>
-      <w:r>
-        <w:rPr>
-          <w:i/>
-          <w:iCs/>
-        </w:rPr>
-        <w:t>RecSys</w:t>
-      </w:r>
-      <w:r>
-        <w:t xml:space="preserve"> será desenvolvido</w:t>
-      </w:r>
-      <w:r>
-        <w:t xml:space="preserve"> um sistema que </w:t>
-      </w:r>
-      <w:del w:id="170" w:author="Juliano Varella De Carvalho" w:date="2020-04-01T18:38:00Z">
-        <w:r>
-          <w:delText>irá</w:delText>
-        </w:r>
-        <w:r>
-          <w:delText xml:space="preserve"> </w:delText>
-        </w:r>
-      </w:del>
-      <w:r>
-        <w:t>gerar</w:t>
-      </w:r>
-      <w:ins w:id="171" w:author="Juliano Varella De Carvalho" w:date="2020-04-01T18:38:00Z">
-        <w:r>
-          <w:t>á</w:t>
-        </w:r>
-      </w:ins>
-      <w:r>
-        <w:t xml:space="preserve"> as recomendações musicais</w:t>
-      </w:r>
-      <w:r>
-        <w:t xml:space="preserve"> personalizadas</w:t>
-      </w:r>
-      <w:r>
-        <w:t xml:space="preserve"> </w:t>
-      </w:r>
-      <w:r>
-        <w:t>por</w:t>
-      </w:r>
-      <w:r>
-        <w:t xml:space="preserve"> usuário </w:t>
-      </w:r>
-      <w:del w:id="172" w:author="Juliano Varella De Carvalho" w:date="2020-04-01T18:38:00Z">
-        <w:r>
-          <w:delText xml:space="preserve">através </w:delText>
-        </w:r>
-      </w:del>
-      <w:ins w:id="173" w:author="Juliano Varella De Carvalho" w:date="2020-04-01T18:38:00Z">
-        <w:r>
-          <w:t xml:space="preserve">por meio </w:t>
-        </w:r>
-      </w:ins>
-      <w:r>
-        <w:t xml:space="preserve">do contexto </w:t>
-      </w:r>
-      <w:del w:id="174" w:author="Juliano Varella De Carvalho" w:date="2020-04-01T18:38:00Z">
-        <w:r>
-          <w:delText xml:space="preserve">comportamento </w:delText>
-        </w:r>
-      </w:del>
-      <w:ins w:id="175" w:author="Juliano Varella De Carvalho" w:date="2020-04-01T18:38:00Z">
-        <w:r>
-          <w:t xml:space="preserve">comportamental </w:t>
-        </w:r>
-      </w:ins>
-      <w:r>
-        <w:t>e ambiental</w:t>
-      </w:r>
-      <w:ins w:id="176" w:author="Juliano Varella De Carvalho" w:date="2020-04-01T18:38:00Z">
-        <w:r>
-          <w:t>,</w:t>
-        </w:r>
-      </w:ins>
-      <w:r>
-        <w:t xml:space="preserve"> </w:t>
-      </w:r>
-      <w:r>
-        <w:t>obtido</w:t>
-      </w:r>
-      <w:r>
-        <w:t xml:space="preserve"> através d</w:t>
-      </w:r>
-      <w:r>
-        <w:t>o</w:t>
-      </w:r>
-      <w:r>
-        <w:t xml:space="preserve"> </w:t>
-      </w:r>
-      <w:r>
-        <w:rPr>
-          <w:i/>
-          <w:iCs/>
-          <w:rPrChange w:id="177" w:author="Juliano Varella De Carvalho" w:date="2020-04-01T18:38:00Z">
-            <w:rPr/>
-          </w:rPrChange>
-        </w:rPr>
-        <w:t>plugin</w:t>
-      </w:r>
-      <w:r>
-        <w:t xml:space="preserve"> de reprodução musical</w:t>
-      </w:r>
-      <w:r>
-        <w:t>.</w:t>
-      </w:r>
-    </w:p>
-    <w:p>
-      <w:pPr>
-        <w:spacing w:line="360" w:lineRule="auto"/>
-        <w:ind w:firstLine="851"/>
-        <w:jc w:val="both"/>
-      </w:pPr>
-      <w:r>
-        <w:t xml:space="preserve">O método </w:t>
-      </w:r>
-      <w:r>
-        <w:t>científico</w:t>
-      </w:r>
-      <w:r>
-        <w:t xml:space="preserve"> utilizado por esse trabalho é do tipo dedutivo, dado que primeiro será </w:t>
-      </w:r>
-      <w:r>
-        <w:t xml:space="preserve">realizado um </w:t>
-      </w:r>
-      <w:r>
-        <w:t>estud</w:t>
-      </w:r>
-      <w:r>
-        <w:t>o</w:t>
-      </w:r>
-      <w:r>
-        <w:t xml:space="preserve"> </w:t>
-      </w:r>
-      <w:r>
-        <w:t>relacionado a</w:t>
-      </w:r>
-      <w:r>
-        <w:t>o problema</w:t>
-      </w:r>
-      <w:r>
-        <w:t xml:space="preserve"> proposto</w:t>
-      </w:r>
-      <w:del w:id="178" w:author="Juliano Varella De Carvalho" w:date="2020-04-01T18:39:00Z">
-        <w:r>
-          <w:delText xml:space="preserve"> anteriormente</w:delText>
-        </w:r>
-      </w:del>
-      <w:r>
-        <w:t xml:space="preserve">, para então se obter o entendimento de como </w:t>
-      </w:r>
-      <w:ins w:id="179" w:author="Juliano Varella De Carvalho" w:date="2020-04-01T18:39:00Z">
-        <w:r>
-          <w:t xml:space="preserve">ele </w:t>
-        </w:r>
-      </w:ins>
-      <w:r>
-        <w:t>poderá ser resolvido</w:t>
-      </w:r>
-      <w:del w:id="180" w:author="Juliano Varella De Carvalho" w:date="2020-04-01T18:39:00Z">
-        <w:r>
-          <w:delText xml:space="preserve"> o problema</w:delText>
-        </w:r>
-      </w:del>
-      <w:r>
-        <w:t>.</w:t>
-      </w:r>
-      <w:r>
-        <w:t xml:space="preserve"> </w:t>
-      </w:r>
-      <w:commentRangeStart w:id="181"/>
-      <w:r>
-        <w:t xml:space="preserve">Esse estudo </w:t>
-      </w:r>
-      <w:del w:id="182" w:author="Juliano Varella De Carvalho" w:date="2020-04-01T18:58:00Z">
-        <w:r>
-          <w:delText xml:space="preserve">irá </w:delText>
-        </w:r>
-      </w:del>
-      <w:r>
-        <w:t>buscar</w:t>
-      </w:r>
-      <w:ins w:id="183" w:author="Juliano Varella De Carvalho" w:date="2020-04-01T18:58:00Z">
-        <w:r>
-          <w:t>á</w:t>
-        </w:r>
-      </w:ins>
-      <w:r>
-        <w:t xml:space="preserve"> entender a personalidade musical de cada usuário</w:t>
-      </w:r>
-      <w:ins w:id="184" w:author="Juliano Varella De Carvalho" w:date="2020-04-01T18:59:00Z">
-        <w:r>
-          <w:t>,</w:t>
-        </w:r>
-      </w:ins>
-      <w:r>
-        <w:t xml:space="preserve"> </w:t>
-      </w:r>
-      <w:del w:id="185" w:author="Juliano Varella De Carvalho" w:date="2020-04-01T18:58:00Z">
-        <w:r>
-          <w:delText xml:space="preserve">através </w:delText>
-        </w:r>
-      </w:del>
-      <w:ins w:id="186" w:author="Juliano Varella De Carvalho" w:date="2020-04-01T18:58:00Z">
-        <w:r>
-          <w:t xml:space="preserve">por meio </w:t>
-        </w:r>
-      </w:ins>
-      <w:r>
-        <w:t xml:space="preserve">dos dados </w:t>
-      </w:r>
-      <w:r>
-        <w:t>obtidos</w:t>
-      </w:r>
-      <w:r>
-        <w:t xml:space="preserve"> e dos estudos de </w:t>
+      <w:r>
+        <w:lastRenderedPageBreak/>
+        <w:t xml:space="preserve"> Procura-se responder a seguinte questão: </w:t>
+      </w:r>
+      <w:r>
+        <w:t xml:space="preserve">É possível aperfeiçoar as recomendações de um sistema aplicando os conhecimentos de RecSys em cima dos dados de contexto comportamental e de ambiente gerados pelo usuário através de suas </w:t>
       </w:r>
       <w:proofErr w:type="spellStart"/>
-      <w:r>
-        <w:rPr>
-          <w:i/>
-          <w:iCs/>
-        </w:rPr>
-        <w:t>Machine</w:t>
+      <w:proofErr w:type="gramStart"/>
+      <w:r>
+        <w:t>musicas</w:t>
       </w:r>
       <w:proofErr w:type="spellEnd"/>
-      <w:r>
-        <w:rPr>
-          <w:i/>
-          <w:iCs/>
-        </w:rPr>
-        <w:t xml:space="preserve"> Learning</w:t>
-      </w:r>
-      <w:r>
-        <w:t xml:space="preserve"> aplicados sobre os dados</w:t>
-      </w:r>
-      <w:r>
-        <w:t>, para então desenvolver um sistema de recomendação baseado nos estudos realizados</w:t>
-      </w:r>
-      <w:r>
-        <w:t xml:space="preserve"> fazendo com que essa pesquisa tenha como objetivo de estudo exploratório</w:t>
-      </w:r>
-      <w:r>
-        <w:t>.</w:t>
-      </w:r>
-      <w:commentRangeEnd w:id="181"/>
-      <w:r>
-        <w:rPr>
-          <w:rStyle w:val="Refdecomentrio"/>
-        </w:rPr>
-        <w:commentReference w:id="181"/>
-      </w:r>
-    </w:p>
-    <w:p>
-      <w:pPr>
-        <w:spacing w:line="360" w:lineRule="auto"/>
-        <w:ind w:firstLine="851"/>
-        <w:jc w:val="both"/>
-      </w:pPr>
-      <w:del w:id="187" w:author="Juliano Varella De Carvalho" w:date="2020-04-01T18:59:00Z">
-        <w:r>
-          <w:delText xml:space="preserve">Será </w:delText>
-        </w:r>
-      </w:del>
-      <w:ins w:id="188" w:author="Juliano Varella De Carvalho" w:date="2020-04-01T18:59:00Z">
-        <w:r>
-          <w:t xml:space="preserve">Serão </w:t>
-        </w:r>
-      </w:ins>
-      <w:r>
-        <w:t>utilizado</w:t>
-      </w:r>
-      <w:ins w:id="189" w:author="Juliano Varella De Carvalho" w:date="2020-04-01T18:59:00Z">
-        <w:r>
-          <w:t>s</w:t>
-        </w:r>
-      </w:ins>
-      <w:r>
-        <w:t xml:space="preserve"> 4 tipos de procedimentos técnicos nessa pesquisa. </w:t>
-      </w:r>
-      <w:r>
-        <w:t>Pesquisa b</w:t>
-      </w:r>
-      <w:r>
-        <w:t xml:space="preserve">ibliográfica, dado que será necessária uma base de conhecimentos e estudos sobre os </w:t>
-      </w:r>
-      <w:r>
-        <w:rPr>
-          <w:i/>
-          <w:iCs/>
-        </w:rPr>
-        <w:t>RecSys</w:t>
-      </w:r>
-      <w:ins w:id="190" w:author="Juliano Varella De Carvalho" w:date="2020-04-01T18:59:00Z">
-        <w:r>
-          <w:rPr>
-            <w:rPrChange w:id="191" w:author="Juliano Varella De Carvalho" w:date="2020-04-01T18:59:00Z">
-              <w:rPr>
-                <w:i/>
-                <w:iCs/>
-              </w:rPr>
-            </w:rPrChange>
-          </w:rPr>
-          <w:t xml:space="preserve">, suas </w:t>
-        </w:r>
-      </w:ins>
-      <w:ins w:id="192" w:author="Juliano Varella De Carvalho" w:date="2020-04-01T19:00:00Z">
-        <w:r>
-          <w:t>técnicas</w:t>
-        </w:r>
-      </w:ins>
-      <w:r>
-        <w:t xml:space="preserve"> e </w:t>
-      </w:r>
-      <w:del w:id="193" w:author="Juliano Varella De Carvalho" w:date="2020-04-01T19:00:00Z">
-        <w:r>
-          <w:delText xml:space="preserve">seus </w:delText>
-        </w:r>
-      </w:del>
-      <w:r>
-        <w:t xml:space="preserve">algoritmos. Como será </w:t>
-      </w:r>
-      <w:del w:id="194" w:author="Juliano Varella De Carvalho" w:date="2020-04-01T19:00:00Z">
-        <w:r>
-          <w:delText xml:space="preserve">utilizado </w:delText>
-        </w:r>
-      </w:del>
-      <w:ins w:id="195" w:author="Juliano Varella De Carvalho" w:date="2020-04-01T19:00:00Z">
-        <w:r>
-          <w:t xml:space="preserve">utilizada </w:t>
-        </w:r>
-      </w:ins>
-      <w:r>
-        <w:t xml:space="preserve">a </w:t>
-      </w:r>
-      <w:r>
-        <w:rPr>
-          <w:i/>
-          <w:iCs/>
-        </w:rPr>
-        <w:t>API</w:t>
-      </w:r>
-      <w:r>
-        <w:t xml:space="preserve"> do Spotify para consultar as faixas e outras utilidades, utilizaremos o procedimento técnico </w:t>
-      </w:r>
-      <w:r>
-        <w:t>pesquisa d</w:t>
-      </w:r>
-      <w:r>
-        <w:t xml:space="preserve">ocumental. Com o estudo realizado e os registros de contextos prontos, utilizaremos da pesquisa experimental para avaliar a base disponível através dos algoritmos de </w:t>
-      </w:r>
-      <w:r>
-        <w:rPr>
-          <w:i/>
-          <w:iCs/>
-        </w:rPr>
-        <w:t>RecSys</w:t>
-      </w:r>
-      <w:r>
-        <w:t>.</w:t>
-      </w:r>
-      <w:r>
-        <w:t xml:space="preserve"> </w:t>
-      </w:r>
-      <w:r>
-        <w:t>Será feito uma pesquisa de avaliação do usuário ouvinte para estudarmos o seu entendimento em relação ao que foi recomendado, nesse caso será utilizado o procedimento técnico do tipo levantamento.</w:t>
-      </w:r>
-    </w:p>
-    <w:p>
-      <w:pPr>
-        <w:spacing w:line="360" w:lineRule="auto"/>
-        <w:ind w:firstLine="851"/>
-        <w:jc w:val="both"/>
-      </w:pPr>
-      <w:commentRangeStart w:id="196"/>
-      <w:r>
-        <w:t>A abordagem dessa pesquisa será do tipo quantitativa, pois o foco de estudo desse trabalho será voltado para algoritmos de sistemas de recomendação que buscam entender o gosto de um usuário e não diretamente a estudos referentes a psicologia cognitiva.</w:t>
-      </w:r>
-      <w:r>
-        <w:t xml:space="preserve"> Então assim que as bases estiverem prontas, será realizado um estudo em cima delas apresentando estatisticamente diversos comportamentos e suas </w:t>
-      </w:r>
-      <w:r>
-        <w:t>tendências</w:t>
-      </w:r>
-      <w:r>
-        <w:t>.</w:t>
-      </w:r>
-      <w:commentRangeEnd w:id="196"/>
-      <w:r>
-        <w:rPr>
-          <w:rStyle w:val="Refdecomentrio"/>
-        </w:rPr>
-        <w:commentReference w:id="196"/>
-      </w:r>
-    </w:p>
-    <w:p>
-      <w:pPr>
-        <w:spacing w:line="360" w:lineRule="auto"/>
-        <w:ind w:firstLine="851"/>
-        <w:jc w:val="both"/>
-      </w:pPr>
-      <w:commentRangeStart w:id="197"/>
-      <w:r>
-        <w:t xml:space="preserve">Para avaliar o estudo, será desenvolvido um sistema que </w:t>
-      </w:r>
-      <w:del w:id="198" w:author="Juliano Varella De Carvalho" w:date="2020-04-01T19:01:00Z">
-        <w:r>
-          <w:delText xml:space="preserve">irá </w:delText>
-        </w:r>
-      </w:del>
-      <w:r>
-        <w:t>permitir</w:t>
-      </w:r>
-      <w:ins w:id="199" w:author="Juliano Varella De Carvalho" w:date="2020-04-01T19:01:00Z">
-        <w:r>
-          <w:t>á</w:t>
-        </w:r>
-      </w:ins>
-      <w:r>
-        <w:t xml:space="preserve"> </w:t>
-      </w:r>
-      <w:ins w:id="200" w:author="Juliano Varella De Carvalho" w:date="2020-04-01T19:01:00Z">
-        <w:r>
-          <w:t>a</w:t>
-        </w:r>
-      </w:ins>
-      <w:r>
-        <w:t xml:space="preserve">o usuário criar uma nova </w:t>
-      </w:r>
-      <w:r>
-        <w:rPr>
-          <w:i/>
-          <w:iCs/>
-        </w:rPr>
-        <w:t>playlist</w:t>
-      </w:r>
-      <w:r>
-        <w:t xml:space="preserve">, onde o sistema </w:t>
-      </w:r>
-      <w:del w:id="201" w:author="Juliano Varella De Carvalho" w:date="2020-04-01T19:01:00Z">
-        <w:r>
-          <w:delText xml:space="preserve">irá </w:delText>
-        </w:r>
-      </w:del>
-      <w:r>
-        <w:t>consultar</w:t>
-      </w:r>
-      <w:ins w:id="202" w:author="Juliano Varella De Carvalho" w:date="2020-04-01T19:01:00Z">
-        <w:r>
-          <w:t>á</w:t>
-        </w:r>
-      </w:ins>
-      <w:r>
-        <w:t xml:space="preserve"> os contextos relacionados as músicas escutadas pelo usuário</w:t>
-      </w:r>
-      <w:ins w:id="203" w:author="Juliano Varella De Carvalho" w:date="2020-04-01T19:01:00Z">
-        <w:r>
-          <w:t>,</w:t>
-        </w:r>
-      </w:ins>
-      <w:r>
-        <w:t xml:space="preserve"> gerando uma nova lista </w:t>
-      </w:r>
-      <w:del w:id="204" w:author="Juliano Varella De Carvalho" w:date="2020-04-01T19:01:00Z">
-        <w:r>
-          <w:delText>d</w:delText>
-        </w:r>
-        <w:r>
-          <w:delText>as</w:delText>
-        </w:r>
-        <w:r>
-          <w:delText xml:space="preserve"> </w:delText>
-        </w:r>
-      </w:del>
-      <w:ins w:id="205" w:author="Juliano Varella De Carvalho" w:date="2020-04-01T19:01:00Z">
-        <w:r>
-          <w:t xml:space="preserve">de </w:t>
-        </w:r>
-      </w:ins>
-      <w:r>
-        <w:t>músicas recomendadas. A avaliação</w:t>
-      </w:r>
-      <w:r>
-        <w:t xml:space="preserve"> de contexto</w:t>
-      </w:r>
-      <w:r>
-        <w:t xml:space="preserve"> será feita enquanto o usuário estiver ouvindo as </w:t>
-      </w:r>
-      <w:r>
-        <w:t>músicas</w:t>
-      </w:r>
-      <w:r>
-        <w:t xml:space="preserve"> e editando a </w:t>
-      </w:r>
-      <w:r>
-        <w:rPr>
-          <w:i/>
-          <w:iCs/>
-        </w:rPr>
-        <w:t>playlist</w:t>
-      </w:r>
-      <w:r>
-        <w:t>, possibilitando que o sistema identifique e altere</w:t>
-      </w:r>
-      <w:r>
-        <w:t xml:space="preserve"> (caso julgue necessário)</w:t>
-      </w:r>
-      <w:r>
-        <w:t xml:space="preserve"> as músicas no meio da edição</w:t>
-      </w:r>
-      <w:r>
-        <w:t>.</w:t>
-      </w:r>
-      <w:r>
-        <w:t xml:space="preserve"> Ao final da edição, será enviado uma avaliação para o usuário, a qual vai permitir que o sistema tenha conhecimento dos gostos do usuário.</w:t>
-      </w:r>
-      <w:r>
-        <w:t xml:space="preserve"> </w:t>
-      </w:r>
-      <w:r>
-        <w:t xml:space="preserve">Ao final, será apresentado nessa pesquisa diversos comportamentos e tendências </w:t>
-      </w:r>
-      <w:r>
-        <w:t xml:space="preserve">dos usuários </w:t>
-      </w:r>
-      <w:r>
-        <w:t>encontradas a partir dess</w:t>
-      </w:r>
-      <w:r>
-        <w:t>e sistema.</w:t>
-      </w:r>
-      <w:commentRangeEnd w:id="197"/>
-      <w:r>
-        <w:rPr>
-          <w:rStyle w:val="Refdecomentrio"/>
-        </w:rPr>
-        <w:commentReference w:id="197"/>
-      </w:r>
-    </w:p>
-    <w:p>
-      <w:pPr>
-        <w:spacing w:line="360" w:lineRule="auto"/>
-        <w:ind w:firstLine="851"/>
-        <w:jc w:val="both"/>
-      </w:pPr>
-      <w:r>
-        <w:br w:type="page"/>
+      <w:proofErr w:type="gramEnd"/>
+      <w:r>
+        <w:t xml:space="preserve"> conhecidas</w:t>
+      </w:r>
+      <w:r>
+        <w:t>?</w:t>
       </w:r>
     </w:p>
     <w:p>
@@ -4660,7 +3860,6 @@
           <w:b w:val="0"/>
           <w:sz w:val="28"/>
         </w:rPr>
-        <w:lastRenderedPageBreak/>
         <w:t>CRONOGRAMA</w:t>
       </w:r>
     </w:p>
@@ -5272,20 +4471,20 @@
               <w:spacing w:line="360" w:lineRule="auto"/>
               <w:jc w:val="both"/>
             </w:pPr>
-            <w:commentRangeStart w:id="206"/>
+            <w:commentRangeStart w:id="11"/>
             <w:r>
               <w:t xml:space="preserve">Estudar técnicas para avaliar </w:t>
             </w:r>
-            <w:commentRangeStart w:id="207"/>
+            <w:commentRangeStart w:id="12"/>
             <w:r>
               <w:t>os</w:t>
             </w:r>
-            <w:commentRangeEnd w:id="207"/>
+            <w:commentRangeEnd w:id="12"/>
             <w:r>
               <w:rPr>
                 <w:rStyle w:val="Refdecomentrio"/>
               </w:rPr>
-              <w:commentReference w:id="207"/>
+              <w:commentReference w:id="12"/>
             </w:r>
             <w:r>
               <w:t xml:space="preserve"> </w:t>
@@ -5293,12 +4492,12 @@
             <w:r>
               <w:t>resultados</w:t>
             </w:r>
-            <w:commentRangeEnd w:id="206"/>
+            <w:commentRangeEnd w:id="11"/>
             <w:r>
               <w:rPr>
                 <w:rStyle w:val="Refdecomentrio"/>
               </w:rPr>
-              <w:commentReference w:id="206"/>
+              <w:commentReference w:id="11"/>
             </w:r>
           </w:p>
         </w:tc>
@@ -5823,16 +5022,16 @@
               <w:spacing w:line="360" w:lineRule="auto"/>
               <w:jc w:val="both"/>
             </w:pPr>
-            <w:commentRangeStart w:id="208"/>
+            <w:commentRangeStart w:id="13"/>
             <w:r>
               <w:t>Análise dos resultados</w:t>
             </w:r>
-            <w:commentRangeEnd w:id="208"/>
+            <w:commentRangeEnd w:id="13"/>
             <w:r>
               <w:rPr>
                 <w:rStyle w:val="Refdecomentrio"/>
               </w:rPr>
-              <w:commentReference w:id="208"/>
+              <w:commentReference w:id="13"/>
             </w:r>
           </w:p>
         </w:tc>
@@ -5990,6 +5189,8 @@
         <w:lastRenderedPageBreak/>
         <w:t>BIBLIOGRAFIA</w:t>
       </w:r>
+      <w:bookmarkStart w:id="14" w:name="_GoBack"/>
+      <w:bookmarkEnd w:id="14"/>
     </w:p>
     <w:p>
       <w:pPr>
@@ -6006,6 +5207,7 @@
         <w:rPr>
           <w:noProof/>
           <w:szCs w:val="24"/>
+          <w:lang w:val="en-US"/>
         </w:rPr>
       </w:pPr>
       <w:r>
@@ -6020,12 +5222,6 @@
           <w:b/>
           <w:szCs w:val="24"/>
           <w:lang w:val="en-US"/>
-          <w:rPrChange w:id="209" w:author="Juliano Varella De Carvalho" w:date="2020-04-01T18:29:00Z">
-            <w:rPr>
-              <w:b/>
-              <w:szCs w:val="24"/>
-            </w:rPr>
-          </w:rPrChange>
         </w:rPr>
         <w:instrText xml:space="preserve">ADDIN Mendeley Bibliography CSL_BIBLIOGRAPHY </w:instrText>
       </w:r>
@@ -6040,6 +5236,7 @@
         <w:rPr>
           <w:noProof/>
           <w:szCs w:val="24"/>
+          <w:lang w:val="en-US"/>
         </w:rPr>
         <w:t xml:space="preserve">BHATNAGAR, V. </w:t>
       </w:r>
@@ -6049,6 +5246,7 @@
           <w:bCs/>
           <w:noProof/>
           <w:szCs w:val="24"/>
+          <w:lang w:val="en-US"/>
         </w:rPr>
         <w:t>Collaborative filtering using data mining and analysis</w:t>
       </w:r>
@@ -6056,6 +5254,7 @@
         <w:rPr>
           <w:noProof/>
           <w:szCs w:val="24"/>
+          <w:lang w:val="en-US"/>
         </w:rPr>
         <w:t xml:space="preserve">. [s.l: s.n.]. </w:t>
       </w:r>
@@ -6070,12 +5269,14 @@
         <w:rPr>
           <w:noProof/>
           <w:szCs w:val="24"/>
+          <w:lang w:val="en-US"/>
         </w:rPr>
       </w:pPr>
       <w:r>
         <w:rPr>
           <w:noProof/>
           <w:szCs w:val="24"/>
+          <w:lang w:val="en-US"/>
         </w:rPr>
         <w:t xml:space="preserve">BORJA, K.; DIERINGER, S. Streaming or stealing? The complementary features between music streaming and music piracy. </w:t>
       </w:r>
@@ -6085,6 +5286,7 @@
           <w:bCs/>
           <w:noProof/>
           <w:szCs w:val="24"/>
+          <w:lang w:val="en-US"/>
         </w:rPr>
         <w:t>Journal of Retailing and Consumer Services</w:t>
       </w:r>
@@ -6092,6 +5294,7 @@
         <w:rPr>
           <w:noProof/>
           <w:szCs w:val="24"/>
+          <w:lang w:val="en-US"/>
         </w:rPr>
         <w:t xml:space="preserve">, v. 32, p. 86–95, 2016. </w:t>
       </w:r>
@@ -6106,12 +5309,14 @@
         <w:rPr>
           <w:noProof/>
           <w:szCs w:val="24"/>
+          <w:lang w:val="en-US"/>
         </w:rPr>
       </w:pPr>
       <w:r>
         <w:rPr>
           <w:noProof/>
           <w:szCs w:val="24"/>
+          <w:lang w:val="en-US"/>
         </w:rPr>
         <w:t xml:space="preserve">DIETMAR, J. et al. </w:t>
       </w:r>
@@ -6121,6 +5326,7 @@
           <w:bCs/>
           <w:noProof/>
           <w:szCs w:val="24"/>
+          <w:lang w:val="en-US"/>
         </w:rPr>
         <w:t>Recommendation system -An Introduction</w:t>
       </w:r>
@@ -6128,6 +5334,7 @@
         <w:rPr>
           <w:noProof/>
           <w:szCs w:val="24"/>
+          <w:lang w:val="en-US"/>
         </w:rPr>
         <w:t>. [s.l: s.n.]. v. 91</w:t>
       </w:r>
@@ -6142,12 +5349,14 @@
         <w:rPr>
           <w:noProof/>
           <w:szCs w:val="24"/>
+          <w:lang w:val="en-US"/>
         </w:rPr>
       </w:pPr>
       <w:r>
         <w:rPr>
           <w:noProof/>
           <w:szCs w:val="24"/>
+          <w:lang w:val="en-US"/>
         </w:rPr>
         <w:t xml:space="preserve">ERIKSSON, M. et al. </w:t>
       </w:r>
@@ -6157,6 +5366,7 @@
           <w:bCs/>
           <w:noProof/>
           <w:szCs w:val="24"/>
+          <w:lang w:val="en-US"/>
         </w:rPr>
         <w:t>Spotify Teardown</w:t>
       </w:r>
@@ -6164,6 +5374,7 @@
         <w:rPr>
           <w:noProof/>
           <w:szCs w:val="24"/>
+          <w:lang w:val="en-US"/>
         </w:rPr>
         <w:t xml:space="preserve">. [s.l.] MIT Press, 2019. </w:t>
       </w:r>
@@ -6178,12 +5389,14 @@
         <w:rPr>
           <w:noProof/>
           <w:szCs w:val="24"/>
+          <w:lang w:val="en-US"/>
         </w:rPr>
       </w:pPr>
       <w:r>
         <w:rPr>
           <w:noProof/>
           <w:szCs w:val="24"/>
+          <w:lang w:val="en-US"/>
         </w:rPr>
         <w:t xml:space="preserve">FALK, K. </w:t>
       </w:r>
@@ -6193,6 +5406,7 @@
           <w:bCs/>
           <w:noProof/>
           <w:szCs w:val="24"/>
+          <w:lang w:val="en-US"/>
         </w:rPr>
         <w:t>Practical Recommender Systems</w:t>
       </w:r>
@@ -6200,6 +5414,7 @@
         <w:rPr>
           <w:noProof/>
           <w:szCs w:val="24"/>
+          <w:lang w:val="en-US"/>
         </w:rPr>
         <w:t xml:space="preserve">. [s.l: s.n.]. </w:t>
       </w:r>
@@ -6220,6 +5435,7 @@
         <w:rPr>
           <w:noProof/>
           <w:szCs w:val="24"/>
+          <w:lang w:val="en-US"/>
         </w:rPr>
         <w:t xml:space="preserve">IFPI. </w:t>
       </w:r>
@@ -6229,6 +5445,7 @@
           <w:bCs/>
           <w:noProof/>
           <w:szCs w:val="24"/>
+          <w:lang w:val="en-US"/>
         </w:rPr>
         <w:t>IFPI Global Music Report 2019</w:t>
       </w:r>
@@ -6236,8 +5453,16 @@
         <w:rPr>
           <w:noProof/>
           <w:szCs w:val="24"/>
-        </w:rPr>
-        <w:t xml:space="preserve">. Disponível em: &lt;https://www.ifpi.org/news/IFPI-GLOBAL-MUSIC-REPORT-2019&gt;. </w:t>
+          <w:lang w:val="en-US"/>
+        </w:rPr>
+        <w:t xml:space="preserve">. </w:t>
+      </w:r>
+      <w:r>
+        <w:rPr>
+          <w:noProof/>
+          <w:szCs w:val="24"/>
+        </w:rPr>
+        <w:t xml:space="preserve">Disponível em: &lt;https://www.ifpi.org/news/IFPI-GLOBAL-MUSIC-REPORT-2019&gt;. </w:t>
       </w:r>
     </w:p>
     <w:p>
@@ -6256,6 +5481,7 @@
         <w:rPr>
           <w:noProof/>
           <w:szCs w:val="24"/>
+          <w:lang w:val="en-US"/>
         </w:rPr>
         <w:t xml:space="preserve">LUINI, B. J. R.; WHITMAN, A. E.; DATE, P. </w:t>
       </w:r>
@@ -6265,6 +5491,7 @@
           <w:bCs/>
           <w:noProof/>
           <w:szCs w:val="24"/>
+          <w:lang w:val="en-US"/>
         </w:rPr>
         <w:t>Streaming Audio: The FezGuys’ Guide</w:t>
       </w:r>
@@ -6272,8 +5499,16 @@
         <w:rPr>
           <w:noProof/>
           <w:szCs w:val="24"/>
-        </w:rPr>
-        <w:t xml:space="preserve">. [s.l: s.n.]. </w:t>
+          <w:lang w:val="en-US"/>
+        </w:rPr>
+        <w:t xml:space="preserve">. </w:t>
+      </w:r>
+      <w:r>
+        <w:rPr>
+          <w:noProof/>
+          <w:szCs w:val="24"/>
+        </w:rPr>
+        <w:t xml:space="preserve">[s.l: s.n.]. </w:t>
       </w:r>
     </w:p>
     <w:p>
@@ -6322,12 +5557,14 @@
         <w:rPr>
           <w:noProof/>
           <w:szCs w:val="24"/>
+          <w:lang w:val="en-US"/>
         </w:rPr>
       </w:pPr>
       <w:r>
         <w:rPr>
           <w:noProof/>
           <w:szCs w:val="24"/>
+          <w:lang w:val="en-US"/>
         </w:rPr>
         <w:t xml:space="preserve">NIWA, H. </w:t>
       </w:r>
@@ -6337,6 +5574,7 @@
           <w:bCs/>
           <w:noProof/>
           <w:szCs w:val="24"/>
+          <w:lang w:val="en-US"/>
         </w:rPr>
         <w:t>Streaming Systems</w:t>
       </w:r>
@@ -6344,6 +5582,7 @@
         <w:rPr>
           <w:noProof/>
           <w:szCs w:val="24"/>
+          <w:lang w:val="en-US"/>
         </w:rPr>
         <w:t>. [s.l.] O’Reilly Media, 2018. v. 134</w:t>
       </w:r>
@@ -6358,12 +5597,14 @@
         <w:rPr>
           <w:noProof/>
           <w:szCs w:val="24"/>
+          <w:lang w:val="en-US"/>
         </w:rPr>
       </w:pPr>
       <w:r>
         <w:rPr>
           <w:noProof/>
           <w:szCs w:val="24"/>
+          <w:lang w:val="en-US"/>
         </w:rPr>
         <w:t xml:space="preserve">RESNICK, PAUL AND VARIAN, H. R. Recommender Systems. </w:t>
       </w:r>
@@ -6373,6 +5614,7 @@
           <w:bCs/>
           <w:noProof/>
           <w:szCs w:val="24"/>
+          <w:lang w:val="en-US"/>
         </w:rPr>
         <w:t>Communications of the ACM</w:t>
       </w:r>
@@ -6380,6 +5622,7 @@
         <w:rPr>
           <w:noProof/>
           <w:szCs w:val="24"/>
+          <w:lang w:val="en-US"/>
         </w:rPr>
         <w:t xml:space="preserve">, v. 40, n. 4, p. 56–58, 1997. </w:t>
       </w:r>
@@ -6400,6 +5643,7 @@
         <w:rPr>
           <w:noProof/>
           <w:szCs w:val="24"/>
+          <w:lang w:val="en-US"/>
         </w:rPr>
         <w:t xml:space="preserve">RICCI, F.; ROKACH, L.; SHAPIRA, B. </w:t>
       </w:r>
@@ -6409,6 +5653,7 @@
           <w:bCs/>
           <w:noProof/>
           <w:szCs w:val="24"/>
+          <w:lang w:val="en-US"/>
         </w:rPr>
         <w:t>Recommender Systems Handbook</w:t>
       </w:r>
@@ -6416,8 +5661,16 @@
         <w:rPr>
           <w:noProof/>
           <w:szCs w:val="24"/>
-        </w:rPr>
-        <w:t xml:space="preserve">. [s.l: s.n.]. </w:t>
+          <w:lang w:val="en-US"/>
+        </w:rPr>
+        <w:t xml:space="preserve">. </w:t>
+      </w:r>
+      <w:r>
+        <w:rPr>
+          <w:noProof/>
+          <w:szCs w:val="24"/>
+        </w:rPr>
+        <w:t xml:space="preserve">[s.l: s.n.]. </w:t>
       </w:r>
     </w:p>
     <w:p>
@@ -6465,13 +5718,6 @@
           <w:sz w:val="24"/>
           <w:szCs w:val="24"/>
           <w:lang w:val="en-US"/>
-          <w:rPrChange w:id="210" w:author="Juliano Varella De Carvalho" w:date="2020-04-01T18:29:00Z">
-            <w:rPr>
-              <w:b/>
-              <w:sz w:val="24"/>
-              <w:szCs w:val="24"/>
-            </w:rPr>
-          </w:rPrChange>
         </w:rPr>
       </w:pPr>
       <w:r>
@@ -6488,13 +5734,6 @@
           <w:sz w:val="24"/>
           <w:szCs w:val="24"/>
           <w:lang w:val="en-US"/>
-          <w:rPrChange w:id="211" w:author="Juliano Varella De Carvalho" w:date="2020-04-01T18:29:00Z">
-            <w:rPr>
-              <w:b/>
-              <w:sz w:val="24"/>
-              <w:szCs w:val="24"/>
-            </w:rPr>
-          </w:rPrChange>
         </w:rPr>
         <w:t xml:space="preserve"> </w:t>
       </w:r>
@@ -6512,7 +5751,7 @@
 
 <file path=word/comments.xml><?xml version="1.0" encoding="utf-8"?>
 <w:comments xmlns:wpc="http://schemas.microsoft.com/office/word/2010/wordprocessingCanvas" xmlns:cx="http://schemas.microsoft.com/office/drawing/2014/chartex" xmlns:cx1="http://schemas.microsoft.com/office/drawing/2015/9/8/chartex" xmlns:cx2="http://schemas.microsoft.com/office/drawing/2015/10/21/chartex" xmlns:cx3="http://schemas.microsoft.com/office/drawing/2016/5/9/chartex" xmlns:cx4="http://schemas.microsoft.com/office/drawing/2016/5/10/chartex" xmlns:cx5="http://schemas.microsoft.com/office/drawing/2016/5/11/chartex" xmlns:cx6="http://schemas.microsoft.com/office/drawing/2016/5/12/chartex" xmlns:cx7="http://schemas.microsoft.com/office/drawing/2016/5/13/chartex" xmlns:cx8="http://schemas.microsoft.com/office/drawing/2016/5/14/chartex" xmlns:mc="http://schemas.openxmlformats.org/markup-compatibility/2006" xmlns:aink="http://schemas.microsoft.com/office/drawing/2016/ink" xmlns:am3d="http://schemas.microsoft.com/office/drawing/2017/model3d" xmlns:o="urn:schemas-microsoft-com:office:office" xmlns:r="http://schemas.openxmlformats.org/officeDocument/2006/relationships" xmlns:m="http://schemas.openxmlformats.org/officeDocument/2006/math" xmlns:v="urn:schemas-microsoft-com:vml" xmlns:wp14="http://schemas.microsoft.com/office/word/2010/wordprocessingDrawing" xmlns:wp="http://schemas.openxmlformats.org/drawingml/2006/wordprocessingDrawing" xmlns:w10="urn:schemas-microsoft-com:office:word" xmlns:w="http://schemas.openxmlformats.org/wordprocessingml/2006/main" xmlns:w14="http://schemas.microsoft.com/office/word/2010/wordml" xmlns:w15="http://schemas.microsoft.com/office/word/2012/wordml" xmlns:w16cex="http://schemas.microsoft.com/office/word/2018/wordml/cex" xmlns:w16cid="http://schemas.microsoft.com/office/word/2016/wordml/cid" xmlns:w16="http://schemas.microsoft.com/office/word/2018/wordml" xmlns:w16se="http://schemas.microsoft.com/office/word/2015/wordml/symex" xmlns:wpg="http://schemas.microsoft.com/office/word/2010/wordprocessingGroup" xmlns:wpi="http://schemas.microsoft.com/office/word/2010/wordprocessingInk" xmlns:wne="http://schemas.microsoft.com/office/word/2006/wordml" xmlns:wps="http://schemas.microsoft.com/office/word/2010/wordprocessingShape" mc:Ignorable="w14 w15 w16se w16cid w16 w16cex wp14">
-  <w:comment w:id="1" w:author="Juliano Varella De Carvalho" w:date="2020-04-01T18:29:00Z" w:initials="JVDC">
+  <w:comment w:id="0" w:author="Juliano Varella De Carvalho" w:date="2020-04-01T18:43:00Z" w:initials="JVDC">
     <w:p>
       <w:pPr>
         <w:pStyle w:val="Textodecomentrio"/>
@@ -6524,11 +5763,11 @@
         <w:annotationRef/>
       </w:r>
       <w:r>
-        <w:t>Não é um modelo.</w:t>
+        <w:t>Revisar a referência de acordo com as normas do anteprojeto.</w:t>
       </w:r>
     </w:p>
   </w:comment>
-  <w:comment w:id="26" w:author="Juliano Varella De Carvalho" w:date="2020-04-01T18:43:00Z" w:initials="JVDC">
+  <w:comment w:id="1" w:author="Juliano Varella De Carvalho" w:date="2020-04-01T18:44:00Z" w:initials="JVDC">
     <w:p>
       <w:pPr>
         <w:pStyle w:val="Textodecomentrio"/>
@@ -6540,11 +5779,11 @@
         <w:annotationRef/>
       </w:r>
       <w:r>
-        <w:t>Revisar a referência de acordo com as normas do anteprojeto.</w:t>
+        <w:t>Revisar</w:t>
       </w:r>
     </w:p>
   </w:comment>
-  <w:comment w:id="31" w:author="Juliano Varella De Carvalho" w:date="2020-04-01T18:44:00Z" w:initials="JVDC">
+  <w:comment w:id="2" w:author="Juliano Varella De Carvalho" w:date="2020-04-01T18:45:00Z" w:initials="JVDC">
     <w:p>
       <w:pPr>
         <w:pStyle w:val="Textodecomentrio"/>
@@ -6556,11 +5795,11 @@
         <w:annotationRef/>
       </w:r>
       <w:r>
-        <w:t>Revisar</w:t>
+        <w:t>Revisar.</w:t>
       </w:r>
     </w:p>
   </w:comment>
-  <w:comment w:id="42" w:author="Juliano Varella De Carvalho" w:date="2020-04-01T18:45:00Z" w:initials="JVDC">
+  <w:comment w:id="3" w:author="Juliano Varella De Carvalho" w:date="2020-04-01T18:47:00Z" w:initials="JVDC">
     <w:p>
       <w:pPr>
         <w:pStyle w:val="Textodecomentrio"/>
@@ -6572,11 +5811,11 @@
         <w:annotationRef/>
       </w:r>
       <w:r>
-        <w:t>Revisar.</w:t>
+        <w:t>Revisar todas as referências.</w:t>
       </w:r>
     </w:p>
   </w:comment>
-  <w:comment w:id="48" w:author="Juliano Varella De Carvalho" w:date="2020-04-01T18:47:00Z" w:initials="JVDC">
+  <w:comment w:id="4" w:author="Juliano Varella De Carvalho" w:date="2020-04-01T18:59:00Z" w:initials="JVDC">
     <w:p>
       <w:pPr>
         <w:pStyle w:val="Textodecomentrio"/>
@@ -6588,46 +5827,59 @@
         <w:annotationRef/>
       </w:r>
       <w:r>
-        <w:t>Revisar todas as referências.</w:t>
+        <w:t>Ficou extenso e confusa essa parte.</w:t>
       </w:r>
     </w:p>
   </w:comment>
-  <w:comment w:id="181" w:author="Juliano Varella De Carvalho" w:date="2020-04-01T18:59:00Z" w:initials="JVDC">
+  <w:comment w:id="6" w:author="Juliano Varella De Carvalho" w:date="2020-04-01T19:01:00Z" w:initials="JVDC">
     <w:p>
       <w:pPr>
         <w:pStyle w:val="Textodecomentrio"/>
       </w:pPr>
       <w:r>
+        <w:t xml:space="preserve">A abordagem quantitativa </w:t>
+      </w:r>
+      <w:r>
         <w:rPr>
           <w:rStyle w:val="Refdecomentrio"/>
         </w:rPr>
         <w:annotationRef/>
       </w:r>
       <w:r>
-        <w:t>Ficou extenso e confusa essa parte.</w:t>
+        <w:t>não é bem isso.</w:t>
       </w:r>
     </w:p>
   </w:comment>
-  <w:comment w:id="196" w:author="Juliano Varella De Carvalho" w:date="2020-04-01T19:01:00Z" w:initials="JVDC">
+  <w:comment w:id="9" w:author="Juliano Varella De Carvalho" w:date="2020-04-01T19:02:00Z" w:initials="JVDC">
     <w:p>
       <w:pPr>
         <w:pStyle w:val="Textodecomentrio"/>
       </w:pPr>
       <w:r>
-        <w:t xml:space="preserve">A abordagem quantitativa </w:t>
-      </w:r>
-      <w:r>
         <w:rPr>
           <w:rStyle w:val="Refdecomentrio"/>
         </w:rPr>
         <w:annotationRef/>
       </w:r>
       <w:r>
-        <w:t>não é bem isso.</w:t>
+        <w:t>Não precisa de tanto detalhamento. Guarda isso para o TC1.</w:t>
+      </w:r>
+    </w:p>
+    <w:p>
+      <w:pPr>
+        <w:pStyle w:val="Textodecomentrio"/>
+      </w:pPr>
+    </w:p>
+    <w:p>
+      <w:pPr>
+        <w:pStyle w:val="Textodecomentrio"/>
+      </w:pPr>
+      <w:r>
+        <w:t>Precisas inserir a tua questão de pesquisa.</w:t>
       </w:r>
     </w:p>
   </w:comment>
-  <w:comment w:id="197" w:author="Juliano Varella De Carvalho" w:date="2020-04-01T19:02:00Z" w:initials="JVDC">
+  <w:comment w:id="12" w:author="Juliano Varella De Carvalho" w:date="2020-04-01T19:03:00Z" w:initials="JVDC">
     <w:p>
       <w:pPr>
         <w:pStyle w:val="Textodecomentrio"/>
@@ -6639,53 +5891,24 @@
         <w:annotationRef/>
       </w:r>
       <w:r>
-        <w:t>Não precisa de tanto detalhamento. Guarda isso para o TC1.</w:t>
-      </w:r>
-    </w:p>
+        <w:t>Todos os itens poderiam constar na tua metodologia... dando um passo a passo do que farás.</w:t>
+      </w:r>
+    </w:p>
+  </w:comment>
+  <w:comment w:id="11" w:author="Juliano Varella De Carvalho" w:date="2020-04-01T19:03:00Z" w:initials="JVDC">
     <w:p>
       <w:pPr>
         <w:pStyle w:val="Textodecomentrio"/>
       </w:pPr>
-    </w:p>
-    <w:p>
-      <w:pPr>
-        <w:pStyle w:val="Textodecomentrio"/>
-      </w:pPr>
-      <w:r>
-        <w:t>Precisas inserir a tua questão de pesquisa.</w:t>
+      <w:r>
+        <w:rPr>
+          <w:rStyle w:val="Refdecomentrio"/>
+        </w:rPr>
+        <w:annotationRef/>
       </w:r>
     </w:p>
   </w:comment>
-  <w:comment w:id="207" w:author="Juliano Varella De Carvalho" w:date="2020-04-01T19:03:00Z" w:initials="JVDC">
-    <w:p>
-      <w:pPr>
-        <w:pStyle w:val="Textodecomentrio"/>
-      </w:pPr>
-      <w:r>
-        <w:rPr>
-          <w:rStyle w:val="Refdecomentrio"/>
-        </w:rPr>
-        <w:annotationRef/>
-      </w:r>
-      <w:r>
-        <w:t>Todos os itens poderiam constar na tua metodologia... dando um passo a passo do que farás.</w:t>
-      </w:r>
-    </w:p>
-  </w:comment>
-  <w:comment w:id="206" w:author="Juliano Varella De Carvalho" w:date="2020-04-01T19:03:00Z" w:initials="JVDC">
-    <w:p>
-      <w:pPr>
-        <w:pStyle w:val="Textodecomentrio"/>
-      </w:pPr>
-      <w:r>
-        <w:rPr>
-          <w:rStyle w:val="Refdecomentrio"/>
-        </w:rPr>
-        <w:annotationRef/>
-      </w:r>
-    </w:p>
-  </w:comment>
-  <w:comment w:id="208" w:author="Juliano Varella De Carvalho" w:date="2020-04-01T19:03:00Z" w:initials="JVDC">
+  <w:comment w:id="13" w:author="Juliano Varella De Carvalho" w:date="2020-04-01T19:03:00Z" w:initials="JVDC">
     <w:p>
       <w:pPr>
         <w:pStyle w:val="Textodecomentrio"/>
@@ -6706,11 +5929,10 @@
 
 <file path=word/commentsExtended.xml><?xml version="1.0" encoding="utf-8"?>
 <w15:commentsEx xmlns:wpc="http://schemas.microsoft.com/office/word/2010/wordprocessingCanvas" xmlns:cx="http://schemas.microsoft.com/office/drawing/2014/chartex" xmlns:cx1="http://schemas.microsoft.com/office/drawing/2015/9/8/chartex" xmlns:cx2="http://schemas.microsoft.com/office/drawing/2015/10/21/chartex" xmlns:cx3="http://schemas.microsoft.com/office/drawing/2016/5/9/chartex" xmlns:cx4="http://schemas.microsoft.com/office/drawing/2016/5/10/chartex" xmlns:cx5="http://schemas.microsoft.com/office/drawing/2016/5/11/chartex" xmlns:cx6="http://schemas.microsoft.com/office/drawing/2016/5/12/chartex" xmlns:cx7="http://schemas.microsoft.com/office/drawing/2016/5/13/chartex" xmlns:cx8="http://schemas.microsoft.com/office/drawing/2016/5/14/chartex" xmlns:mc="http://schemas.openxmlformats.org/markup-compatibility/2006" xmlns:aink="http://schemas.microsoft.com/office/drawing/2016/ink" xmlns:am3d="http://schemas.microsoft.com/office/drawing/2017/model3d" xmlns:o="urn:schemas-microsoft-com:office:office" xmlns:r="http://schemas.openxmlformats.org/officeDocument/2006/relationships" xmlns:m="http://schemas.openxmlformats.org/officeDocument/2006/math" xmlns:v="urn:schemas-microsoft-com:vml" xmlns:wp14="http://schemas.microsoft.com/office/word/2010/wordprocessingDrawing" xmlns:wp="http://schemas.openxmlformats.org/drawingml/2006/wordprocessingDrawing" xmlns:w10="urn:schemas-microsoft-com:office:word" xmlns:w="http://schemas.openxmlformats.org/wordprocessingml/2006/main" xmlns:w14="http://schemas.microsoft.com/office/word/2010/wordml" xmlns:w15="http://schemas.microsoft.com/office/word/2012/wordml" xmlns:w16cex="http://schemas.microsoft.com/office/word/2018/wordml/cex" xmlns:w16cid="http://schemas.microsoft.com/office/word/2016/wordml/cid" xmlns:w16="http://schemas.microsoft.com/office/word/2018/wordml" xmlns:w16se="http://schemas.microsoft.com/office/word/2015/wordml/symex" xmlns:wpg="http://schemas.microsoft.com/office/word/2010/wordprocessingGroup" xmlns:wpi="http://schemas.microsoft.com/office/word/2010/wordprocessingInk" xmlns:wne="http://schemas.microsoft.com/office/word/2006/wordml" xmlns:wps="http://schemas.microsoft.com/office/word/2010/wordprocessingShape" mc:Ignorable="w14 w15 w16se w16cid w16 w16cex wp14">
-  <w15:commentEx w15:paraId="3000B30D" w15:done="1"/>
-  <w15:commentEx w15:paraId="4DD04F6A" w15:done="0"/>
-  <w15:commentEx w15:paraId="5FDACC86" w15:done="0"/>
-  <w15:commentEx w15:paraId="6C7080DD" w15:done="0"/>
-  <w15:commentEx w15:paraId="2A32AAE8" w15:done="0"/>
+  <w15:commentEx w15:paraId="4DD04F6A" w15:done="1"/>
+  <w15:commentEx w15:paraId="5FDACC86" w15:done="1"/>
+  <w15:commentEx w15:paraId="6C7080DD" w15:done="1"/>
+  <w15:commentEx w15:paraId="2A32AAE8" w15:done="1"/>
   <w15:commentEx w15:paraId="404FE92A" w15:done="0"/>
   <w15:commentEx w15:paraId="1BEA7FDF" w15:done="0"/>
   <w15:commentEx w15:paraId="66F717AD" w15:done="0"/>
@@ -6722,7 +5944,6 @@
 
 <file path=word/commentsIds.xml><?xml version="1.0" encoding="utf-8"?>
 <w16cid:commentsIds xmlns:wpc="http://schemas.microsoft.com/office/word/2010/wordprocessingCanvas" xmlns:cx="http://schemas.microsoft.com/office/drawing/2014/chartex" xmlns:cx1="http://schemas.microsoft.com/office/drawing/2015/9/8/chartex" xmlns:cx2="http://schemas.microsoft.com/office/drawing/2015/10/21/chartex" xmlns:cx3="http://schemas.microsoft.com/office/drawing/2016/5/9/chartex" xmlns:cx4="http://schemas.microsoft.com/office/drawing/2016/5/10/chartex" xmlns:cx5="http://schemas.microsoft.com/office/drawing/2016/5/11/chartex" xmlns:cx6="http://schemas.microsoft.com/office/drawing/2016/5/12/chartex" xmlns:cx7="http://schemas.microsoft.com/office/drawing/2016/5/13/chartex" xmlns:cx8="http://schemas.microsoft.com/office/drawing/2016/5/14/chartex" xmlns:mc="http://schemas.openxmlformats.org/markup-compatibility/2006" xmlns:aink="http://schemas.microsoft.com/office/drawing/2016/ink" xmlns:am3d="http://schemas.microsoft.com/office/drawing/2017/model3d" xmlns:o="urn:schemas-microsoft-com:office:office" xmlns:r="http://schemas.openxmlformats.org/officeDocument/2006/relationships" xmlns:m="http://schemas.openxmlformats.org/officeDocument/2006/math" xmlns:v="urn:schemas-microsoft-com:vml" xmlns:wp14="http://schemas.microsoft.com/office/word/2010/wordprocessingDrawing" xmlns:wp="http://schemas.openxmlformats.org/drawingml/2006/wordprocessingDrawing" xmlns:w10="urn:schemas-microsoft-com:office:word" xmlns:w="http://schemas.openxmlformats.org/wordprocessingml/2006/main" xmlns:w14="http://schemas.microsoft.com/office/word/2010/wordml" xmlns:w15="http://schemas.microsoft.com/office/word/2012/wordml" xmlns:w16cex="http://schemas.microsoft.com/office/word/2018/wordml/cex" xmlns:w16cid="http://schemas.microsoft.com/office/word/2016/wordml/cid" xmlns:w16="http://schemas.microsoft.com/office/word/2018/wordml" xmlns:w16se="http://schemas.microsoft.com/office/word/2015/wordml/symex" xmlns:wpg="http://schemas.microsoft.com/office/word/2010/wordprocessingGroup" xmlns:wpi="http://schemas.microsoft.com/office/word/2010/wordprocessingInk" xmlns:wne="http://schemas.microsoft.com/office/word/2006/wordml" xmlns:wps="http://schemas.microsoft.com/office/word/2010/wordprocessingShape" mc:Ignorable="w14 w15 w16se w16cid w16 w16cex wp14">
-  <w16cid:commentId w16cid:paraId="3000B30D" w16cid:durableId="222F5C11"/>
   <w16cid:commentId w16cid:paraId="4DD04F6A" w16cid:durableId="222F5F62"/>
   <w16cid:commentId w16cid:paraId="5FDACC86" w16cid:durableId="222F5F90"/>
   <w16cid:commentId w16cid:paraId="6C7080DD" w16cid:durableId="222F5FE2"/>
@@ -9143,7 +8364,7 @@
 </file>
 
 <file path=customXml/itemProps1.xml><?xml version="1.0" encoding="utf-8"?>
-<ds:datastoreItem xmlns:ds="http://schemas.openxmlformats.org/officeDocument/2006/customXml" ds:itemID="{81408171-5EE6-498F-8511-19FB7EFB9ED9}">
+<ds:datastoreItem xmlns:ds="http://schemas.openxmlformats.org/officeDocument/2006/customXml" ds:itemID="{C6865272-C5F3-412E-B65E-21CA04236B68}">
   <ds:schemaRefs>
     <ds:schemaRef ds:uri="http://schemas.openxmlformats.org/officeDocument/2006/bibliography"/>
   </ds:schemaRefs>

</xml_diff>

<commit_message>
questão de pesquisa e abordagem
</commit_message>
<xml_diff>
--- a/anteprojeto/main.docx
+++ b/anteprojeto/main.docx
@@ -3578,148 +3578,119 @@
         <w:t xml:space="preserve"> </w:t>
       </w:r>
       <w:r>
-        <w:t>de algum</w:t>
+        <w:t xml:space="preserve">de algum serviço de </w:t>
+      </w:r>
+      <w:r>
+        <w:rPr>
+          <w:i/>
+          <w:iCs/>
+        </w:rPr>
+        <w:t>streaming</w:t>
+      </w:r>
+      <w:r>
+        <w:t xml:space="preserve"> musical</w:t>
+      </w:r>
+      <w:r>
+        <w:t xml:space="preserve"> para consultar as faixas e outras utilidades, utilizaremos o procedimento técnico </w:t>
+      </w:r>
+      <w:r>
+        <w:t>pesquisa d</w:t>
+      </w:r>
+      <w:r>
+        <w:t xml:space="preserve">ocumental. Com o estudo realizado e os registros de contextos prontos, utilizaremos da pesquisa experimental para avaliar a base disponível através dos algoritmos de </w:t>
+      </w:r>
+      <w:r>
+        <w:rPr>
+          <w:i/>
+          <w:iCs/>
+        </w:rPr>
+        <w:t>RecSys</w:t>
+      </w:r>
+      <w:r>
+        <w:t>.</w:t>
+      </w:r>
+      <w:r>
+        <w:t xml:space="preserve"> </w:t>
+      </w:r>
+      <w:r>
+        <w:t>Será feito uma pesquisa de avaliação do usuário ouvinte para estudarmos o seu entendimento em relação ao que foi recomendado, nesse caso será utilizado o procedimento técnico do tipo levantamento.</w:t>
+      </w:r>
+    </w:p>
+    <w:p>
+      <w:pPr>
+        <w:spacing w:line="360" w:lineRule="auto"/>
+        <w:ind w:firstLine="708"/>
+        <w:jc w:val="both"/>
+      </w:pPr>
+      <w:r>
+        <w:t>A abordagem dessa pesquisa será do tipo quantitativa,</w:t>
+      </w:r>
+      <w:r>
+        <w:t xml:space="preserve"> pois</w:t>
+      </w:r>
+      <w:r>
+        <w:t xml:space="preserve"> será aplicado os conhecimentos de RecSys nos dados de contexto relacionados à música gerando resultados </w:t>
+      </w:r>
+      <w:r>
+        <w:t>e</w:t>
+      </w:r>
+      <w:r>
+        <w:t>statísticos</w:t>
+      </w:r>
+      <w:r>
+        <w:t xml:space="preserve"> das tendências </w:t>
+      </w:r>
+      <w:r>
+        <w:t>d</w:t>
+      </w:r>
+      <w:r>
+        <w:t>e comportamentos dos usuários</w:t>
+      </w:r>
+      <w:r>
+        <w:t>.</w:t>
+      </w:r>
+    </w:p>
+    <w:p>
+      <w:pPr>
+        <w:spacing w:line="360" w:lineRule="auto"/>
+        <w:ind w:firstLine="851"/>
+        <w:jc w:val="both"/>
+      </w:pPr>
+      <w:r>
+        <w:t xml:space="preserve">Ao final, </w:t>
+      </w:r>
+      <w:r>
+        <w:t>p</w:t>
+      </w:r>
+      <w:r>
+        <w:t xml:space="preserve">rocura-se responder a seguinte questão: </w:t>
+      </w:r>
+      <w:r>
+        <w:t>É possível aperfeiçoar as recomendações de um sistema</w:t>
+      </w:r>
+      <w:r>
+        <w:t>,</w:t>
+      </w:r>
+      <w:r>
+        <w:t xml:space="preserve"> aplicando os conhecimentos de RecSys em cima dos dados de contexto comportamental e de ambiente</w:t>
+      </w:r>
+      <w:r>
+        <w:t>,</w:t>
+      </w:r>
+      <w:r>
+        <w:t xml:space="preserve"> gerados pelo usuário através </w:t>
+      </w:r>
+      <w:r>
+        <w:t xml:space="preserve">de suas </w:t>
+      </w:r>
+      <w:r>
+        <w:t>músicas</w:t>
+      </w:r>
+      <w:r>
+        <w:t xml:space="preserve"> conhecidas</w:t>
       </w:r>
       <w:bookmarkStart w:id="5" w:name="_GoBack"/>
       <w:bookmarkEnd w:id="5"/>
-      <w:r>
-        <w:t xml:space="preserve"> serviço de </w:t>
-      </w:r>
-      <w:r>
-        <w:rPr>
-          <w:i/>
-          <w:iCs/>
-        </w:rPr>
-        <w:t>streaming</w:t>
-      </w:r>
-      <w:r>
-        <w:t xml:space="preserve"> musical</w:t>
-      </w:r>
-      <w:r>
-        <w:t xml:space="preserve"> para consultar as faixas e outras utilidades, utilizaremos o procedimento técnico </w:t>
-      </w:r>
-      <w:r>
-        <w:t>pesquisa d</w:t>
-      </w:r>
-      <w:r>
-        <w:t xml:space="preserve">ocumental. Com o estudo realizado e os registros de contextos prontos, utilizaremos da pesquisa experimental para avaliar a base disponível através dos algoritmos de </w:t>
-      </w:r>
-      <w:r>
-        <w:rPr>
-          <w:i/>
-          <w:iCs/>
-        </w:rPr>
-        <w:t>RecSys</w:t>
-      </w:r>
-      <w:r>
-        <w:t>.</w:t>
-      </w:r>
-      <w:r>
-        <w:t xml:space="preserve"> </w:t>
-      </w:r>
-      <w:r>
-        <w:t>Será feito uma pesquisa de avaliação do usuário ouvinte para estudarmos o seu entendimento em relação ao que foi recomendado, nesse caso será utilizado o procedimento técnico do tipo levantamento.</w:t>
-      </w:r>
-    </w:p>
-    <w:p>
-      <w:pPr>
-        <w:spacing w:line="360" w:lineRule="auto"/>
-        <w:ind w:firstLine="708"/>
-        <w:jc w:val="both"/>
-        <w:rPr>
-          <w:del w:id="6" w:author="Érico Souza Loewe" w:date="2020-04-02T20:00:00Z"/>
-        </w:rPr>
-      </w:pPr>
-      <w:commentRangeStart w:id="7"/>
-      <w:r>
-        <w:t>A abordagem dessa pesquisa será do tipo quantitativa, pois o foco de estudo desse trabalho será voltado para algoritmos de sistemas de recomendação que buscam entender o gosto de um usuário e não diretamente a estudos referentes a psicologia cognitiva.</w:t>
-      </w:r>
-      <w:r>
-        <w:t xml:space="preserve"> Então assim que as bases estiverem prontas, será realizado um estudo em cima delas apresentando estatisticamente diversos comportamentos e suas </w:t>
-      </w:r>
-      <w:r>
-        <w:t>tendências</w:t>
-      </w:r>
-      <w:r>
-        <w:t>.</w:t>
-      </w:r>
-      <w:commentRangeEnd w:id="7"/>
-      <w:r>
-        <w:rPr>
-          <w:rStyle w:val="Refdecomentrio"/>
-        </w:rPr>
-        <w:commentReference w:id="7"/>
-      </w:r>
-    </w:p>
-    <w:p>
-      <w:pPr>
-        <w:spacing w:line="360" w:lineRule="auto"/>
-        <w:ind w:firstLine="708"/>
-        <w:jc w:val="both"/>
-        <w:rPr>
-          <w:ins w:id="8" w:author="Érico Souza Loewe" w:date="2020-04-02T20:00:00Z"/>
-        </w:rPr>
-      </w:pPr>
-    </w:p>
-    <w:p>
-      <w:pPr>
-        <w:spacing w:line="360" w:lineRule="auto"/>
-        <w:ind w:firstLine="851"/>
-        <w:jc w:val="both"/>
-        <w:rPr>
-          <w:del w:id="9" w:author="Érico Souza Loewe" w:date="2020-04-02T19:58:00Z"/>
-        </w:rPr>
-      </w:pPr>
-      <w:commentRangeStart w:id="10"/>
-      <w:r>
-        <w:t xml:space="preserve">Ao final, será apresentado nessa pesquisa diversos comportamentos e tendências </w:t>
-      </w:r>
-      <w:r>
-        <w:t xml:space="preserve">dos usuários </w:t>
-      </w:r>
-      <w:r>
-        <w:t>encontradas a partir dess</w:t>
-      </w:r>
-      <w:r>
-        <w:t>e sistema.</w:t>
-      </w:r>
-      <w:commentRangeEnd w:id="10"/>
-      <w:r>
-        <w:rPr>
-          <w:rStyle w:val="Refdecomentrio"/>
-        </w:rPr>
-        <w:commentReference w:id="10"/>
-      </w:r>
-    </w:p>
-    <w:p>
-      <w:pPr>
-        <w:spacing w:line="360" w:lineRule="auto"/>
-        <w:ind w:firstLine="851"/>
-        <w:jc w:val="both"/>
-      </w:pPr>
-      <w:del w:id="11" w:author="Érico Souza Loewe" w:date="2020-04-02T19:59:00Z">
-        <w:r>
-          <w:br w:type="page"/>
-        </w:r>
-      </w:del>
-      <w:r>
-        <w:t xml:space="preserve"> Procura-se responder a seguinte questão: </w:t>
-      </w:r>
-      <w:r>
-        <w:t xml:space="preserve">É possível aperfeiçoar as recomendações de um sistema aplicando os conhecimentos de RecSys em cima dos dados de contexto comportamental e de ambiente gerados pelo usuário através </w:t>
-      </w:r>
-      <w:r>
-        <w:t xml:space="preserve">de suas </w:t>
-      </w:r>
-      <w:r>
-        <w:t>músicas</w:t>
-      </w:r>
-      <w:r>
-        <w:t xml:space="preserve"> conhecidas</w:t>
-      </w:r>
-      <w:r>
-        <w:t xml:space="preserve"> reproduzidas</w:t>
-      </w:r>
       <w:r>
         <w:t>?</w:t>
       </w:r>
@@ -4351,20 +4322,20 @@
               <w:spacing w:line="360" w:lineRule="auto"/>
               <w:jc w:val="both"/>
             </w:pPr>
-            <w:commentRangeStart w:id="12"/>
+            <w:commentRangeStart w:id="6"/>
             <w:r>
               <w:t xml:space="preserve">Estudar técnicas para avaliar </w:t>
             </w:r>
-            <w:commentRangeStart w:id="13"/>
+            <w:commentRangeStart w:id="7"/>
             <w:r>
               <w:t>os</w:t>
             </w:r>
-            <w:commentRangeEnd w:id="13"/>
+            <w:commentRangeEnd w:id="7"/>
             <w:r>
               <w:rPr>
                 <w:rStyle w:val="Refdecomentrio"/>
               </w:rPr>
-              <w:commentReference w:id="13"/>
+              <w:commentReference w:id="7"/>
             </w:r>
             <w:r>
               <w:t xml:space="preserve"> </w:t>
@@ -4372,12 +4343,12 @@
             <w:r>
               <w:t>resultados</w:t>
             </w:r>
-            <w:commentRangeEnd w:id="12"/>
+            <w:commentRangeEnd w:id="6"/>
             <w:r>
               <w:rPr>
                 <w:rStyle w:val="Refdecomentrio"/>
               </w:rPr>
-              <w:commentReference w:id="12"/>
+              <w:commentReference w:id="6"/>
             </w:r>
           </w:p>
         </w:tc>
@@ -4898,16 +4869,16 @@
               <w:spacing w:line="360" w:lineRule="auto"/>
               <w:jc w:val="both"/>
             </w:pPr>
-            <w:commentRangeStart w:id="14"/>
+            <w:commentRangeStart w:id="8"/>
             <w:r>
               <w:t>Análise dos resultados</w:t>
             </w:r>
-            <w:commentRangeEnd w:id="14"/>
+            <w:commentRangeEnd w:id="8"/>
             <w:r>
               <w:rPr>
                 <w:rStyle w:val="Refdecomentrio"/>
               </w:rPr>
-              <w:commentReference w:id="14"/>
+              <w:commentReference w:id="8"/>
             </w:r>
           </w:p>
         </w:tc>
@@ -5705,26 +5676,23 @@
       </w:r>
     </w:p>
   </w:comment>
-  <w:comment w:id="7" w:author="Juliano Varella De Carvalho" w:date="2020-04-01T19:01:00Z" w:initials="JVDC">
+  <w:comment w:id="7" w:author="Juliano Varella De Carvalho" w:date="2020-04-01T19:03:00Z" w:initials="JVDC">
     <w:p>
       <w:pPr>
         <w:pStyle w:val="Textodecomentrio"/>
       </w:pPr>
       <w:r>
-        <w:t xml:space="preserve">A abordagem quantitativa </w:t>
-      </w:r>
-      <w:r>
         <w:rPr>
           <w:rStyle w:val="Refdecomentrio"/>
         </w:rPr>
         <w:annotationRef/>
       </w:r>
       <w:r>
-        <w:t>não é bem isso.</w:t>
+        <w:t>Todos os itens poderiam constar na tua metodologia... dando um passo a passo do que farás.</w:t>
       </w:r>
     </w:p>
   </w:comment>
-  <w:comment w:id="10" w:author="Juliano Varella De Carvalho" w:date="2020-04-01T19:02:00Z" w:initials="JVDC">
+  <w:comment w:id="6" w:author="Juliano Varella De Carvalho" w:date="2020-04-01T19:03:00Z" w:initials="JVDC">
     <w:p>
       <w:pPr>
         <w:pStyle w:val="Textodecomentrio"/>
@@ -5735,54 +5703,9 @@
         </w:rPr>
         <w:annotationRef/>
       </w:r>
-      <w:r>
-        <w:t>Não precisa de tanto detalhamento. Guarda isso para o TC1.</w:t>
-      </w:r>
-    </w:p>
-    <w:p>
-      <w:pPr>
-        <w:pStyle w:val="Textodecomentrio"/>
-      </w:pPr>
-    </w:p>
-    <w:p>
-      <w:pPr>
-        <w:pStyle w:val="Textodecomentrio"/>
-      </w:pPr>
-      <w:r>
-        <w:t>Precisas inserir a tua questão de pesquisa.</w:t>
-      </w:r>
     </w:p>
   </w:comment>
-  <w:comment w:id="13" w:author="Juliano Varella De Carvalho" w:date="2020-04-01T19:03:00Z" w:initials="JVDC">
-    <w:p>
-      <w:pPr>
-        <w:pStyle w:val="Textodecomentrio"/>
-      </w:pPr>
-      <w:r>
-        <w:rPr>
-          <w:rStyle w:val="Refdecomentrio"/>
-        </w:rPr>
-        <w:annotationRef/>
-      </w:r>
-      <w:r>
-        <w:t>Todos os itens poderiam constar na tua metodologia... dando um passo a passo do que farás.</w:t>
-      </w:r>
-    </w:p>
-  </w:comment>
-  <w:comment w:id="12" w:author="Juliano Varella De Carvalho" w:date="2020-04-01T19:03:00Z" w:initials="JVDC">
-    <w:p>
-      <w:pPr>
-        <w:pStyle w:val="Textodecomentrio"/>
-      </w:pPr>
-      <w:r>
-        <w:rPr>
-          <w:rStyle w:val="Refdecomentrio"/>
-        </w:rPr>
-        <w:annotationRef/>
-      </w:r>
-    </w:p>
-  </w:comment>
-  <w:comment w:id="14" w:author="Juliano Varella De Carvalho" w:date="2020-04-01T19:03:00Z" w:initials="JVDC">
+  <w:comment w:id="8" w:author="Juliano Varella De Carvalho" w:date="2020-04-01T19:03:00Z" w:initials="JVDC">
     <w:p>
       <w:pPr>
         <w:pStyle w:val="Textodecomentrio"/>
@@ -5807,9 +5730,7 @@
   <w15:commentEx w15:paraId="5FDACC86" w15:done="1"/>
   <w15:commentEx w15:paraId="6C7080DD" w15:done="1"/>
   <w15:commentEx w15:paraId="2A32AAE8" w15:done="1"/>
-  <w15:commentEx w15:paraId="404FE92A" w15:done="0"/>
-  <w15:commentEx w15:paraId="1BEA7FDF" w15:done="0"/>
-  <w15:commentEx w15:paraId="66F717AD" w15:done="0"/>
+  <w15:commentEx w15:paraId="404FE92A" w15:done="1"/>
   <w15:commentEx w15:paraId="7B435FDF" w15:done="0"/>
   <w15:commentEx w15:paraId="37906A3B" w15:done="0"/>
   <w15:commentEx w15:paraId="7158A5DF" w15:done="0"/>
@@ -5823,8 +5744,6 @@
   <w16cid:commentId w16cid:paraId="6C7080DD" w16cid:durableId="222F5FE2"/>
   <w16cid:commentId w16cid:paraId="2A32AAE8" w16cid:durableId="222F605B"/>
   <w16cid:commentId w16cid:paraId="404FE92A" w16cid:durableId="222F6306"/>
-  <w16cid:commentId w16cid:paraId="1BEA7FDF" w16cid:durableId="222F6379"/>
-  <w16cid:commentId w16cid:paraId="66F717AD" w16cid:durableId="222F63BB"/>
   <w16cid:commentId w16cid:paraId="7B435FDF" w16cid:durableId="222F63F4"/>
   <w16cid:commentId w16cid:paraId="37906A3B" w16cid:durableId="222F63EC"/>
   <w16cid:commentId w16cid:paraId="7158A5DF" w16cid:durableId="222F6418"/>
@@ -7304,9 +7223,6 @@
 <w15:people xmlns:wpc="http://schemas.microsoft.com/office/word/2010/wordprocessingCanvas" xmlns:cx="http://schemas.microsoft.com/office/drawing/2014/chartex" xmlns:cx1="http://schemas.microsoft.com/office/drawing/2015/9/8/chartex" xmlns:cx2="http://schemas.microsoft.com/office/drawing/2015/10/21/chartex" xmlns:cx3="http://schemas.microsoft.com/office/drawing/2016/5/9/chartex" xmlns:cx4="http://schemas.microsoft.com/office/drawing/2016/5/10/chartex" xmlns:cx5="http://schemas.microsoft.com/office/drawing/2016/5/11/chartex" xmlns:cx6="http://schemas.microsoft.com/office/drawing/2016/5/12/chartex" xmlns:cx7="http://schemas.microsoft.com/office/drawing/2016/5/13/chartex" xmlns:cx8="http://schemas.microsoft.com/office/drawing/2016/5/14/chartex" xmlns:mc="http://schemas.openxmlformats.org/markup-compatibility/2006" xmlns:aink="http://schemas.microsoft.com/office/drawing/2016/ink" xmlns:am3d="http://schemas.microsoft.com/office/drawing/2017/model3d" xmlns:o="urn:schemas-microsoft-com:office:office" xmlns:r="http://schemas.openxmlformats.org/officeDocument/2006/relationships" xmlns:m="http://schemas.openxmlformats.org/officeDocument/2006/math" xmlns:v="urn:schemas-microsoft-com:vml" xmlns:wp14="http://schemas.microsoft.com/office/word/2010/wordprocessingDrawing" xmlns:wp="http://schemas.openxmlformats.org/drawingml/2006/wordprocessingDrawing" xmlns:w10="urn:schemas-microsoft-com:office:word" xmlns:w="http://schemas.openxmlformats.org/wordprocessingml/2006/main" xmlns:w14="http://schemas.microsoft.com/office/word/2010/wordml" xmlns:w15="http://schemas.microsoft.com/office/word/2012/wordml" xmlns:w16cex="http://schemas.microsoft.com/office/word/2018/wordml/cex" xmlns:w16cid="http://schemas.microsoft.com/office/word/2016/wordml/cid" xmlns:w16="http://schemas.microsoft.com/office/word/2018/wordml" xmlns:w16se="http://schemas.microsoft.com/office/word/2015/wordml/symex" xmlns:wpg="http://schemas.microsoft.com/office/word/2010/wordprocessingGroup" xmlns:wpi="http://schemas.microsoft.com/office/word/2010/wordprocessingInk" xmlns:wne="http://schemas.microsoft.com/office/word/2006/wordml" xmlns:wps="http://schemas.microsoft.com/office/word/2010/wordprocessingShape" mc:Ignorable="w14 w15 w16se w16cid w16 w16cex wp14">
   <w15:person w15:author="Juliano Varella De Carvalho">
     <w15:presenceInfo w15:providerId="AD" w15:userId="S::julianovc@feevale.br::9cea3f56-0c06-47ce-98db-11f67296d8d7"/>
-  </w15:person>
-  <w15:person w15:author="Érico Souza Loewe">
-    <w15:presenceInfo w15:providerId="Windows Live" w15:userId="6770072f9b07a105"/>
   </w15:person>
 </w15:people>
 </file>
@@ -8238,7 +8154,7 @@
 </file>
 
 <file path=customXml/itemProps1.xml><?xml version="1.0" encoding="utf-8"?>
-<ds:datastoreItem xmlns:ds="http://schemas.openxmlformats.org/officeDocument/2006/customXml" ds:itemID="{B3A3B440-95D4-4688-BBEA-D30217851A16}">
+<ds:datastoreItem xmlns:ds="http://schemas.openxmlformats.org/officeDocument/2006/customXml" ds:itemID="{2AD844D7-4B3E-413B-ABF3-ECC34AD5D654}">
   <ds:schemaRefs>
     <ds:schemaRef ds:uri="http://schemas.openxmlformats.org/officeDocument/2006/bibliography"/>
   </ds:schemaRefs>

</xml_diff>

<commit_message>
questao de pesquisa e objetivos
</commit_message>
<xml_diff>
--- a/anteprojeto/main.docx
+++ b/anteprojeto/main.docx
@@ -3403,11 +3403,9 @@
       <w:r>
         <w:t xml:space="preserve"> usuário</w:t>
       </w:r>
-      <w:ins w:id="4" w:author="Juliano Varella De Carvalho" w:date="2020-04-03T14:57:00Z">
-        <w:r>
-          <w:t>,</w:t>
-        </w:r>
-      </w:ins>
+      <w:r>
+        <w:t>,</w:t>
+      </w:r>
       <w:r>
         <w:t xml:space="preserve"> </w:t>
       </w:r>
@@ -3470,16 +3468,9 @@
       <w:r>
         <w:t xml:space="preserve"> utilizado por esse trabalho é do tipo dedutivo, dado que primeiro será </w:t>
       </w:r>
-      <w:del w:id="5" w:author="Juliano Varella De Carvalho" w:date="2020-04-03T14:57:00Z">
-        <w:r>
-          <w:delText xml:space="preserve">realizado </w:delText>
-        </w:r>
-      </w:del>
-      <w:ins w:id="6" w:author="Juliano Varella De Carvalho" w:date="2020-04-03T14:57:00Z">
-        <w:r>
-          <w:t xml:space="preserve">realizada </w:t>
-        </w:r>
-      </w:ins>
+      <w:r>
+        <w:t xml:space="preserve">realizada </w:t>
+      </w:r>
       <w:r>
         <w:t>um</w:t>
       </w:r>
@@ -3523,13 +3514,13 @@
         <w:t xml:space="preserve"> </w:t>
       </w:r>
       <w:r>
-        <w:t>Ela</w:t>
+        <w:t>Essa pesquisa</w:t>
       </w:r>
       <w:r>
         <w:t xml:space="preserve"> </w:t>
       </w:r>
-      <w:commentRangeStart w:id="7"/>
-      <w:commentRangeStart w:id="8"/>
+      <w:commentRangeStart w:id="4"/>
+      <w:commentRangeStart w:id="5"/>
       <w:r>
         <w:t>buscar</w:t>
       </w:r>
@@ -3543,7 +3534,88 @@
         <w:t xml:space="preserve">estudar </w:t>
       </w:r>
       <w:r>
-        <w:t xml:space="preserve">o funcionamento dos </w:t>
+        <w:t>o funcionamento dos</w:t>
+      </w:r>
+      <w:r>
+        <w:t xml:space="preserve"> sistemas de recomendação</w:t>
+      </w:r>
+      <w:r>
+        <w:t xml:space="preserve"> musicais</w:t>
+      </w:r>
+      <w:r>
+        <w:t>,</w:t>
+      </w:r>
+      <w:r>
+        <w:t xml:space="preserve"> por meio</w:t>
+      </w:r>
+      <w:r>
+        <w:t xml:space="preserve"> </w:t>
+      </w:r>
+      <w:r>
+        <w:t xml:space="preserve">dos </w:t>
+      </w:r>
+      <w:r>
+        <w:t xml:space="preserve">resultados </w:t>
+      </w:r>
+      <w:r>
+        <w:t>apresentados</w:t>
+      </w:r>
+      <w:r>
+        <w:t xml:space="preserve"> </w:t>
+      </w:r>
+      <w:r>
+        <w:t xml:space="preserve">nessa pesquisa, </w:t>
+      </w:r>
+      <w:r>
+        <w:t xml:space="preserve">fazendo com que </w:t>
+      </w:r>
+      <w:r>
+        <w:t xml:space="preserve">ela </w:t>
+      </w:r>
+      <w:r>
+        <w:t>tenha como objetivo de estudo exploratório</w:t>
+      </w:r>
+      <w:r>
+        <w:t>.</w:t>
+      </w:r>
+      <w:commentRangeEnd w:id="4"/>
+      <w:r>
+        <w:rPr>
+          <w:rStyle w:val="Refdecomentrio"/>
+        </w:rPr>
+        <w:commentReference w:id="4"/>
+      </w:r>
+      <w:commentRangeEnd w:id="5"/>
+      <w:r>
+        <w:rPr>
+          <w:rStyle w:val="Refdecomentrio"/>
+        </w:rPr>
+        <w:commentReference w:id="5"/>
+      </w:r>
+    </w:p>
+    <w:p>
+      <w:pPr>
+        <w:spacing w:line="360" w:lineRule="auto"/>
+        <w:ind w:firstLine="708"/>
+        <w:jc w:val="both"/>
+      </w:pPr>
+      <w:r>
+        <w:t xml:space="preserve">Serão </w:t>
+      </w:r>
+      <w:r>
+        <w:t>utilizado</w:t>
+      </w:r>
+      <w:r>
+        <w:t>s</w:t>
+      </w:r>
+      <w:r>
+        <w:t xml:space="preserve"> 4 tipos de procedimentos técnicos nessa pesquisa. </w:t>
+      </w:r>
+      <w:r>
+        <w:t>Pesquisa b</w:t>
+      </w:r>
+      <w:r>
+        <w:t xml:space="preserve">ibliográfica, dado que será necessária uma base de conhecimentos e estudos sobre os </w:t>
       </w:r>
       <w:r>
         <w:rPr>
@@ -3553,53 +3625,51 @@
         <w:t>RecSys</w:t>
       </w:r>
       <w:r>
-        <w:t xml:space="preserve"> musicais</w:t>
-      </w:r>
-      <w:r>
-        <w:t>,</w:t>
-      </w:r>
-      <w:r>
-        <w:t xml:space="preserve"> po</w:t>
-      </w:r>
-      <w:bookmarkStart w:id="9" w:name="_GoBack"/>
-      <w:bookmarkEnd w:id="9"/>
-      <w:r>
-        <w:t>r meio</w:t>
+        <w:t xml:space="preserve">, suas </w:t>
+      </w:r>
+      <w:r>
+        <w:t>técnicas</w:t>
+      </w:r>
+      <w:r>
+        <w:t xml:space="preserve"> e algoritmos. Como será </w:t>
+      </w:r>
+      <w:r>
+        <w:t xml:space="preserve">utilizada </w:t>
+      </w:r>
+      <w:r>
+        <w:t xml:space="preserve">a </w:t>
+      </w:r>
+      <w:r>
+        <w:rPr>
+          <w:i/>
+          <w:iCs/>
+        </w:rPr>
+        <w:t>API</w:t>
       </w:r>
       <w:r>
         <w:t xml:space="preserve"> </w:t>
       </w:r>
       <w:r>
-        <w:t xml:space="preserve">dos </w:t>
-      </w:r>
-      <w:r>
-        <w:t xml:space="preserve">resultados gerados através do sistema desenvolvido nessa pesquisa, </w:t>
-      </w:r>
-      <w:r>
-        <w:t xml:space="preserve">fazendo com que </w:t>
-      </w:r>
-      <w:r>
-        <w:t xml:space="preserve">ela </w:t>
-      </w:r>
-      <w:r>
-        <w:t>tenha como objetivo de estudo exploratório</w:t>
-      </w:r>
-      <w:r>
-        <w:t>.</w:t>
-      </w:r>
-      <w:commentRangeEnd w:id="7"/>
-      <w:r>
-        <w:rPr>
-          <w:rStyle w:val="Refdecomentrio"/>
-        </w:rPr>
-        <w:commentReference w:id="7"/>
-      </w:r>
-      <w:commentRangeEnd w:id="8"/>
-      <w:r>
-        <w:rPr>
-          <w:rStyle w:val="Refdecomentrio"/>
-        </w:rPr>
-        <w:commentReference w:id="8"/>
+        <w:t xml:space="preserve">de algum serviço de </w:t>
+      </w:r>
+      <w:r>
+        <w:rPr>
+          <w:i/>
+          <w:iCs/>
+        </w:rPr>
+        <w:t>streaming</w:t>
+      </w:r>
+      <w:r>
+        <w:t xml:space="preserve"> musical</w:t>
+      </w:r>
+      <w:r>
+        <w:t xml:space="preserve"> para consultar as faixas e outras utilidades, utilizaremos o procedimento técnico </w:t>
+      </w:r>
+      <w:r>
+        <w:t>pesquisa d</w:t>
+      </w:r>
+      <w:r>
+        <w:t xml:space="preserve">ocumental. </w:t>
       </w:r>
     </w:p>
     <w:p>
@@ -3609,76 +3679,61 @@
         <w:jc w:val="both"/>
       </w:pPr>
       <w:r>
-        <w:t xml:space="preserve">Serão </w:t>
-      </w:r>
-      <w:r>
-        <w:t>utilizado</w:t>
-      </w:r>
-      <w:r>
-        <w:t>s</w:t>
-      </w:r>
-      <w:r>
-        <w:t xml:space="preserve"> 4 tipos de procedimentos técnicos nessa pesquisa. </w:t>
-      </w:r>
-      <w:r>
-        <w:t>Pesquisa b</w:t>
-      </w:r>
-      <w:r>
-        <w:t xml:space="preserve">ibliográfica, dado que será necessária uma base de conhecimentos e estudos sobre os </w:t>
-      </w:r>
-      <w:r>
-        <w:rPr>
-          <w:i/>
-          <w:iCs/>
-        </w:rPr>
-        <w:t>RecSys</w:t>
-      </w:r>
-      <w:r>
-        <w:t xml:space="preserve">, suas </w:t>
-      </w:r>
-      <w:r>
-        <w:t>técnicas</w:t>
-      </w:r>
-      <w:r>
-        <w:t xml:space="preserve"> e algoritmos. Como será </w:t>
-      </w:r>
-      <w:r>
-        <w:t xml:space="preserve">utilizada </w:t>
-      </w:r>
-      <w:r>
-        <w:t xml:space="preserve">a </w:t>
-      </w:r>
-      <w:r>
-        <w:rPr>
-          <w:i/>
-          <w:iCs/>
-        </w:rPr>
-        <w:t>API</w:t>
+        <w:t xml:space="preserve">Com o estudo realizado e os registros de contextos </w:t>
+      </w:r>
+      <w:r>
+        <w:t>definidos</w:t>
+      </w:r>
+      <w:r>
+        <w:t xml:space="preserve">, </w:t>
+      </w:r>
+      <w:r>
+        <w:t>será</w:t>
+      </w:r>
+      <w:r>
+        <w:t xml:space="preserve"> utilizado</w:t>
+      </w:r>
+      <w:r>
+        <w:t xml:space="preserve"> da pesquisa experimental</w:t>
+      </w:r>
+      <w:r>
+        <w:t>,</w:t>
+      </w:r>
+      <w:r>
+        <w:t xml:space="preserve"> para avaliar a base disponível através </w:t>
+      </w:r>
+      <w:r>
+        <w:t>da aplicação liberada aos usuários</w:t>
+      </w:r>
+      <w:r>
+        <w:t>.</w:t>
       </w:r>
       <w:r>
         <w:t xml:space="preserve"> </w:t>
       </w:r>
       <w:r>
-        <w:t xml:space="preserve">de algum serviço de </w:t>
-      </w:r>
-      <w:r>
-        <w:rPr>
-          <w:i/>
-          <w:iCs/>
-        </w:rPr>
-        <w:t>streaming</w:t>
-      </w:r>
-      <w:r>
-        <w:t xml:space="preserve"> musical</w:t>
-      </w:r>
-      <w:r>
-        <w:t xml:space="preserve"> para consultar as faixas e outras utilidades, utilizaremos o procedimento técnico </w:t>
-      </w:r>
-      <w:r>
-        <w:t>pesquisa d</w:t>
-      </w:r>
-      <w:r>
-        <w:t xml:space="preserve">ocumental. </w:t>
+        <w:t xml:space="preserve">Será </w:t>
+      </w:r>
+      <w:r>
+        <w:t xml:space="preserve">realizada </w:t>
+      </w:r>
+      <w:r>
+        <w:t>uma pesquisa de avaliação do usuário ouvinte para estudarmos o seu entendimento em relação ao que foi recomendado</w:t>
+      </w:r>
+      <w:r>
+        <w:t>.</w:t>
+      </w:r>
+      <w:r>
+        <w:t xml:space="preserve"> </w:t>
+      </w:r>
+      <w:r>
+        <w:t xml:space="preserve">Nesse </w:t>
+      </w:r>
+      <w:r>
+        <w:t>caso será utilizado o procedimento técnico do tipo levantamento.</w:t>
+      </w:r>
+      <w:r>
+        <w:t xml:space="preserve"> Para realizar ambos procedimentos, será necessário realizar um estudo de técnicas para avaliar os resultados de um RecSys.</w:t>
       </w:r>
     </w:p>
     <w:p>
@@ -3688,143 +3743,35 @@
         <w:jc w:val="both"/>
       </w:pPr>
       <w:r>
-        <w:t xml:space="preserve">Com o estudo realizado e os registros de contextos </w:t>
-      </w:r>
-      <w:r>
-        <w:t>definidos</w:t>
-      </w:r>
-      <w:r>
-        <w:t xml:space="preserve">, </w:t>
-      </w:r>
-      <w:r>
-        <w:t>será</w:t>
-      </w:r>
-      <w:r>
-        <w:t xml:space="preserve"> utilizado</w:t>
-      </w:r>
-      <w:r>
-        <w:t xml:space="preserve"> da pesquisa experimental</w:t>
+        <w:t>A abordagem dessa pesquisa será do tipo quantitativa,</w:t>
+      </w:r>
+      <w:r>
+        <w:t xml:space="preserve"> pois</w:t>
+      </w:r>
+      <w:r>
+        <w:t xml:space="preserve"> ser</w:t>
+      </w:r>
+      <w:r>
+        <w:t>ão</w:t>
+      </w:r>
+      <w:r>
+        <w:t xml:space="preserve"> aplicado</w:t>
+      </w:r>
+      <w:r>
+        <w:t>s</w:t>
+      </w:r>
+      <w:r>
+        <w:t xml:space="preserve"> os conhecimentos de RecSys nos dados de contexto</w:t>
+      </w:r>
+      <w:r>
+        <w:t>s</w:t>
+      </w:r>
+      <w:r>
+        <w:t xml:space="preserve"> relacionados à música</w:t>
       </w:r>
       <w:r>
         <w:t>,</w:t>
       </w:r>
-      <w:r>
-        <w:t xml:space="preserve"> para avaliar a base disponível através </w:t>
-      </w:r>
-      <w:r>
-        <w:t>da aplicação liberada aos usuários</w:t>
-      </w:r>
-      <w:r>
-        <w:t>.</w:t>
-      </w:r>
-      <w:r>
-        <w:t xml:space="preserve"> </w:t>
-      </w:r>
-      <w:r>
-        <w:t xml:space="preserve">Será </w:t>
-      </w:r>
-      <w:del w:id="10" w:author="Juliano Varella De Carvalho" w:date="2020-04-03T14:58:00Z">
-        <w:r>
-          <w:delText xml:space="preserve">feito </w:delText>
-        </w:r>
-      </w:del>
-      <w:ins w:id="11" w:author="Juliano Varella De Carvalho" w:date="2020-04-03T14:58:00Z">
-        <w:r>
-          <w:t>real</w:t>
-        </w:r>
-      </w:ins>
-      <w:ins w:id="12" w:author="Juliano Varella De Carvalho" w:date="2020-04-03T14:59:00Z">
-        <w:r>
-          <w:t>izada</w:t>
-        </w:r>
-      </w:ins>
-      <w:ins w:id="13" w:author="Juliano Varella De Carvalho" w:date="2020-04-03T14:58:00Z">
-        <w:r>
-          <w:t xml:space="preserve"> </w:t>
-        </w:r>
-      </w:ins>
-      <w:r>
-        <w:t>uma pesquisa de avaliação do usuário ouvinte para estudarmos o seu entendimento em relação ao que foi recomendado</w:t>
-      </w:r>
-      <w:ins w:id="14" w:author="Juliano Varella De Carvalho" w:date="2020-04-03T14:59:00Z">
-        <w:r>
-          <w:t>.</w:t>
-        </w:r>
-      </w:ins>
-      <w:del w:id="15" w:author="Juliano Varella De Carvalho" w:date="2020-04-03T14:59:00Z">
-        <w:r>
-          <w:delText>,</w:delText>
-        </w:r>
-      </w:del>
-      <w:r>
-        <w:t xml:space="preserve"> </w:t>
-      </w:r>
-      <w:del w:id="16" w:author="Juliano Varella De Carvalho" w:date="2020-04-03T14:59:00Z">
-        <w:r>
-          <w:delText xml:space="preserve">nesse </w:delText>
-        </w:r>
-      </w:del>
-      <w:ins w:id="17" w:author="Juliano Varella De Carvalho" w:date="2020-04-03T14:59:00Z">
-        <w:r>
-          <w:t xml:space="preserve">Nesse </w:t>
-        </w:r>
-      </w:ins>
-      <w:r>
-        <w:t>caso será utilizado o procedimento técnico do tipo levantamento.</w:t>
-      </w:r>
-      <w:r>
-        <w:t xml:space="preserve"> Para realizar ambos procedimentos, será necessário realizar um estudo de técnicas para avaliar os resultados de um RecSys.</w:t>
-      </w:r>
-    </w:p>
-    <w:p>
-      <w:pPr>
-        <w:spacing w:line="360" w:lineRule="auto"/>
-        <w:ind w:firstLine="708"/>
-        <w:jc w:val="both"/>
-      </w:pPr>
-      <w:r>
-        <w:t>A abordagem dessa pesquisa será do tipo quantitativa,</w:t>
-      </w:r>
-      <w:r>
-        <w:t xml:space="preserve"> pois</w:t>
-      </w:r>
-      <w:r>
-        <w:t xml:space="preserve"> ser</w:t>
-      </w:r>
-      <w:del w:id="18" w:author="Juliano Varella De Carvalho" w:date="2020-04-03T14:59:00Z">
-        <w:r>
-          <w:delText>á</w:delText>
-        </w:r>
-      </w:del>
-      <w:ins w:id="19" w:author="Juliano Varella De Carvalho" w:date="2020-04-03T14:59:00Z">
-        <w:r>
-          <w:t>ão</w:t>
-        </w:r>
-      </w:ins>
-      <w:r>
-        <w:t xml:space="preserve"> aplicado</w:t>
-      </w:r>
-      <w:ins w:id="20" w:author="Juliano Varella De Carvalho" w:date="2020-04-03T14:59:00Z">
-        <w:r>
-          <w:t>s</w:t>
-        </w:r>
-      </w:ins>
-      <w:r>
-        <w:t xml:space="preserve"> os conhecimentos de RecSys nos dados de contexto</w:t>
-      </w:r>
-      <w:ins w:id="21" w:author="Juliano Varella De Carvalho" w:date="2020-04-03T14:59:00Z">
-        <w:r>
-          <w:t>s</w:t>
-        </w:r>
-      </w:ins>
-      <w:r>
-        <w:t xml:space="preserve"> relacionados à música</w:t>
-      </w:r>
-      <w:ins w:id="22" w:author="Juliano Varella De Carvalho" w:date="2020-04-03T14:59:00Z">
-        <w:r>
-          <w:t>,</w:t>
-        </w:r>
-      </w:ins>
       <w:r>
         <w:t xml:space="preserve"> gerando resultados </w:t>
       </w:r>
@@ -3853,27 +3800,31 @@
       <w:r>
         <w:t xml:space="preserve">Ao final, </w:t>
       </w:r>
-      <w:ins w:id="23" w:author="Juliano Varella De Carvalho" w:date="2020-04-03T15:00:00Z">
-        <w:r>
-          <w:t xml:space="preserve">esse trabalho </w:t>
-        </w:r>
-      </w:ins>
+      <w:r>
+        <w:t xml:space="preserve">esse trabalho </w:t>
+      </w:r>
       <w:r>
         <w:t>p</w:t>
       </w:r>
       <w:r>
-        <w:t>rocura</w:t>
-      </w:r>
-      <w:del w:id="24" w:author="Juliano Varella De Carvalho" w:date="2020-04-03T15:00:00Z">
-        <w:r>
-          <w:delText>-se</w:delText>
-        </w:r>
-      </w:del>
-      <w:r>
-        <w:t xml:space="preserve"> responder a seguinte questão: </w:t>
-      </w:r>
-      <w:r>
-        <w:t>É possível aperfeiçoar as recomendações de um sistema</w:t>
+        <w:t xml:space="preserve">rocura responder a seguinte questão: </w:t>
+      </w:r>
+      <w:r>
+        <w:t xml:space="preserve">Com base nas </w:t>
+      </w:r>
+      <w:r>
+        <w:t>músicas</w:t>
+      </w:r>
+      <w:r>
+        <w:t xml:space="preserve"> conhecidas pelo usuário, é</w:t>
+      </w:r>
+      <w:r>
+        <w:t xml:space="preserve"> possível aperfeiçoar as </w:t>
+      </w:r>
+      <w:bookmarkStart w:id="6" w:name="_GoBack"/>
+      <w:bookmarkEnd w:id="6"/>
+      <w:r>
+        <w:t>recomendações de um sistema</w:t>
       </w:r>
       <w:r>
         <w:t>,</w:t>
@@ -3881,36 +3832,12 @@
       <w:r>
         <w:t xml:space="preserve"> aplicando os conhecimentos de RecSys </w:t>
       </w:r>
-      <w:del w:id="25" w:author="Juliano Varella De Carvalho" w:date="2020-04-03T15:00:00Z">
-        <w:r>
-          <w:delText>em cima dos</w:delText>
-        </w:r>
-      </w:del>
-      <w:ins w:id="26" w:author="Juliano Varella De Carvalho" w:date="2020-04-03T15:00:00Z">
-        <w:r>
-          <w:t>sobre os</w:t>
-        </w:r>
-      </w:ins>
+      <w:r>
+        <w:t>sobre os</w:t>
+      </w:r>
       <w:r>
         <w:t xml:space="preserve"> dados de contexto comportamental e de ambiente</w:t>
       </w:r>
-      <w:del w:id="27" w:author="Juliano Varella De Carvalho" w:date="2020-04-03T15:00:00Z">
-        <w:r>
-          <w:delText>,</w:delText>
-        </w:r>
-        <w:r>
-          <w:delText xml:space="preserve"> gerados pelo usuário através </w:delText>
-        </w:r>
-        <w:r>
-          <w:delText xml:space="preserve">de suas </w:delText>
-        </w:r>
-        <w:r>
-          <w:delText>músicas</w:delText>
-        </w:r>
-        <w:r>
-          <w:delText xml:space="preserve"> conhecidas</w:delText>
-        </w:r>
-      </w:del>
       <w:r>
         <w:t>?</w:t>
       </w:r>
@@ -4546,20 +4473,20 @@
               <w:spacing w:line="360" w:lineRule="auto"/>
               <w:jc w:val="both"/>
             </w:pPr>
-            <w:commentRangeStart w:id="28"/>
+            <w:commentRangeStart w:id="7"/>
             <w:r>
               <w:t xml:space="preserve">Estudar técnicas para avaliar </w:t>
             </w:r>
-            <w:commentRangeStart w:id="29"/>
+            <w:commentRangeStart w:id="8"/>
             <w:r>
               <w:t>os</w:t>
             </w:r>
-            <w:commentRangeEnd w:id="29"/>
+            <w:commentRangeEnd w:id="8"/>
             <w:r>
               <w:rPr>
                 <w:rStyle w:val="Refdecomentrio"/>
               </w:rPr>
-              <w:commentReference w:id="29"/>
+              <w:commentReference w:id="8"/>
             </w:r>
             <w:r>
               <w:t xml:space="preserve"> </w:t>
@@ -4567,12 +4494,12 @@
             <w:r>
               <w:t>resultados</w:t>
             </w:r>
-            <w:commentRangeEnd w:id="28"/>
+            <w:commentRangeEnd w:id="7"/>
             <w:r>
               <w:rPr>
                 <w:rStyle w:val="Refdecomentrio"/>
               </w:rPr>
-              <w:commentReference w:id="28"/>
+              <w:commentReference w:id="7"/>
             </w:r>
           </w:p>
         </w:tc>
@@ -5186,24 +5113,24 @@
               <w:spacing w:line="360" w:lineRule="auto"/>
               <w:jc w:val="both"/>
             </w:pPr>
-            <w:commentRangeStart w:id="30"/>
-            <w:commentRangeStart w:id="31"/>
+            <w:commentRangeStart w:id="9"/>
+            <w:commentRangeStart w:id="10"/>
             <w:r>
               <w:t>Análise dos resultados</w:t>
             </w:r>
-            <w:commentRangeEnd w:id="30"/>
+            <w:commentRangeEnd w:id="9"/>
             <w:r>
               <w:rPr>
                 <w:rStyle w:val="Refdecomentrio"/>
               </w:rPr>
-              <w:commentReference w:id="30"/>
+              <w:commentReference w:id="9"/>
             </w:r>
-            <w:commentRangeEnd w:id="31"/>
+            <w:commentRangeEnd w:id="10"/>
             <w:r>
               <w:rPr>
                 <w:rStyle w:val="Refdecomentrio"/>
               </w:rPr>
-              <w:commentReference w:id="31"/>
+              <w:commentReference w:id="10"/>
             </w:r>
           </w:p>
         </w:tc>
@@ -5985,7 +5912,7 @@
       </w:r>
     </w:p>
   </w:comment>
-  <w:comment w:id="7" w:author="Juliano Varella De Carvalho" w:date="2020-04-01T18:59:00Z" w:initials="JVDC">
+  <w:comment w:id="4" w:author="Juliano Varella De Carvalho" w:date="2020-04-01T18:59:00Z" w:initials="JVDC">
     <w:p>
       <w:pPr>
         <w:pStyle w:val="Textodecomentrio"/>
@@ -6001,7 +5928,7 @@
       </w:r>
     </w:p>
   </w:comment>
-  <w:comment w:id="8" w:author="Juliano Varella De Carvalho" w:date="2020-04-03T14:58:00Z" w:initials="JVDC">
+  <w:comment w:id="5" w:author="Juliano Varella De Carvalho" w:date="2020-04-03T14:58:00Z" w:initials="JVDC">
     <w:p>
       <w:pPr>
         <w:pStyle w:val="Textodecomentrio"/>
@@ -6017,7 +5944,7 @@
       </w:r>
     </w:p>
   </w:comment>
-  <w:comment w:id="29" w:author="Juliano Varella De Carvalho" w:date="2020-04-01T19:03:00Z" w:initials="JVDC">
+  <w:comment w:id="8" w:author="Juliano Varella De Carvalho" w:date="2020-04-01T19:03:00Z" w:initials="JVDC">
     <w:p>
       <w:pPr>
         <w:pStyle w:val="Textodecomentrio"/>
@@ -6033,7 +5960,7 @@
       </w:r>
     </w:p>
   </w:comment>
-  <w:comment w:id="28" w:author="Juliano Varella De Carvalho" w:date="2020-04-01T19:03:00Z" w:initials="JVDC">
+  <w:comment w:id="7" w:author="Juliano Varella De Carvalho" w:date="2020-04-01T19:03:00Z" w:initials="JVDC">
     <w:p>
       <w:pPr>
         <w:pStyle w:val="Textodecomentrio"/>
@@ -6046,7 +5973,7 @@
       </w:r>
     </w:p>
   </w:comment>
-  <w:comment w:id="30" w:author="Juliano Varella De Carvalho" w:date="2020-04-01T19:03:00Z" w:initials="JVDC">
+  <w:comment w:id="9" w:author="Juliano Varella De Carvalho" w:date="2020-04-01T19:03:00Z" w:initials="JVDC">
     <w:p>
       <w:pPr>
         <w:pStyle w:val="Textodecomentrio"/>
@@ -6062,7 +5989,7 @@
       </w:r>
     </w:p>
   </w:comment>
-  <w:comment w:id="31" w:author="Érico Souza Loewe" w:date="2020-04-02T21:52:00Z" w:initials="ÉSL">
+  <w:comment w:id="10" w:author="Érico Souza Loewe" w:date="2020-04-02T21:52:00Z" w:initials="ÉSL">
     <w:p>
       <w:pPr>
         <w:pStyle w:val="Textodecomentrio"/>
@@ -8536,7 +8463,7 @@
 </file>
 
 <file path=customXml/itemProps1.xml><?xml version="1.0" encoding="utf-8"?>
-<ds:datastoreItem xmlns:ds="http://schemas.openxmlformats.org/officeDocument/2006/customXml" ds:itemID="{0454DE36-7EF0-4E08-833C-794DDECC943F}">
+<ds:datastoreItem xmlns:ds="http://schemas.openxmlformats.org/officeDocument/2006/customXml" ds:itemID="{702DDBE6-64D7-4668-90E5-3769A0716A6A}">
   <ds:schemaRefs>
     <ds:schemaRef ds:uri="http://schemas.openxmlformats.org/officeDocument/2006/bibliography"/>
   </ds:schemaRefs>

</xml_diff>

<commit_message>
aceitado correções do coordenador
</commit_message>
<xml_diff>
--- a/anteprojeto/main.docx
+++ b/anteprojeto/main.docx
@@ -1,10 +1,10 @@
 
 <file path=word/document.xml><?xml version="1.0" encoding="utf-8"?>
-<w:document xmlns:wpc="http://schemas.microsoft.com/office/word/2010/wordprocessingCanvas" xmlns:cx="http://schemas.microsoft.com/office/drawing/2014/chartex" xmlns:cx1="http://schemas.microsoft.com/office/drawing/2015/9/8/chartex" xmlns:cx2="http://schemas.microsoft.com/office/drawing/2015/10/21/chartex" xmlns:cx3="http://schemas.microsoft.com/office/drawing/2016/5/9/chartex" xmlns:cx4="http://schemas.microsoft.com/office/drawing/2016/5/10/chartex" xmlns:cx5="http://schemas.microsoft.com/office/drawing/2016/5/11/chartex" xmlns:cx6="http://schemas.microsoft.com/office/drawing/2016/5/12/chartex" xmlns:cx7="http://schemas.microsoft.com/office/drawing/2016/5/13/chartex" xmlns:cx8="http://schemas.microsoft.com/office/drawing/2016/5/14/chartex" xmlns:mc="http://schemas.openxmlformats.org/markup-compatibility/2006" xmlns:aink="http://schemas.microsoft.com/office/drawing/2016/ink" xmlns:am3d="http://schemas.microsoft.com/office/drawing/2017/model3d" xmlns:o="urn:schemas-microsoft-com:office:office" xmlns:r="http://schemas.openxmlformats.org/officeDocument/2006/relationships" xmlns:m="http://schemas.openxmlformats.org/officeDocument/2006/math" xmlns:v="urn:schemas-microsoft-com:vml" xmlns:wp14="http://schemas.microsoft.com/office/word/2010/wordprocessingDrawing" xmlns:wp="http://schemas.openxmlformats.org/drawingml/2006/wordprocessingDrawing" xmlns:w10="urn:schemas-microsoft-com:office:word" xmlns:w="http://schemas.openxmlformats.org/wordprocessingml/2006/main" xmlns:w14="http://schemas.microsoft.com/office/word/2010/wordml" xmlns:w15="http://schemas.microsoft.com/office/word/2012/wordml" xmlns:w16cid="http://schemas.microsoft.com/office/word/2016/wordml/cid" xmlns:w16se="http://schemas.microsoft.com/office/word/2015/wordml/symex" xmlns:wpg="http://schemas.microsoft.com/office/word/2010/wordprocessingGroup" xmlns:wpi="http://schemas.microsoft.com/office/word/2010/wordprocessingInk" xmlns:wne="http://schemas.microsoft.com/office/word/2006/wordml" xmlns:wps="http://schemas.microsoft.com/office/word/2010/wordprocessingShape" mc:Ignorable="w14 w15 w16se w16cid wp14">
+<w:document xmlns:wpc="http://schemas.microsoft.com/office/word/2010/wordprocessingCanvas" xmlns:cx="http://schemas.microsoft.com/office/drawing/2014/chartex" xmlns:cx1="http://schemas.microsoft.com/office/drawing/2015/9/8/chartex" xmlns:cx2="http://schemas.microsoft.com/office/drawing/2015/10/21/chartex" xmlns:cx3="http://schemas.microsoft.com/office/drawing/2016/5/9/chartex" xmlns:cx4="http://schemas.microsoft.com/office/drawing/2016/5/10/chartex" xmlns:cx5="http://schemas.microsoft.com/office/drawing/2016/5/11/chartex" xmlns:cx6="http://schemas.microsoft.com/office/drawing/2016/5/12/chartex" xmlns:cx7="http://schemas.microsoft.com/office/drawing/2016/5/13/chartex" xmlns:cx8="http://schemas.microsoft.com/office/drawing/2016/5/14/chartex" xmlns:mc="http://schemas.openxmlformats.org/markup-compatibility/2006" xmlns:aink="http://schemas.microsoft.com/office/drawing/2016/ink" xmlns:am3d="http://schemas.microsoft.com/office/drawing/2017/model3d" xmlns:o="urn:schemas-microsoft-com:office:office" xmlns:r="http://schemas.openxmlformats.org/officeDocument/2006/relationships" xmlns:m="http://schemas.openxmlformats.org/officeDocument/2006/math" xmlns:v="urn:schemas-microsoft-com:vml" xmlns:wp14="http://schemas.microsoft.com/office/word/2010/wordprocessingDrawing" xmlns:wp="http://schemas.openxmlformats.org/drawingml/2006/wordprocessingDrawing" xmlns:w10="urn:schemas-microsoft-com:office:word" xmlns:w="http://schemas.openxmlformats.org/wordprocessingml/2006/main" xmlns:w14="http://schemas.microsoft.com/office/word/2010/wordml" xmlns:w15="http://schemas.microsoft.com/office/word/2012/wordml" xmlns:w16cex="http://schemas.microsoft.com/office/word/2018/wordml/cex" xmlns:w16cid="http://schemas.microsoft.com/office/word/2016/wordml/cid" xmlns:w16="http://schemas.microsoft.com/office/word/2018/wordml" xmlns:w16se="http://schemas.microsoft.com/office/word/2015/wordml/symex" xmlns:wpg="http://schemas.microsoft.com/office/word/2010/wordprocessingGroup" xmlns:wpi="http://schemas.microsoft.com/office/word/2010/wordprocessingInk" xmlns:wne="http://schemas.microsoft.com/office/word/2006/wordml" xmlns:wps="http://schemas.microsoft.com/office/word/2010/wordprocessingShape" mc:Ignorable="w14 w15 w16se w16cid w16 w16cex wp14">
   <w:body>
     <w:p>
       <w:pPr>
-        <w:pStyle w:val="Title"/>
+        <w:pStyle w:val="Ttulo"/>
         <w:spacing w:line="360" w:lineRule="auto"/>
         <w:rPr>
           <w:sz w:val="32"/>
@@ -145,7 +145,7 @@
     </w:p>
     <w:p>
       <w:pPr>
-        <w:pStyle w:val="Heading5"/>
+        <w:pStyle w:val="Ttulo5"/>
         <w:spacing w:line="360" w:lineRule="auto"/>
         <w:rPr>
           <w:b w:val="0"/>
@@ -199,7 +199,7 @@
     </w:p>
     <w:p>
       <w:pPr>
-        <w:pStyle w:val="Heading6"/>
+        <w:pStyle w:val="Ttulo6"/>
         <w:spacing w:line="360" w:lineRule="auto"/>
         <w:rPr>
           <w:b w:val="0"/>
@@ -335,7 +335,7 @@
     </w:p>
     <w:p>
       <w:pPr>
-        <w:pStyle w:val="Heading5"/>
+        <w:pStyle w:val="Ttulo5"/>
         <w:spacing w:line="360" w:lineRule="auto"/>
         <w:rPr>
           <w:b w:val="0"/>
@@ -614,7 +614,7 @@
     </w:p>
     <w:p>
       <w:pPr>
-        <w:pStyle w:val="Heading1"/>
+        <w:pStyle w:val="Ttulo1"/>
         <w:spacing w:line="360" w:lineRule="auto"/>
         <w:rPr>
           <w:b w:val="0"/>
@@ -637,7 +637,7 @@
     </w:p>
     <w:p>
       <w:pPr>
-        <w:pStyle w:val="BodyTextIndent"/>
+        <w:pStyle w:val="Recuodecorpodetexto"/>
         <w:spacing w:after="120" w:line="360" w:lineRule="auto"/>
         <w:ind w:firstLine="0"/>
         <w:rPr>
@@ -792,7 +792,7 @@
     </w:p>
     <w:p>
       <w:pPr>
-        <w:pStyle w:val="BodyTextIndent"/>
+        <w:pStyle w:val="Recuodecorpodetexto"/>
         <w:spacing w:after="120" w:line="360" w:lineRule="auto"/>
         <w:ind w:hanging="170"/>
         <w:rPr>
@@ -816,23 +816,27 @@
         </w:rPr>
         <w:t xml:space="preserve">: </w:t>
       </w:r>
-      <w:proofErr w:type="spellStart"/>
       <w:r>
         <w:rPr>
           <w:i/>
           <w:iCs/>
           <w:lang w:val="en-US"/>
         </w:rPr>
-        <w:t>RecSys</w:t>
-      </w:r>
-      <w:proofErr w:type="spellEnd"/>
+        <w:t>RecSys.</w:t>
+      </w:r>
+      <w:r>
+        <w:rPr>
+          <w:lang w:val="en-US"/>
+        </w:rPr>
+        <w:t xml:space="preserve"> </w:t>
+      </w:r>
       <w:r>
         <w:rPr>
           <w:i/>
           <w:iCs/>
           <w:lang w:val="en-US"/>
         </w:rPr>
-        <w:t>.</w:t>
+        <w:t>Machine Learning.</w:t>
       </w:r>
       <w:r>
         <w:rPr>
@@ -841,20 +845,6 @@
         <w:t xml:space="preserve"> </w:t>
       </w:r>
       <w:r>
-        <w:rPr>
-          <w:i/>
-          <w:iCs/>
-          <w:lang w:val="en-US"/>
-        </w:rPr>
-        <w:t>Machine Learning.</w:t>
-      </w:r>
-      <w:r>
-        <w:rPr>
-          <w:lang w:val="en-US"/>
-        </w:rPr>
-        <w:t xml:space="preserve"> </w:t>
-      </w:r>
-      <w:r>
         <w:t>Sistemas de recomendação musical.</w:t>
       </w:r>
       <w:r>
@@ -866,7 +856,7 @@
     </w:p>
     <w:p>
       <w:pPr>
-        <w:pStyle w:val="Heading1"/>
+        <w:pStyle w:val="Ttulo1"/>
         <w:rPr>
           <w:b w:val="0"/>
           <w:bCs/>
@@ -1032,7 +1022,7 @@
     </w:p>
     <w:p>
       <w:pPr>
-        <w:pStyle w:val="Heading1"/>
+        <w:pStyle w:val="Ttulo1"/>
         <w:spacing w:line="360" w:lineRule="auto"/>
         <w:rPr>
           <w:b w:val="0"/>
@@ -1175,7 +1165,7 @@
       <w:commentRangeEnd w:id="0"/>
       <w:r>
         <w:rPr>
-          <w:rStyle w:val="CommentReference"/>
+          <w:rStyle w:val="Refdecomentrio"/>
         </w:rPr>
         <w:commentReference w:id="0"/>
       </w:r>
@@ -1274,7 +1264,7 @@
       <w:commentRangeEnd w:id="1"/>
       <w:r>
         <w:rPr>
-          <w:rStyle w:val="CommentReference"/>
+          <w:rStyle w:val="Refdecomentrio"/>
         </w:rPr>
         <w:commentReference w:id="1"/>
       </w:r>
@@ -1364,13 +1354,8 @@
         <w:t>recomendação</w:t>
       </w:r>
       <w:r>
-        <w:t xml:space="preserve"> (</w:t>
-      </w:r>
-      <w:proofErr w:type="spellStart"/>
-      <w:r>
-        <w:t>RecSys</w:t>
-      </w:r>
-      <w:proofErr w:type="spellEnd"/>
+        <w:t xml:space="preserve"> (RecSys</w:t>
+      </w:r>
       <w:r>
         <w:t xml:space="preserve"> </w:t>
       </w:r>
@@ -1505,7 +1490,7 @@
       <w:commentRangeEnd w:id="2"/>
       <w:r>
         <w:rPr>
-          <w:rStyle w:val="CommentReference"/>
+          <w:rStyle w:val="Refdecomentrio"/>
         </w:rPr>
         <w:commentReference w:id="2"/>
       </w:r>
@@ -1640,7 +1625,7 @@
       <w:commentRangeEnd w:id="3"/>
       <w:r>
         <w:rPr>
-          <w:rStyle w:val="CommentReference"/>
+          <w:rStyle w:val="Refdecomentrio"/>
         </w:rPr>
         <w:commentReference w:id="3"/>
       </w:r>
@@ -2161,21 +2146,12 @@
       <w:r>
         <w:t xml:space="preserve"> de recomendação foi o </w:t>
       </w:r>
-      <w:proofErr w:type="spellStart"/>
       <w:r>
         <w:rPr>
           <w:i/>
           <w:iCs/>
         </w:rPr>
-        <w:t>Netflix</w:t>
-      </w:r>
-      <w:proofErr w:type="spellEnd"/>
-      <w:r>
-        <w:rPr>
-          <w:i/>
-          <w:iCs/>
-        </w:rPr>
-        <w:t xml:space="preserve"> </w:t>
+        <w:t xml:space="preserve">Netflix </w:t>
       </w:r>
       <w:proofErr w:type="spellStart"/>
       <w:r>
@@ -3153,7 +3129,7 @@
     </w:p>
     <w:p>
       <w:pPr>
-        <w:pStyle w:val="Heading1"/>
+        <w:pStyle w:val="Ttulo1"/>
         <w:rPr>
           <w:b w:val="0"/>
           <w:bCs/>
@@ -3359,7 +3335,7 @@
     <w:p/>
     <w:p>
       <w:pPr>
-        <w:pStyle w:val="Heading1"/>
+        <w:pStyle w:val="Ttulo1"/>
         <w:spacing w:line="360" w:lineRule="auto"/>
         <w:rPr>
           <w:b w:val="0"/>
@@ -3609,19 +3585,9 @@
       <w:r>
         <w:t xml:space="preserve">tenha como objetivo </w:t>
       </w:r>
-      <w:del w:id="6" w:author="Juliano Varella De Carvalho" w:date="2020-04-07T15:19:00Z">
-        <w:r>
-          <w:delText xml:space="preserve">de </w:delText>
-        </w:r>
-      </w:del>
-      <w:ins w:id="7" w:author="Juliano Varella De Carvalho" w:date="2020-04-07T15:19:00Z">
-        <w:r>
-          <w:t>um</w:t>
-        </w:r>
-        <w:r>
-          <w:t xml:space="preserve"> </w:t>
-        </w:r>
-      </w:ins>
+      <w:r>
+        <w:t xml:space="preserve">um </w:t>
+      </w:r>
       <w:r>
         <w:t>estudo exploratório</w:t>
       </w:r>
@@ -3631,14 +3597,14 @@
       <w:commentRangeEnd w:id="4"/>
       <w:r>
         <w:rPr>
-          <w:rStyle w:val="CommentReference"/>
+          <w:rStyle w:val="Refdecomentrio"/>
         </w:rPr>
         <w:commentReference w:id="4"/>
       </w:r>
       <w:commentRangeEnd w:id="5"/>
       <w:r>
         <w:rPr>
-          <w:rStyle w:val="CommentReference"/>
+          <w:rStyle w:val="Refdecomentrio"/>
         </w:rPr>
         <w:commentReference w:id="5"/>
       </w:r>
@@ -3791,128 +3757,34 @@
         <w:spacing w:line="360" w:lineRule="auto"/>
         <w:ind w:firstLine="708"/>
         <w:jc w:val="both"/>
-        <w:rPr>
-          <w:ins w:id="8" w:author="Érico Souza Loewe" w:date="2020-04-05T23:34:00Z"/>
-        </w:rPr>
-      </w:pPr>
-      <w:ins w:id="9" w:author="Érico Souza Loewe" w:date="2020-04-05T23:34:00Z">
-        <w:r>
-          <w:t xml:space="preserve">Tendo as técnicas de avaliação a serem utilizadas definidas, elas serão desenvolvidas no sistema, permitindo que os usuários </w:t>
-        </w:r>
-      </w:ins>
-      <w:ins w:id="10" w:author="Érico Souza Loewe" w:date="2020-04-05T23:35:00Z">
-        <w:r>
-          <w:t>consigam contribuir</w:t>
-        </w:r>
-      </w:ins>
-      <w:ins w:id="11" w:author="Érico Souza Loewe" w:date="2020-04-05T23:34:00Z">
-        <w:r>
-          <w:t xml:space="preserve"> com sua recomendação através de suas avaliações. Essa pesquisa, </w:t>
-        </w:r>
-        <w:del w:id="12" w:author="Juliano Varella De Carvalho" w:date="2020-04-07T15:20:00Z">
-          <w:r>
-            <w:delText xml:space="preserve">irá </w:delText>
-          </w:r>
-        </w:del>
-        <w:r>
-          <w:t>apresentar</w:t>
-        </w:r>
-      </w:ins>
-      <w:ins w:id="13" w:author="Juliano Varella De Carvalho" w:date="2020-04-07T15:20:00Z">
-        <w:r>
-          <w:t>á</w:t>
-        </w:r>
-      </w:ins>
-      <w:ins w:id="14" w:author="Érico Souza Loewe" w:date="2020-04-05T23:34:00Z">
-        <w:r>
-          <w:t xml:space="preserve"> no final os resultados estatísticos obtidos pelas recomendações do sistema</w:t>
-        </w:r>
-      </w:ins>
-      <w:ins w:id="15" w:author="Érico Souza Loewe" w:date="2020-04-05T23:35:00Z">
-        <w:r>
-          <w:t xml:space="preserve"> e suas avaliações</w:t>
-        </w:r>
-      </w:ins>
-      <w:ins w:id="16" w:author="Érico Souza Loewe" w:date="2020-04-05T23:34:00Z">
-        <w:r>
-          <w:t xml:space="preserve">, apresentando, por exemplo, a quantidade de acertos e erros (a partir da perspectiva do usuário) obtidos nas recomendações, fazendo com que, essa pesquisa tenha </w:t>
-        </w:r>
-        <w:del w:id="17" w:author="Juliano Varella De Carvalho" w:date="2020-04-07T15:20:00Z">
-          <w:r>
-            <w:delText>como</w:delText>
-          </w:r>
-        </w:del>
-      </w:ins>
-      <w:ins w:id="18" w:author="Juliano Varella De Carvalho" w:date="2020-04-07T15:20:00Z">
-        <w:r>
-          <w:t>uma</w:t>
-        </w:r>
-      </w:ins>
-      <w:ins w:id="19" w:author="Érico Souza Loewe" w:date="2020-04-05T23:34:00Z">
-        <w:r>
-          <w:t xml:space="preserve"> abordagem do tipo quantitativa.</w:t>
-        </w:r>
-      </w:ins>
-    </w:p>
-    <w:p>
-      <w:pPr>
-        <w:spacing w:line="360" w:lineRule="auto"/>
-        <w:ind w:firstLine="708"/>
-        <w:jc w:val="both"/>
-        <w:rPr>
-          <w:del w:id="20" w:author="Érico Souza Loewe" w:date="2020-04-05T23:34:00Z"/>
-        </w:rPr>
-      </w:pPr>
-      <w:del w:id="21" w:author="Érico Souza Loewe" w:date="2020-04-05T23:34:00Z">
-        <w:r>
-          <w:delText>A abordagem dessa pesquisa será do tipo quantitativa,</w:delText>
-        </w:r>
-        <w:r>
-          <w:delText xml:space="preserve"> pois</w:delText>
-        </w:r>
-        <w:r>
-          <w:delText xml:space="preserve"> ser</w:delText>
-        </w:r>
-        <w:r>
-          <w:delText>ão</w:delText>
-        </w:r>
-        <w:r>
-          <w:delText xml:space="preserve"> aplicado</w:delText>
-        </w:r>
-        <w:r>
-          <w:delText>s</w:delText>
-        </w:r>
-        <w:r>
-          <w:delText xml:space="preserve"> os conhecimentos de RecSys nos dados de contexto</w:delText>
-        </w:r>
-        <w:r>
-          <w:delText>s</w:delText>
-        </w:r>
-        <w:r>
-          <w:delText xml:space="preserve"> relacionados à música</w:delText>
-        </w:r>
-        <w:r>
-          <w:delText>,</w:delText>
-        </w:r>
-        <w:r>
-          <w:delText xml:space="preserve"> gerando resultados </w:delText>
-        </w:r>
-        <w:r>
-          <w:delText>estatísticos</w:delText>
-        </w:r>
-        <w:r>
-          <w:delText xml:space="preserve"> das tendências </w:delText>
-        </w:r>
-        <w:r>
-          <w:delText>d</w:delText>
-        </w:r>
-        <w:r>
-          <w:delText>e comportamentos dos usuários</w:delText>
-        </w:r>
-        <w:r>
-          <w:delText>.</w:delText>
-        </w:r>
-      </w:del>
+      </w:pPr>
+      <w:r>
+        <w:t xml:space="preserve">Tendo as técnicas de avaliação a serem utilizadas definidas, elas serão desenvolvidas no sistema, permitindo que os usuários </w:t>
+      </w:r>
+      <w:r>
+        <w:t>consigam contribuir</w:t>
+      </w:r>
+      <w:r>
+        <w:t xml:space="preserve"> com sua recomendação através de suas avaliações. Essa pesquisa, apresentar</w:t>
+      </w:r>
+      <w:r>
+        <w:t>á</w:t>
+      </w:r>
+      <w:r>
+        <w:t xml:space="preserve"> no final os resultados estatísticos obtidos pelas recomendações do sistema</w:t>
+      </w:r>
+      <w:r>
+        <w:t xml:space="preserve"> e suas avaliações</w:t>
+      </w:r>
+      <w:r>
+        <w:t xml:space="preserve">, apresentando, por exemplo, a quantidade de acertos e erros (a partir da perspectiva do usuário) obtidos nas recomendações, fazendo com que, essa pesquisa tenha </w:t>
+      </w:r>
+      <w:r>
+        <w:t>uma</w:t>
+      </w:r>
+      <w:r>
+        <w:t xml:space="preserve"> abordagem do tipo quantitativa.</w:t>
+      </w:r>
     </w:p>
     <w:p>
       <w:pPr>
@@ -3948,26 +3820,11 @@
         <w:t>,</w:t>
       </w:r>
       <w:r>
-        <w:t xml:space="preserve"> aplicando os conhecimentos de </w:t>
-      </w:r>
-      <w:proofErr w:type="spellStart"/>
-      <w:r>
-        <w:t>RecSys</w:t>
-      </w:r>
-      <w:proofErr w:type="spellEnd"/>
-      <w:r>
-        <w:t xml:space="preserve"> </w:t>
-      </w:r>
-      <w:del w:id="22" w:author="Juliano Varella De Carvalho" w:date="2020-04-07T15:20:00Z">
-        <w:r>
-          <w:delText>sobre os</w:delText>
-        </w:r>
-      </w:del>
-      <w:ins w:id="23" w:author="Juliano Varella De Carvalho" w:date="2020-04-07T15:20:00Z">
-        <w:r>
-          <w:t>e utilizando</w:t>
-        </w:r>
-      </w:ins>
+        <w:t xml:space="preserve"> aplicando os conhecimentos de RecSys </w:t>
+      </w:r>
+      <w:r>
+        <w:t>e utilizando</w:t>
+      </w:r>
       <w:r>
         <w:t xml:space="preserve"> dados de contexto comportamental e de ambiente</w:t>
       </w:r>
@@ -3982,7 +3839,7 @@
     </w:p>
     <w:p>
       <w:pPr>
-        <w:pStyle w:val="Heading1"/>
+        <w:pStyle w:val="Ttulo1"/>
         <w:spacing w:line="360" w:lineRule="auto"/>
         <w:rPr>
           <w:b w:val="0"/>
@@ -4606,20 +4463,20 @@
               <w:spacing w:line="360" w:lineRule="auto"/>
               <w:jc w:val="both"/>
             </w:pPr>
-            <w:commentRangeStart w:id="24"/>
+            <w:commentRangeStart w:id="7"/>
             <w:r>
               <w:t xml:space="preserve">Estudar técnicas para avaliar </w:t>
             </w:r>
-            <w:commentRangeStart w:id="25"/>
+            <w:commentRangeStart w:id="8"/>
             <w:r>
               <w:t>os</w:t>
             </w:r>
-            <w:commentRangeEnd w:id="25"/>
+            <w:commentRangeEnd w:id="8"/>
             <w:r>
               <w:rPr>
-                <w:rStyle w:val="CommentReference"/>
+                <w:rStyle w:val="Refdecomentrio"/>
               </w:rPr>
-              <w:commentReference w:id="25"/>
+              <w:commentReference w:id="8"/>
             </w:r>
             <w:r>
               <w:t xml:space="preserve"> </w:t>
@@ -4627,12 +4484,12 @@
             <w:r>
               <w:t>resultados</w:t>
             </w:r>
-            <w:commentRangeEnd w:id="24"/>
+            <w:commentRangeEnd w:id="7"/>
             <w:r>
               <w:rPr>
-                <w:rStyle w:val="CommentReference"/>
+                <w:rStyle w:val="Refdecomentrio"/>
               </w:rPr>
-              <w:commentReference w:id="24"/>
+              <w:commentReference w:id="7"/>
             </w:r>
           </w:p>
         </w:tc>
@@ -5246,24 +5103,24 @@
               <w:spacing w:line="360" w:lineRule="auto"/>
               <w:jc w:val="both"/>
             </w:pPr>
-            <w:commentRangeStart w:id="26"/>
-            <w:commentRangeStart w:id="27"/>
+            <w:commentRangeStart w:id="10"/>
+            <w:commentRangeStart w:id="11"/>
             <w:r>
               <w:t>Análise dos resultados</w:t>
             </w:r>
-            <w:commentRangeEnd w:id="26"/>
+            <w:commentRangeEnd w:id="10"/>
             <w:r>
               <w:rPr>
-                <w:rStyle w:val="CommentReference"/>
+                <w:rStyle w:val="Refdecomentrio"/>
               </w:rPr>
-              <w:commentReference w:id="26"/>
+              <w:commentReference w:id="10"/>
             </w:r>
-            <w:commentRangeEnd w:id="27"/>
+            <w:commentRangeEnd w:id="11"/>
             <w:r>
               <w:rPr>
-                <w:rStyle w:val="CommentReference"/>
+                <w:rStyle w:val="Refdecomentrio"/>
               </w:rPr>
-              <w:commentReference w:id="27"/>
+              <w:commentReference w:id="11"/>
             </w:r>
           </w:p>
         </w:tc>
@@ -5406,7 +5263,7 @@
     </w:p>
     <w:p>
       <w:pPr>
-        <w:pStyle w:val="Heading1"/>
+        <w:pStyle w:val="Ttulo1"/>
         <w:spacing w:after="120" w:line="360" w:lineRule="auto"/>
         <w:rPr>
           <w:color w:val="800000"/>
@@ -5940,7 +5797,7 @@
     </w:p>
     <w:p>
       <w:pPr>
-        <w:pStyle w:val="Title"/>
+        <w:pStyle w:val="Ttulo"/>
         <w:spacing w:line="360" w:lineRule="auto"/>
         <w:jc w:val="left"/>
         <w:rPr>
@@ -5980,15 +5837,15 @@
 </file>
 
 <file path=word/comments.xml><?xml version="1.0" encoding="utf-8"?>
-<w:comments xmlns:wpc="http://schemas.microsoft.com/office/word/2010/wordprocessingCanvas" xmlns:cx="http://schemas.microsoft.com/office/drawing/2014/chartex" xmlns:cx1="http://schemas.microsoft.com/office/drawing/2015/9/8/chartex" xmlns:cx2="http://schemas.microsoft.com/office/drawing/2015/10/21/chartex" xmlns:cx3="http://schemas.microsoft.com/office/drawing/2016/5/9/chartex" xmlns:cx4="http://schemas.microsoft.com/office/drawing/2016/5/10/chartex" xmlns:cx5="http://schemas.microsoft.com/office/drawing/2016/5/11/chartex" xmlns:cx6="http://schemas.microsoft.com/office/drawing/2016/5/12/chartex" xmlns:cx7="http://schemas.microsoft.com/office/drawing/2016/5/13/chartex" xmlns:cx8="http://schemas.microsoft.com/office/drawing/2016/5/14/chartex" xmlns:mc="http://schemas.openxmlformats.org/markup-compatibility/2006" xmlns:aink="http://schemas.microsoft.com/office/drawing/2016/ink" xmlns:am3d="http://schemas.microsoft.com/office/drawing/2017/model3d" xmlns:o="urn:schemas-microsoft-com:office:office" xmlns:r="http://schemas.openxmlformats.org/officeDocument/2006/relationships" xmlns:m="http://schemas.openxmlformats.org/officeDocument/2006/math" xmlns:v="urn:schemas-microsoft-com:vml" xmlns:wp14="http://schemas.microsoft.com/office/word/2010/wordprocessingDrawing" xmlns:wp="http://schemas.openxmlformats.org/drawingml/2006/wordprocessingDrawing" xmlns:w10="urn:schemas-microsoft-com:office:word" xmlns:w="http://schemas.openxmlformats.org/wordprocessingml/2006/main" xmlns:w14="http://schemas.microsoft.com/office/word/2010/wordml" xmlns:w15="http://schemas.microsoft.com/office/word/2012/wordml" xmlns:w16cid="http://schemas.microsoft.com/office/word/2016/wordml/cid" xmlns:w16se="http://schemas.microsoft.com/office/word/2015/wordml/symex" xmlns:wpg="http://schemas.microsoft.com/office/word/2010/wordprocessingGroup" xmlns:wpi="http://schemas.microsoft.com/office/word/2010/wordprocessingInk" xmlns:wne="http://schemas.microsoft.com/office/word/2006/wordml" xmlns:wps="http://schemas.microsoft.com/office/word/2010/wordprocessingShape" mc:Ignorable="w14 w15 w16se w16cid wp14">
+<w:comments xmlns:wpc="http://schemas.microsoft.com/office/word/2010/wordprocessingCanvas" xmlns:cx="http://schemas.microsoft.com/office/drawing/2014/chartex" xmlns:cx1="http://schemas.microsoft.com/office/drawing/2015/9/8/chartex" xmlns:cx2="http://schemas.microsoft.com/office/drawing/2015/10/21/chartex" xmlns:cx3="http://schemas.microsoft.com/office/drawing/2016/5/9/chartex" xmlns:cx4="http://schemas.microsoft.com/office/drawing/2016/5/10/chartex" xmlns:cx5="http://schemas.microsoft.com/office/drawing/2016/5/11/chartex" xmlns:cx6="http://schemas.microsoft.com/office/drawing/2016/5/12/chartex" xmlns:cx7="http://schemas.microsoft.com/office/drawing/2016/5/13/chartex" xmlns:cx8="http://schemas.microsoft.com/office/drawing/2016/5/14/chartex" xmlns:mc="http://schemas.openxmlformats.org/markup-compatibility/2006" xmlns:aink="http://schemas.microsoft.com/office/drawing/2016/ink" xmlns:am3d="http://schemas.microsoft.com/office/drawing/2017/model3d" xmlns:o="urn:schemas-microsoft-com:office:office" xmlns:r="http://schemas.openxmlformats.org/officeDocument/2006/relationships" xmlns:m="http://schemas.openxmlformats.org/officeDocument/2006/math" xmlns:v="urn:schemas-microsoft-com:vml" xmlns:wp14="http://schemas.microsoft.com/office/word/2010/wordprocessingDrawing" xmlns:wp="http://schemas.openxmlformats.org/drawingml/2006/wordprocessingDrawing" xmlns:w10="urn:schemas-microsoft-com:office:word" xmlns:w="http://schemas.openxmlformats.org/wordprocessingml/2006/main" xmlns:w14="http://schemas.microsoft.com/office/word/2010/wordml" xmlns:w15="http://schemas.microsoft.com/office/word/2012/wordml" xmlns:w16cex="http://schemas.microsoft.com/office/word/2018/wordml/cex" xmlns:w16cid="http://schemas.microsoft.com/office/word/2016/wordml/cid" xmlns:w16="http://schemas.microsoft.com/office/word/2018/wordml" xmlns:w16se="http://schemas.microsoft.com/office/word/2015/wordml/symex" xmlns:wpg="http://schemas.microsoft.com/office/word/2010/wordprocessingGroup" xmlns:wpi="http://schemas.microsoft.com/office/word/2010/wordprocessingInk" xmlns:wne="http://schemas.microsoft.com/office/word/2006/wordml" xmlns:wps="http://schemas.microsoft.com/office/word/2010/wordprocessingShape" mc:Ignorable="w14 w15 w16se w16cid w16 w16cex wp14">
   <w:comment w:id="0" w:author="Juliano Varella De Carvalho" w:date="2020-04-01T18:43:00Z" w:initials="JVDC">
     <w:p>
       <w:pPr>
-        <w:pStyle w:val="CommentText"/>
-      </w:pPr>
-      <w:r>
-        <w:rPr>
-          <w:rStyle w:val="CommentReference"/>
+        <w:pStyle w:val="Textodecomentrio"/>
+      </w:pPr>
+      <w:r>
+        <w:rPr>
+          <w:rStyle w:val="Refdecomentrio"/>
         </w:rPr>
         <w:annotationRef/>
       </w:r>
@@ -6000,11 +5857,11 @@
   <w:comment w:id="1" w:author="Juliano Varella De Carvalho" w:date="2020-04-01T18:44:00Z" w:initials="JVDC">
     <w:p>
       <w:pPr>
-        <w:pStyle w:val="CommentText"/>
-      </w:pPr>
-      <w:r>
-        <w:rPr>
-          <w:rStyle w:val="CommentReference"/>
+        <w:pStyle w:val="Textodecomentrio"/>
+      </w:pPr>
+      <w:r>
+        <w:rPr>
+          <w:rStyle w:val="Refdecomentrio"/>
         </w:rPr>
         <w:annotationRef/>
       </w:r>
@@ -6016,11 +5873,11 @@
   <w:comment w:id="2" w:author="Juliano Varella De Carvalho" w:date="2020-04-01T18:45:00Z" w:initials="JVDC">
     <w:p>
       <w:pPr>
-        <w:pStyle w:val="CommentText"/>
-      </w:pPr>
-      <w:r>
-        <w:rPr>
-          <w:rStyle w:val="CommentReference"/>
+        <w:pStyle w:val="Textodecomentrio"/>
+      </w:pPr>
+      <w:r>
+        <w:rPr>
+          <w:rStyle w:val="Refdecomentrio"/>
         </w:rPr>
         <w:annotationRef/>
       </w:r>
@@ -6032,11 +5889,11 @@
   <w:comment w:id="3" w:author="Juliano Varella De Carvalho" w:date="2020-04-01T18:47:00Z" w:initials="JVDC">
     <w:p>
       <w:pPr>
-        <w:pStyle w:val="CommentText"/>
-      </w:pPr>
-      <w:r>
-        <w:rPr>
-          <w:rStyle w:val="CommentReference"/>
+        <w:pStyle w:val="Textodecomentrio"/>
+      </w:pPr>
+      <w:r>
+        <w:rPr>
+          <w:rStyle w:val="Refdecomentrio"/>
         </w:rPr>
         <w:annotationRef/>
       </w:r>
@@ -6048,11 +5905,11 @@
   <w:comment w:id="4" w:author="Juliano Varella De Carvalho" w:date="2020-04-01T18:59:00Z" w:initials="JVDC">
     <w:p>
       <w:pPr>
-        <w:pStyle w:val="CommentText"/>
-      </w:pPr>
-      <w:r>
-        <w:rPr>
-          <w:rStyle w:val="CommentReference"/>
+        <w:pStyle w:val="Textodecomentrio"/>
+      </w:pPr>
+      <w:r>
+        <w:rPr>
+          <w:rStyle w:val="Refdecomentrio"/>
         </w:rPr>
         <w:annotationRef/>
       </w:r>
@@ -6064,11 +5921,11 @@
   <w:comment w:id="5" w:author="Juliano Varella De Carvalho" w:date="2020-04-03T14:58:00Z" w:initials="JVDC">
     <w:p>
       <w:pPr>
-        <w:pStyle w:val="CommentText"/>
-      </w:pPr>
-      <w:r>
-        <w:rPr>
-          <w:rStyle w:val="CommentReference"/>
+        <w:pStyle w:val="Textodecomentrio"/>
+      </w:pPr>
+      <w:r>
+        <w:rPr>
+          <w:rStyle w:val="Refdecomentrio"/>
         </w:rPr>
         <w:annotationRef/>
       </w:r>
@@ -6076,15 +5933,19 @@
         <w:t>Isto está confuso.</w:t>
       </w:r>
     </w:p>
+    <w:bookmarkStart w:id="6" w:name="_GoBack"/>
+    <w:bookmarkEnd w:id="6"/>
   </w:comment>
-  <w:comment w:id="25" w:author="Juliano Varella De Carvalho" w:date="2020-04-01T19:03:00Z" w:initials="JVDC">
-    <w:p>
-      <w:pPr>
-        <w:pStyle w:val="CommentText"/>
-      </w:pPr>
-      <w:r>
-        <w:rPr>
-          <w:rStyle w:val="CommentReference"/>
+  <w:comment w:id="8" w:author="Juliano Varella De Carvalho" w:date="2020-04-01T19:03:00Z" w:initials="JVDC">
+    <w:p>
+      <w:pPr>
+        <w:pStyle w:val="Textodecomentrio"/>
+      </w:pPr>
+      <w:bookmarkStart w:id="9" w:name="_GoBack"/>
+      <w:bookmarkEnd w:id="9"/>
+      <w:r>
+        <w:rPr>
+          <w:rStyle w:val="Refdecomentrio"/>
         </w:rPr>
         <w:annotationRef/>
       </w:r>
@@ -6093,27 +5954,27 @@
       </w:r>
     </w:p>
   </w:comment>
-  <w:comment w:id="24" w:author="Juliano Varella De Carvalho" w:date="2020-04-01T19:03:00Z" w:initials="JVDC">
-    <w:p>
-      <w:pPr>
-        <w:pStyle w:val="CommentText"/>
-      </w:pPr>
-      <w:r>
-        <w:rPr>
-          <w:rStyle w:val="CommentReference"/>
+  <w:comment w:id="7" w:author="Juliano Varella De Carvalho" w:date="2020-04-01T19:03:00Z" w:initials="JVDC">
+    <w:p>
+      <w:pPr>
+        <w:pStyle w:val="Textodecomentrio"/>
+      </w:pPr>
+      <w:r>
+        <w:rPr>
+          <w:rStyle w:val="Refdecomentrio"/>
         </w:rPr>
         <w:annotationRef/>
       </w:r>
     </w:p>
   </w:comment>
-  <w:comment w:id="26" w:author="Juliano Varella De Carvalho" w:date="2020-04-01T19:03:00Z" w:initials="JVDC">
-    <w:p>
-      <w:pPr>
-        <w:pStyle w:val="CommentText"/>
-      </w:pPr>
-      <w:r>
-        <w:rPr>
-          <w:rStyle w:val="CommentReference"/>
+  <w:comment w:id="10" w:author="Juliano Varella De Carvalho" w:date="2020-04-01T19:03:00Z" w:initials="JVDC">
+    <w:p>
+      <w:pPr>
+        <w:pStyle w:val="Textodecomentrio"/>
+      </w:pPr>
+      <w:r>
+        <w:rPr>
+          <w:rStyle w:val="Refdecomentrio"/>
         </w:rPr>
         <w:annotationRef/>
       </w:r>
@@ -6122,14 +5983,14 @@
       </w:r>
     </w:p>
   </w:comment>
-  <w:comment w:id="27" w:author="Érico Souza Loewe" w:date="2020-04-02T21:52:00Z" w:initials="ÉSL">
-    <w:p>
-      <w:pPr>
-        <w:pStyle w:val="CommentText"/>
-      </w:pPr>
-      <w:r>
-        <w:rPr>
-          <w:rStyle w:val="CommentReference"/>
+  <w:comment w:id="11" w:author="Érico Souza Loewe" w:date="2020-04-02T21:52:00Z" w:initials="ÉSL">
+    <w:p>
+      <w:pPr>
+        <w:pStyle w:val="Textodecomentrio"/>
+      </w:pPr>
+      <w:r>
+        <w:rPr>
+          <w:rStyle w:val="Refdecomentrio"/>
         </w:rPr>
         <w:annotationRef/>
       </w:r>
@@ -6154,7 +6015,7 @@
 </file>
 
 <file path=word/commentsExtended.xml><?xml version="1.0" encoding="utf-8"?>
-<w15:commentsEx xmlns:wpc="http://schemas.microsoft.com/office/word/2010/wordprocessingCanvas" xmlns:cx="http://schemas.microsoft.com/office/drawing/2014/chartex" xmlns:cx1="http://schemas.microsoft.com/office/drawing/2015/9/8/chartex" xmlns:cx2="http://schemas.microsoft.com/office/drawing/2015/10/21/chartex" xmlns:cx3="http://schemas.microsoft.com/office/drawing/2016/5/9/chartex" xmlns:cx4="http://schemas.microsoft.com/office/drawing/2016/5/10/chartex" xmlns:cx5="http://schemas.microsoft.com/office/drawing/2016/5/11/chartex" xmlns:cx6="http://schemas.microsoft.com/office/drawing/2016/5/12/chartex" xmlns:cx7="http://schemas.microsoft.com/office/drawing/2016/5/13/chartex" xmlns:cx8="http://schemas.microsoft.com/office/drawing/2016/5/14/chartex" xmlns:mc="http://schemas.openxmlformats.org/markup-compatibility/2006" xmlns:aink="http://schemas.microsoft.com/office/drawing/2016/ink" xmlns:am3d="http://schemas.microsoft.com/office/drawing/2017/model3d" xmlns:o="urn:schemas-microsoft-com:office:office" xmlns:r="http://schemas.openxmlformats.org/officeDocument/2006/relationships" xmlns:m="http://schemas.openxmlformats.org/officeDocument/2006/math" xmlns:v="urn:schemas-microsoft-com:vml" xmlns:wp14="http://schemas.microsoft.com/office/word/2010/wordprocessingDrawing" xmlns:wp="http://schemas.openxmlformats.org/drawingml/2006/wordprocessingDrawing" xmlns:w10="urn:schemas-microsoft-com:office:word" xmlns:w="http://schemas.openxmlformats.org/wordprocessingml/2006/main" xmlns:w14="http://schemas.microsoft.com/office/word/2010/wordml" xmlns:w15="http://schemas.microsoft.com/office/word/2012/wordml" xmlns:w16cid="http://schemas.microsoft.com/office/word/2016/wordml/cid" xmlns:w16se="http://schemas.microsoft.com/office/word/2015/wordml/symex" xmlns:wpg="http://schemas.microsoft.com/office/word/2010/wordprocessingGroup" xmlns:wpi="http://schemas.microsoft.com/office/word/2010/wordprocessingInk" xmlns:wne="http://schemas.microsoft.com/office/word/2006/wordml" xmlns:wps="http://schemas.microsoft.com/office/word/2010/wordprocessingShape" mc:Ignorable="w14 w15 w16se w16cid wp14">
+<w15:commentsEx xmlns:wpc="http://schemas.microsoft.com/office/word/2010/wordprocessingCanvas" xmlns:cx="http://schemas.microsoft.com/office/drawing/2014/chartex" xmlns:cx1="http://schemas.microsoft.com/office/drawing/2015/9/8/chartex" xmlns:cx2="http://schemas.microsoft.com/office/drawing/2015/10/21/chartex" xmlns:cx3="http://schemas.microsoft.com/office/drawing/2016/5/9/chartex" xmlns:cx4="http://schemas.microsoft.com/office/drawing/2016/5/10/chartex" xmlns:cx5="http://schemas.microsoft.com/office/drawing/2016/5/11/chartex" xmlns:cx6="http://schemas.microsoft.com/office/drawing/2016/5/12/chartex" xmlns:cx7="http://schemas.microsoft.com/office/drawing/2016/5/13/chartex" xmlns:cx8="http://schemas.microsoft.com/office/drawing/2016/5/14/chartex" xmlns:mc="http://schemas.openxmlformats.org/markup-compatibility/2006" xmlns:aink="http://schemas.microsoft.com/office/drawing/2016/ink" xmlns:am3d="http://schemas.microsoft.com/office/drawing/2017/model3d" xmlns:o="urn:schemas-microsoft-com:office:office" xmlns:r="http://schemas.openxmlformats.org/officeDocument/2006/relationships" xmlns:m="http://schemas.openxmlformats.org/officeDocument/2006/math" xmlns:v="urn:schemas-microsoft-com:vml" xmlns:wp14="http://schemas.microsoft.com/office/word/2010/wordprocessingDrawing" xmlns:wp="http://schemas.openxmlformats.org/drawingml/2006/wordprocessingDrawing" xmlns:w10="urn:schemas-microsoft-com:office:word" xmlns:w="http://schemas.openxmlformats.org/wordprocessingml/2006/main" xmlns:w14="http://schemas.microsoft.com/office/word/2010/wordml" xmlns:w15="http://schemas.microsoft.com/office/word/2012/wordml" xmlns:w16cex="http://schemas.microsoft.com/office/word/2018/wordml/cex" xmlns:w16cid="http://schemas.microsoft.com/office/word/2016/wordml/cid" xmlns:w16="http://schemas.microsoft.com/office/word/2018/wordml" xmlns:w16se="http://schemas.microsoft.com/office/word/2015/wordml/symex" xmlns:wpg="http://schemas.microsoft.com/office/word/2010/wordprocessingGroup" xmlns:wpi="http://schemas.microsoft.com/office/word/2010/wordprocessingInk" xmlns:wne="http://schemas.microsoft.com/office/word/2006/wordml" xmlns:wps="http://schemas.microsoft.com/office/word/2010/wordprocessingShape" mc:Ignorable="w14 w15 w16se w16cid w16 w16cex wp14">
   <w15:commentEx w15:paraId="4DD04F6A" w15:done="1"/>
   <w15:commentEx w15:paraId="5FDACC86" w15:done="1"/>
   <w15:commentEx w15:paraId="6C7080DD" w15:done="1"/>
@@ -6175,7 +6036,7 @@
 </file>
 
 <file path=word/commentsIds.xml><?xml version="1.0" encoding="utf-8"?>
-<w16cid:commentsIds xmlns:wpc="http://schemas.microsoft.com/office/word/2010/wordprocessingCanvas" xmlns:cx="http://schemas.microsoft.com/office/drawing/2014/chartex" xmlns:cx1="http://schemas.microsoft.com/office/drawing/2015/9/8/chartex" xmlns:cx2="http://schemas.microsoft.com/office/drawing/2015/10/21/chartex" xmlns:cx3="http://schemas.microsoft.com/office/drawing/2016/5/9/chartex" xmlns:cx4="http://schemas.microsoft.com/office/drawing/2016/5/10/chartex" xmlns:cx5="http://schemas.microsoft.com/office/drawing/2016/5/11/chartex" xmlns:cx6="http://schemas.microsoft.com/office/drawing/2016/5/12/chartex" xmlns:cx7="http://schemas.microsoft.com/office/drawing/2016/5/13/chartex" xmlns:cx8="http://schemas.microsoft.com/office/drawing/2016/5/14/chartex" xmlns:mc="http://schemas.openxmlformats.org/markup-compatibility/2006" xmlns:aink="http://schemas.microsoft.com/office/drawing/2016/ink" xmlns:am3d="http://schemas.microsoft.com/office/drawing/2017/model3d" xmlns:o="urn:schemas-microsoft-com:office:office" xmlns:r="http://schemas.openxmlformats.org/officeDocument/2006/relationships" xmlns:m="http://schemas.openxmlformats.org/officeDocument/2006/math" xmlns:v="urn:schemas-microsoft-com:vml" xmlns:wp14="http://schemas.microsoft.com/office/word/2010/wordprocessingDrawing" xmlns:wp="http://schemas.openxmlformats.org/drawingml/2006/wordprocessingDrawing" xmlns:w10="urn:schemas-microsoft-com:office:word" xmlns:w="http://schemas.openxmlformats.org/wordprocessingml/2006/main" xmlns:w14="http://schemas.microsoft.com/office/word/2010/wordml" xmlns:w15="http://schemas.microsoft.com/office/word/2012/wordml" xmlns:w16cid="http://schemas.microsoft.com/office/word/2016/wordml/cid" xmlns:w16se="http://schemas.microsoft.com/office/word/2015/wordml/symex" xmlns:wpg="http://schemas.microsoft.com/office/word/2010/wordprocessingGroup" xmlns:wpi="http://schemas.microsoft.com/office/word/2010/wordprocessingInk" xmlns:wne="http://schemas.microsoft.com/office/word/2006/wordml" xmlns:wps="http://schemas.microsoft.com/office/word/2010/wordprocessingShape" mc:Ignorable="w14 w15 w16se w16cid wp14">
+<w16cid:commentsIds xmlns:wpc="http://schemas.microsoft.com/office/word/2010/wordprocessingCanvas" xmlns:cx="http://schemas.microsoft.com/office/drawing/2014/chartex" xmlns:cx1="http://schemas.microsoft.com/office/drawing/2015/9/8/chartex" xmlns:cx2="http://schemas.microsoft.com/office/drawing/2015/10/21/chartex" xmlns:cx3="http://schemas.microsoft.com/office/drawing/2016/5/9/chartex" xmlns:cx4="http://schemas.microsoft.com/office/drawing/2016/5/10/chartex" xmlns:cx5="http://schemas.microsoft.com/office/drawing/2016/5/11/chartex" xmlns:cx6="http://schemas.microsoft.com/office/drawing/2016/5/12/chartex" xmlns:cx7="http://schemas.microsoft.com/office/drawing/2016/5/13/chartex" xmlns:cx8="http://schemas.microsoft.com/office/drawing/2016/5/14/chartex" xmlns:mc="http://schemas.openxmlformats.org/markup-compatibility/2006" xmlns:aink="http://schemas.microsoft.com/office/drawing/2016/ink" xmlns:am3d="http://schemas.microsoft.com/office/drawing/2017/model3d" xmlns:o="urn:schemas-microsoft-com:office:office" xmlns:r="http://schemas.openxmlformats.org/officeDocument/2006/relationships" xmlns:m="http://schemas.openxmlformats.org/officeDocument/2006/math" xmlns:v="urn:schemas-microsoft-com:vml" xmlns:wp14="http://schemas.microsoft.com/office/word/2010/wordprocessingDrawing" xmlns:wp="http://schemas.openxmlformats.org/drawingml/2006/wordprocessingDrawing" xmlns:w10="urn:schemas-microsoft-com:office:word" xmlns:w="http://schemas.openxmlformats.org/wordprocessingml/2006/main" xmlns:w14="http://schemas.microsoft.com/office/word/2010/wordml" xmlns:w15="http://schemas.microsoft.com/office/word/2012/wordml" xmlns:w16cex="http://schemas.microsoft.com/office/word/2018/wordml/cex" xmlns:w16cid="http://schemas.microsoft.com/office/word/2016/wordml/cid" xmlns:w16="http://schemas.microsoft.com/office/word/2018/wordml" xmlns:w16se="http://schemas.microsoft.com/office/word/2015/wordml/symex" xmlns:wpg="http://schemas.microsoft.com/office/word/2010/wordprocessingGroup" xmlns:wpi="http://schemas.microsoft.com/office/word/2010/wordprocessingInk" xmlns:wne="http://schemas.microsoft.com/office/word/2006/wordml" xmlns:wps="http://schemas.microsoft.com/office/word/2010/wordprocessingShape" mc:Ignorable="w14 w15 w16se w16cid w16 w16cex wp14">
   <w16cid:commentId w16cid:paraId="4DD04F6A" w16cid:durableId="222F5F62"/>
   <w16cid:commentId w16cid:paraId="5FDACC86" w16cid:durableId="222F5F90"/>
   <w16cid:commentId w16cid:paraId="6C7080DD" w16cid:durableId="222F5FE2"/>
@@ -6190,7 +6051,7 @@
 </file>
 
 <file path=word/endnotes.xml><?xml version="1.0" encoding="utf-8"?>
-<w:endnotes xmlns:wpc="http://schemas.microsoft.com/office/word/2010/wordprocessingCanvas" xmlns:cx="http://schemas.microsoft.com/office/drawing/2014/chartex" xmlns:cx1="http://schemas.microsoft.com/office/drawing/2015/9/8/chartex" xmlns:cx2="http://schemas.microsoft.com/office/drawing/2015/10/21/chartex" xmlns:cx3="http://schemas.microsoft.com/office/drawing/2016/5/9/chartex" xmlns:cx4="http://schemas.microsoft.com/office/drawing/2016/5/10/chartex" xmlns:cx5="http://schemas.microsoft.com/office/drawing/2016/5/11/chartex" xmlns:cx6="http://schemas.microsoft.com/office/drawing/2016/5/12/chartex" xmlns:cx7="http://schemas.microsoft.com/office/drawing/2016/5/13/chartex" xmlns:cx8="http://schemas.microsoft.com/office/drawing/2016/5/14/chartex" xmlns:mc="http://schemas.openxmlformats.org/markup-compatibility/2006" xmlns:aink="http://schemas.microsoft.com/office/drawing/2016/ink" xmlns:am3d="http://schemas.microsoft.com/office/drawing/2017/model3d" xmlns:o="urn:schemas-microsoft-com:office:office" xmlns:r="http://schemas.openxmlformats.org/officeDocument/2006/relationships" xmlns:m="http://schemas.openxmlformats.org/officeDocument/2006/math" xmlns:v="urn:schemas-microsoft-com:vml" xmlns:wp14="http://schemas.microsoft.com/office/word/2010/wordprocessingDrawing" xmlns:wp="http://schemas.openxmlformats.org/drawingml/2006/wordprocessingDrawing" xmlns:w10="urn:schemas-microsoft-com:office:word" xmlns:w="http://schemas.openxmlformats.org/wordprocessingml/2006/main" xmlns:w14="http://schemas.microsoft.com/office/word/2010/wordml" xmlns:w15="http://schemas.microsoft.com/office/word/2012/wordml" xmlns:w16cid="http://schemas.microsoft.com/office/word/2016/wordml/cid" xmlns:w16se="http://schemas.microsoft.com/office/word/2015/wordml/symex" xmlns:wpg="http://schemas.microsoft.com/office/word/2010/wordprocessingGroup" xmlns:wpi="http://schemas.microsoft.com/office/word/2010/wordprocessingInk" xmlns:wne="http://schemas.microsoft.com/office/word/2006/wordml" xmlns:wps="http://schemas.microsoft.com/office/word/2010/wordprocessingShape" mc:Ignorable="w14 w15 w16se w16cid wp14">
+<w:endnotes xmlns:wpc="http://schemas.microsoft.com/office/word/2010/wordprocessingCanvas" xmlns:cx="http://schemas.microsoft.com/office/drawing/2014/chartex" xmlns:cx1="http://schemas.microsoft.com/office/drawing/2015/9/8/chartex" xmlns:cx2="http://schemas.microsoft.com/office/drawing/2015/10/21/chartex" xmlns:cx3="http://schemas.microsoft.com/office/drawing/2016/5/9/chartex" xmlns:cx4="http://schemas.microsoft.com/office/drawing/2016/5/10/chartex" xmlns:cx5="http://schemas.microsoft.com/office/drawing/2016/5/11/chartex" xmlns:cx6="http://schemas.microsoft.com/office/drawing/2016/5/12/chartex" xmlns:cx7="http://schemas.microsoft.com/office/drawing/2016/5/13/chartex" xmlns:cx8="http://schemas.microsoft.com/office/drawing/2016/5/14/chartex" xmlns:mc="http://schemas.openxmlformats.org/markup-compatibility/2006" xmlns:aink="http://schemas.microsoft.com/office/drawing/2016/ink" xmlns:am3d="http://schemas.microsoft.com/office/drawing/2017/model3d" xmlns:o="urn:schemas-microsoft-com:office:office" xmlns:r="http://schemas.openxmlformats.org/officeDocument/2006/relationships" xmlns:m="http://schemas.openxmlformats.org/officeDocument/2006/math" xmlns:v="urn:schemas-microsoft-com:vml" xmlns:wp14="http://schemas.microsoft.com/office/word/2010/wordprocessingDrawing" xmlns:wp="http://schemas.openxmlformats.org/drawingml/2006/wordprocessingDrawing" xmlns:w10="urn:schemas-microsoft-com:office:word" xmlns:w="http://schemas.openxmlformats.org/wordprocessingml/2006/main" xmlns:w14="http://schemas.microsoft.com/office/word/2010/wordml" xmlns:w15="http://schemas.microsoft.com/office/word/2012/wordml" xmlns:w16cex="http://schemas.microsoft.com/office/word/2018/wordml/cex" xmlns:w16cid="http://schemas.microsoft.com/office/word/2016/wordml/cid" xmlns:w16="http://schemas.microsoft.com/office/word/2018/wordml" xmlns:w16se="http://schemas.microsoft.com/office/word/2015/wordml/symex" xmlns:wpg="http://schemas.microsoft.com/office/word/2010/wordprocessingGroup" xmlns:wpi="http://schemas.microsoft.com/office/word/2010/wordprocessingInk" xmlns:wne="http://schemas.microsoft.com/office/word/2006/wordml" xmlns:wps="http://schemas.microsoft.com/office/word/2010/wordprocessingShape" mc:Ignorable="w14 w15 w16se w16cid w16 w16cex wp14">
   <w:endnote w:type="separator" w:id="-1">
     <w:p>
       <w:r>
@@ -6209,7 +6070,7 @@
 </file>
 
 <file path=word/footnotes.xml><?xml version="1.0" encoding="utf-8"?>
-<w:footnotes xmlns:wpc="http://schemas.microsoft.com/office/word/2010/wordprocessingCanvas" xmlns:cx="http://schemas.microsoft.com/office/drawing/2014/chartex" xmlns:cx1="http://schemas.microsoft.com/office/drawing/2015/9/8/chartex" xmlns:cx2="http://schemas.microsoft.com/office/drawing/2015/10/21/chartex" xmlns:cx3="http://schemas.microsoft.com/office/drawing/2016/5/9/chartex" xmlns:cx4="http://schemas.microsoft.com/office/drawing/2016/5/10/chartex" xmlns:cx5="http://schemas.microsoft.com/office/drawing/2016/5/11/chartex" xmlns:cx6="http://schemas.microsoft.com/office/drawing/2016/5/12/chartex" xmlns:cx7="http://schemas.microsoft.com/office/drawing/2016/5/13/chartex" xmlns:cx8="http://schemas.microsoft.com/office/drawing/2016/5/14/chartex" xmlns:mc="http://schemas.openxmlformats.org/markup-compatibility/2006" xmlns:aink="http://schemas.microsoft.com/office/drawing/2016/ink" xmlns:am3d="http://schemas.microsoft.com/office/drawing/2017/model3d" xmlns:o="urn:schemas-microsoft-com:office:office" xmlns:r="http://schemas.openxmlformats.org/officeDocument/2006/relationships" xmlns:m="http://schemas.openxmlformats.org/officeDocument/2006/math" xmlns:v="urn:schemas-microsoft-com:vml" xmlns:wp14="http://schemas.microsoft.com/office/word/2010/wordprocessingDrawing" xmlns:wp="http://schemas.openxmlformats.org/drawingml/2006/wordprocessingDrawing" xmlns:w10="urn:schemas-microsoft-com:office:word" xmlns:w="http://schemas.openxmlformats.org/wordprocessingml/2006/main" xmlns:w14="http://schemas.microsoft.com/office/word/2010/wordml" xmlns:w15="http://schemas.microsoft.com/office/word/2012/wordml" xmlns:w16cid="http://schemas.microsoft.com/office/word/2016/wordml/cid" xmlns:w16se="http://schemas.microsoft.com/office/word/2015/wordml/symex" xmlns:wpg="http://schemas.microsoft.com/office/word/2010/wordprocessingGroup" xmlns:wpi="http://schemas.microsoft.com/office/word/2010/wordprocessingInk" xmlns:wne="http://schemas.microsoft.com/office/word/2006/wordml" xmlns:wps="http://schemas.microsoft.com/office/word/2010/wordprocessingShape" mc:Ignorable="w14 w15 w16se w16cid wp14">
+<w:footnotes xmlns:wpc="http://schemas.microsoft.com/office/word/2010/wordprocessingCanvas" xmlns:cx="http://schemas.microsoft.com/office/drawing/2014/chartex" xmlns:cx1="http://schemas.microsoft.com/office/drawing/2015/9/8/chartex" xmlns:cx2="http://schemas.microsoft.com/office/drawing/2015/10/21/chartex" xmlns:cx3="http://schemas.microsoft.com/office/drawing/2016/5/9/chartex" xmlns:cx4="http://schemas.microsoft.com/office/drawing/2016/5/10/chartex" xmlns:cx5="http://schemas.microsoft.com/office/drawing/2016/5/11/chartex" xmlns:cx6="http://schemas.microsoft.com/office/drawing/2016/5/12/chartex" xmlns:cx7="http://schemas.microsoft.com/office/drawing/2016/5/13/chartex" xmlns:cx8="http://schemas.microsoft.com/office/drawing/2016/5/14/chartex" xmlns:mc="http://schemas.openxmlformats.org/markup-compatibility/2006" xmlns:aink="http://schemas.microsoft.com/office/drawing/2016/ink" xmlns:am3d="http://schemas.microsoft.com/office/drawing/2017/model3d" xmlns:o="urn:schemas-microsoft-com:office:office" xmlns:r="http://schemas.openxmlformats.org/officeDocument/2006/relationships" xmlns:m="http://schemas.openxmlformats.org/officeDocument/2006/math" xmlns:v="urn:schemas-microsoft-com:vml" xmlns:wp14="http://schemas.microsoft.com/office/word/2010/wordprocessingDrawing" xmlns:wp="http://schemas.openxmlformats.org/drawingml/2006/wordprocessingDrawing" xmlns:w10="urn:schemas-microsoft-com:office:word" xmlns:w="http://schemas.openxmlformats.org/wordprocessingml/2006/main" xmlns:w14="http://schemas.microsoft.com/office/word/2010/wordml" xmlns:w15="http://schemas.microsoft.com/office/word/2012/wordml" xmlns:w16cex="http://schemas.microsoft.com/office/word/2018/wordml/cex" xmlns:w16cid="http://schemas.microsoft.com/office/word/2016/wordml/cid" xmlns:w16="http://schemas.microsoft.com/office/word/2018/wordml" xmlns:w16se="http://schemas.microsoft.com/office/word/2015/wordml/symex" xmlns:wpg="http://schemas.microsoft.com/office/word/2010/wordprocessingGroup" xmlns:wpi="http://schemas.microsoft.com/office/word/2010/wordprocessingInk" xmlns:wne="http://schemas.microsoft.com/office/word/2006/wordml" xmlns:wps="http://schemas.microsoft.com/office/word/2010/wordprocessingShape" mc:Ignorable="w14 w15 w16se w16cid w16 w16cex wp14">
   <w:footnote w:type="separator" w:id="-1">
     <w:p>
       <w:r>
@@ -6228,44 +6089,44 @@
 </file>
 
 <file path=word/header1.xml><?xml version="1.0" encoding="utf-8"?>
-<w:hdr xmlns:wpc="http://schemas.microsoft.com/office/word/2010/wordprocessingCanvas" xmlns:cx="http://schemas.microsoft.com/office/drawing/2014/chartex" xmlns:cx1="http://schemas.microsoft.com/office/drawing/2015/9/8/chartex" xmlns:cx2="http://schemas.microsoft.com/office/drawing/2015/10/21/chartex" xmlns:cx3="http://schemas.microsoft.com/office/drawing/2016/5/9/chartex" xmlns:cx4="http://schemas.microsoft.com/office/drawing/2016/5/10/chartex" xmlns:cx5="http://schemas.microsoft.com/office/drawing/2016/5/11/chartex" xmlns:cx6="http://schemas.microsoft.com/office/drawing/2016/5/12/chartex" xmlns:cx7="http://schemas.microsoft.com/office/drawing/2016/5/13/chartex" xmlns:cx8="http://schemas.microsoft.com/office/drawing/2016/5/14/chartex" xmlns:mc="http://schemas.openxmlformats.org/markup-compatibility/2006" xmlns:aink="http://schemas.microsoft.com/office/drawing/2016/ink" xmlns:am3d="http://schemas.microsoft.com/office/drawing/2017/model3d" xmlns:o="urn:schemas-microsoft-com:office:office" xmlns:r="http://schemas.openxmlformats.org/officeDocument/2006/relationships" xmlns:m="http://schemas.openxmlformats.org/officeDocument/2006/math" xmlns:v="urn:schemas-microsoft-com:vml" xmlns:wp14="http://schemas.microsoft.com/office/word/2010/wordprocessingDrawing" xmlns:wp="http://schemas.openxmlformats.org/drawingml/2006/wordprocessingDrawing" xmlns:w10="urn:schemas-microsoft-com:office:word" xmlns:w="http://schemas.openxmlformats.org/wordprocessingml/2006/main" xmlns:w14="http://schemas.microsoft.com/office/word/2010/wordml" xmlns:w15="http://schemas.microsoft.com/office/word/2012/wordml" xmlns:w16cid="http://schemas.microsoft.com/office/word/2016/wordml/cid" xmlns:w16se="http://schemas.microsoft.com/office/word/2015/wordml/symex" xmlns:wpg="http://schemas.microsoft.com/office/word/2010/wordprocessingGroup" xmlns:wpi="http://schemas.microsoft.com/office/word/2010/wordprocessingInk" xmlns:wne="http://schemas.microsoft.com/office/word/2006/wordml" xmlns:wps="http://schemas.microsoft.com/office/word/2010/wordprocessingShape" mc:Ignorable="w14 w15 w16se w16cid wp14">
+<w:hdr xmlns:wpc="http://schemas.microsoft.com/office/word/2010/wordprocessingCanvas" xmlns:cx="http://schemas.microsoft.com/office/drawing/2014/chartex" xmlns:cx1="http://schemas.microsoft.com/office/drawing/2015/9/8/chartex" xmlns:cx2="http://schemas.microsoft.com/office/drawing/2015/10/21/chartex" xmlns:cx3="http://schemas.microsoft.com/office/drawing/2016/5/9/chartex" xmlns:cx4="http://schemas.microsoft.com/office/drawing/2016/5/10/chartex" xmlns:cx5="http://schemas.microsoft.com/office/drawing/2016/5/11/chartex" xmlns:cx6="http://schemas.microsoft.com/office/drawing/2016/5/12/chartex" xmlns:cx7="http://schemas.microsoft.com/office/drawing/2016/5/13/chartex" xmlns:cx8="http://schemas.microsoft.com/office/drawing/2016/5/14/chartex" xmlns:mc="http://schemas.openxmlformats.org/markup-compatibility/2006" xmlns:aink="http://schemas.microsoft.com/office/drawing/2016/ink" xmlns:am3d="http://schemas.microsoft.com/office/drawing/2017/model3d" xmlns:o="urn:schemas-microsoft-com:office:office" xmlns:r="http://schemas.openxmlformats.org/officeDocument/2006/relationships" xmlns:m="http://schemas.openxmlformats.org/officeDocument/2006/math" xmlns:v="urn:schemas-microsoft-com:vml" xmlns:wp14="http://schemas.microsoft.com/office/word/2010/wordprocessingDrawing" xmlns:wp="http://schemas.openxmlformats.org/drawingml/2006/wordprocessingDrawing" xmlns:w10="urn:schemas-microsoft-com:office:word" xmlns:w="http://schemas.openxmlformats.org/wordprocessingml/2006/main" xmlns:w14="http://schemas.microsoft.com/office/word/2010/wordml" xmlns:w15="http://schemas.microsoft.com/office/word/2012/wordml" xmlns:w16cex="http://schemas.microsoft.com/office/word/2018/wordml/cex" xmlns:w16cid="http://schemas.microsoft.com/office/word/2016/wordml/cid" xmlns:w16="http://schemas.microsoft.com/office/word/2018/wordml" xmlns:w16se="http://schemas.microsoft.com/office/word/2015/wordml/symex" xmlns:wpg="http://schemas.microsoft.com/office/word/2010/wordprocessingGroup" xmlns:wpi="http://schemas.microsoft.com/office/word/2010/wordprocessingInk" xmlns:wne="http://schemas.microsoft.com/office/word/2006/wordml" xmlns:wps="http://schemas.microsoft.com/office/word/2010/wordprocessingShape" mc:Ignorable="w14 w15 w16se w16cid w16 w16cex wp14">
   <w:p>
     <w:pPr>
-      <w:pStyle w:val="Header"/>
+      <w:pStyle w:val="Cabealho"/>
       <w:framePr w:wrap="around" w:vAnchor="text" w:hAnchor="margin" w:xAlign="center" w:y="1"/>
       <w:rPr>
-        <w:rStyle w:val="PageNumber"/>
+        <w:rStyle w:val="Nmerodepgina"/>
       </w:rPr>
     </w:pPr>
     <w:r>
       <w:rPr>
-        <w:rStyle w:val="PageNumber"/>
+        <w:rStyle w:val="Nmerodepgina"/>
       </w:rPr>
       <w:fldChar w:fldCharType="begin"/>
     </w:r>
     <w:r>
       <w:rPr>
-        <w:rStyle w:val="PageNumber"/>
+        <w:rStyle w:val="Nmerodepgina"/>
       </w:rPr>
       <w:instrText xml:space="preserve">PAGE  </w:instrText>
     </w:r>
     <w:r>
       <w:rPr>
-        <w:rStyle w:val="PageNumber"/>
+        <w:rStyle w:val="Nmerodepgina"/>
       </w:rPr>
       <w:fldChar w:fldCharType="end"/>
     </w:r>
   </w:p>
   <w:p>
     <w:pPr>
-      <w:pStyle w:val="Header"/>
+      <w:pStyle w:val="Cabealho"/>
     </w:pPr>
   </w:p>
 </w:hdr>
 </file>
 
 <file path=word/numbering.xml><?xml version="1.0" encoding="utf-8"?>
-<w:numbering xmlns:wpc="http://schemas.microsoft.com/office/word/2010/wordprocessingCanvas" xmlns:cx="http://schemas.microsoft.com/office/drawing/2014/chartex" xmlns:cx1="http://schemas.microsoft.com/office/drawing/2015/9/8/chartex" xmlns:cx2="http://schemas.microsoft.com/office/drawing/2015/10/21/chartex" xmlns:cx3="http://schemas.microsoft.com/office/drawing/2016/5/9/chartex" xmlns:cx4="http://schemas.microsoft.com/office/drawing/2016/5/10/chartex" xmlns:cx5="http://schemas.microsoft.com/office/drawing/2016/5/11/chartex" xmlns:cx6="http://schemas.microsoft.com/office/drawing/2016/5/12/chartex" xmlns:cx7="http://schemas.microsoft.com/office/drawing/2016/5/13/chartex" xmlns:cx8="http://schemas.microsoft.com/office/drawing/2016/5/14/chartex" xmlns:mc="http://schemas.openxmlformats.org/markup-compatibility/2006" xmlns:aink="http://schemas.microsoft.com/office/drawing/2016/ink" xmlns:am3d="http://schemas.microsoft.com/office/drawing/2017/model3d" xmlns:o="urn:schemas-microsoft-com:office:office" xmlns:r="http://schemas.openxmlformats.org/officeDocument/2006/relationships" xmlns:m="http://schemas.openxmlformats.org/officeDocument/2006/math" xmlns:v="urn:schemas-microsoft-com:vml" xmlns:wp14="http://schemas.microsoft.com/office/word/2010/wordprocessingDrawing" xmlns:wp="http://schemas.openxmlformats.org/drawingml/2006/wordprocessingDrawing" xmlns:w10="urn:schemas-microsoft-com:office:word" xmlns:w="http://schemas.openxmlformats.org/wordprocessingml/2006/main" xmlns:w14="http://schemas.microsoft.com/office/word/2010/wordml" xmlns:w15="http://schemas.microsoft.com/office/word/2012/wordml" xmlns:w16cid="http://schemas.microsoft.com/office/word/2016/wordml/cid" xmlns:w16se="http://schemas.microsoft.com/office/word/2015/wordml/symex" xmlns:wpg="http://schemas.microsoft.com/office/word/2010/wordprocessingGroup" xmlns:wpi="http://schemas.microsoft.com/office/word/2010/wordprocessingInk" xmlns:wne="http://schemas.microsoft.com/office/word/2006/wordml" xmlns:wps="http://schemas.microsoft.com/office/word/2010/wordprocessingShape" mc:Ignorable="w14 w15 w16se w16cid wp14">
+<w:numbering xmlns:wpc="http://schemas.microsoft.com/office/word/2010/wordprocessingCanvas" xmlns:cx="http://schemas.microsoft.com/office/drawing/2014/chartex" xmlns:cx1="http://schemas.microsoft.com/office/drawing/2015/9/8/chartex" xmlns:cx2="http://schemas.microsoft.com/office/drawing/2015/10/21/chartex" xmlns:cx3="http://schemas.microsoft.com/office/drawing/2016/5/9/chartex" xmlns:cx4="http://schemas.microsoft.com/office/drawing/2016/5/10/chartex" xmlns:cx5="http://schemas.microsoft.com/office/drawing/2016/5/11/chartex" xmlns:cx6="http://schemas.microsoft.com/office/drawing/2016/5/12/chartex" xmlns:cx7="http://schemas.microsoft.com/office/drawing/2016/5/13/chartex" xmlns:cx8="http://schemas.microsoft.com/office/drawing/2016/5/14/chartex" xmlns:mc="http://schemas.openxmlformats.org/markup-compatibility/2006" xmlns:aink="http://schemas.microsoft.com/office/drawing/2016/ink" xmlns:am3d="http://schemas.microsoft.com/office/drawing/2017/model3d" xmlns:o="urn:schemas-microsoft-com:office:office" xmlns:r="http://schemas.openxmlformats.org/officeDocument/2006/relationships" xmlns:m="http://schemas.openxmlformats.org/officeDocument/2006/math" xmlns:v="urn:schemas-microsoft-com:vml" xmlns:wp14="http://schemas.microsoft.com/office/word/2010/wordprocessingDrawing" xmlns:wp="http://schemas.openxmlformats.org/drawingml/2006/wordprocessingDrawing" xmlns:w10="urn:schemas-microsoft-com:office:word" xmlns:w="http://schemas.openxmlformats.org/wordprocessingml/2006/main" xmlns:w14="http://schemas.microsoft.com/office/word/2010/wordml" xmlns:w15="http://schemas.microsoft.com/office/word/2012/wordml" xmlns:w16cex="http://schemas.microsoft.com/office/word/2018/wordml/cex" xmlns:w16cid="http://schemas.microsoft.com/office/word/2016/wordml/cid" xmlns:w16="http://schemas.microsoft.com/office/word/2018/wordml" xmlns:w16se="http://schemas.microsoft.com/office/word/2015/wordml/symex" xmlns:wpg="http://schemas.microsoft.com/office/word/2010/wordprocessingGroup" xmlns:wpi="http://schemas.microsoft.com/office/word/2010/wordprocessingInk" xmlns:wne="http://schemas.microsoft.com/office/word/2006/wordml" xmlns:wps="http://schemas.microsoft.com/office/word/2010/wordprocessingShape" mc:Ignorable="w14 w15 w16se w16cid w16 w16cex wp14">
   <w:abstractNum w:abstractNumId="0" w15:restartNumberingAfterBreak="0">
     <w:nsid w:val="09286830"/>
     <w:multiLevelType w:val="singleLevel"/>
@@ -7659,7 +7520,7 @@
 </file>
 
 <file path=word/people.xml><?xml version="1.0" encoding="utf-8"?>
-<w15:people xmlns:wpc="http://schemas.microsoft.com/office/word/2010/wordprocessingCanvas" xmlns:cx="http://schemas.microsoft.com/office/drawing/2014/chartex" xmlns:cx1="http://schemas.microsoft.com/office/drawing/2015/9/8/chartex" xmlns:cx2="http://schemas.microsoft.com/office/drawing/2015/10/21/chartex" xmlns:cx3="http://schemas.microsoft.com/office/drawing/2016/5/9/chartex" xmlns:cx4="http://schemas.microsoft.com/office/drawing/2016/5/10/chartex" xmlns:cx5="http://schemas.microsoft.com/office/drawing/2016/5/11/chartex" xmlns:cx6="http://schemas.microsoft.com/office/drawing/2016/5/12/chartex" xmlns:cx7="http://schemas.microsoft.com/office/drawing/2016/5/13/chartex" xmlns:cx8="http://schemas.microsoft.com/office/drawing/2016/5/14/chartex" xmlns:mc="http://schemas.openxmlformats.org/markup-compatibility/2006" xmlns:aink="http://schemas.microsoft.com/office/drawing/2016/ink" xmlns:am3d="http://schemas.microsoft.com/office/drawing/2017/model3d" xmlns:o="urn:schemas-microsoft-com:office:office" xmlns:r="http://schemas.openxmlformats.org/officeDocument/2006/relationships" xmlns:m="http://schemas.openxmlformats.org/officeDocument/2006/math" xmlns:v="urn:schemas-microsoft-com:vml" xmlns:wp14="http://schemas.microsoft.com/office/word/2010/wordprocessingDrawing" xmlns:wp="http://schemas.openxmlformats.org/drawingml/2006/wordprocessingDrawing" xmlns:w10="urn:schemas-microsoft-com:office:word" xmlns:w="http://schemas.openxmlformats.org/wordprocessingml/2006/main" xmlns:w14="http://schemas.microsoft.com/office/word/2010/wordml" xmlns:w15="http://schemas.microsoft.com/office/word/2012/wordml" xmlns:w16cid="http://schemas.microsoft.com/office/word/2016/wordml/cid" xmlns:w16se="http://schemas.microsoft.com/office/word/2015/wordml/symex" xmlns:wpg="http://schemas.microsoft.com/office/word/2010/wordprocessingGroup" xmlns:wpi="http://schemas.microsoft.com/office/word/2010/wordprocessingInk" xmlns:wne="http://schemas.microsoft.com/office/word/2006/wordml" xmlns:wps="http://schemas.microsoft.com/office/word/2010/wordprocessingShape" mc:Ignorable="w14 w15 w16se w16cid wp14">
+<w15:people xmlns:wpc="http://schemas.microsoft.com/office/word/2010/wordprocessingCanvas" xmlns:cx="http://schemas.microsoft.com/office/drawing/2014/chartex" xmlns:cx1="http://schemas.microsoft.com/office/drawing/2015/9/8/chartex" xmlns:cx2="http://schemas.microsoft.com/office/drawing/2015/10/21/chartex" xmlns:cx3="http://schemas.microsoft.com/office/drawing/2016/5/9/chartex" xmlns:cx4="http://schemas.microsoft.com/office/drawing/2016/5/10/chartex" xmlns:cx5="http://schemas.microsoft.com/office/drawing/2016/5/11/chartex" xmlns:cx6="http://schemas.microsoft.com/office/drawing/2016/5/12/chartex" xmlns:cx7="http://schemas.microsoft.com/office/drawing/2016/5/13/chartex" xmlns:cx8="http://schemas.microsoft.com/office/drawing/2016/5/14/chartex" xmlns:mc="http://schemas.openxmlformats.org/markup-compatibility/2006" xmlns:aink="http://schemas.microsoft.com/office/drawing/2016/ink" xmlns:am3d="http://schemas.microsoft.com/office/drawing/2017/model3d" xmlns:o="urn:schemas-microsoft-com:office:office" xmlns:r="http://schemas.openxmlformats.org/officeDocument/2006/relationships" xmlns:m="http://schemas.openxmlformats.org/officeDocument/2006/math" xmlns:v="urn:schemas-microsoft-com:vml" xmlns:wp14="http://schemas.microsoft.com/office/word/2010/wordprocessingDrawing" xmlns:wp="http://schemas.openxmlformats.org/drawingml/2006/wordprocessingDrawing" xmlns:w10="urn:schemas-microsoft-com:office:word" xmlns:w="http://schemas.openxmlformats.org/wordprocessingml/2006/main" xmlns:w14="http://schemas.microsoft.com/office/word/2010/wordml" xmlns:w15="http://schemas.microsoft.com/office/word/2012/wordml" xmlns:w16cex="http://schemas.microsoft.com/office/word/2018/wordml/cex" xmlns:w16cid="http://schemas.microsoft.com/office/word/2016/wordml/cid" xmlns:w16="http://schemas.microsoft.com/office/word/2018/wordml" xmlns:w16se="http://schemas.microsoft.com/office/word/2015/wordml/symex" xmlns:wpg="http://schemas.microsoft.com/office/word/2010/wordprocessingGroup" xmlns:wpi="http://schemas.microsoft.com/office/word/2010/wordprocessingInk" xmlns:wne="http://schemas.microsoft.com/office/word/2006/wordml" xmlns:wps="http://schemas.microsoft.com/office/word/2010/wordprocessingShape" mc:Ignorable="w14 w15 w16se w16cid w16 w16cex wp14">
   <w15:person w15:author="Juliano Varella De Carvalho">
     <w15:presenceInfo w15:providerId="AD" w15:userId="S::julianovc@feevale.br::9cea3f56-0c06-47ce-98db-11f67296d8d7"/>
   </w15:person>
@@ -7670,7 +7531,7 @@
 </file>
 
 <file path=word/styles.xml><?xml version="1.0" encoding="utf-8"?>
-<w:styles xmlns:mc="http://schemas.openxmlformats.org/markup-compatibility/2006" xmlns:r="http://schemas.openxmlformats.org/officeDocument/2006/relationships" xmlns:w="http://schemas.openxmlformats.org/wordprocessingml/2006/main" xmlns:w14="http://schemas.microsoft.com/office/word/2010/wordml" xmlns:w15="http://schemas.microsoft.com/office/word/2012/wordml" xmlns:w16cid="http://schemas.microsoft.com/office/word/2016/wordml/cid" xmlns:w16se="http://schemas.microsoft.com/office/word/2015/wordml/symex" mc:Ignorable="w14 w15 w16se w16cid">
+<w:styles xmlns:mc="http://schemas.openxmlformats.org/markup-compatibility/2006" xmlns:r="http://schemas.openxmlformats.org/officeDocument/2006/relationships" xmlns:w="http://schemas.openxmlformats.org/wordprocessingml/2006/main" xmlns:w14="http://schemas.microsoft.com/office/word/2010/wordml" xmlns:w15="http://schemas.microsoft.com/office/word/2012/wordml" xmlns:w16cex="http://schemas.microsoft.com/office/word/2018/wordml/cex" xmlns:w16cid="http://schemas.microsoft.com/office/word/2016/wordml/cid" xmlns:w16="http://schemas.microsoft.com/office/word/2018/wordml" xmlns:w16se="http://schemas.microsoft.com/office/word/2015/wordml/symex" mc:Ignorable="w14 w15 w16se w16cid w16 w16cex">
   <w:docDefaults>
     <w:rPrDefault>
       <w:rPr>
@@ -7968,7 +7829,7 @@
       <w:sz w:val="24"/>
     </w:rPr>
   </w:style>
-  <w:style w:type="paragraph" w:styleId="Heading1">
+  <w:style w:type="paragraph" w:styleId="Ttulo1">
     <w:name w:val="heading 1"/>
     <w:basedOn w:val="Normal"/>
     <w:next w:val="Normal"/>
@@ -7983,7 +7844,7 @@
       <w:sz w:val="36"/>
     </w:rPr>
   </w:style>
-  <w:style w:type="paragraph" w:styleId="Heading2">
+  <w:style w:type="paragraph" w:styleId="Ttulo2">
     <w:name w:val="heading 2"/>
     <w:basedOn w:val="Normal"/>
     <w:next w:val="Normal"/>
@@ -8000,7 +7861,7 @@
       <w:i/>
     </w:rPr>
   </w:style>
-  <w:style w:type="paragraph" w:styleId="Heading3">
+  <w:style w:type="paragraph" w:styleId="Ttulo3">
     <w:name w:val="heading 3"/>
     <w:basedOn w:val="Normal"/>
     <w:next w:val="Normal"/>
@@ -8015,7 +7876,7 @@
       <w:rFonts w:ascii="Arial" w:hAnsi="Arial"/>
     </w:rPr>
   </w:style>
-  <w:style w:type="paragraph" w:styleId="Heading4">
+  <w:style w:type="paragraph" w:styleId="Ttulo4">
     <w:name w:val="heading 4"/>
     <w:basedOn w:val="Normal"/>
     <w:next w:val="Normal"/>
@@ -8026,7 +7887,7 @@
       <w:outlineLvl w:val="3"/>
     </w:pPr>
   </w:style>
-  <w:style w:type="paragraph" w:styleId="Heading5">
+  <w:style w:type="paragraph" w:styleId="Ttulo5">
     <w:name w:val="heading 5"/>
     <w:basedOn w:val="Normal"/>
     <w:next w:val="Normal"/>
@@ -8041,7 +7902,7 @@
       <w:sz w:val="28"/>
     </w:rPr>
   </w:style>
-  <w:style w:type="paragraph" w:styleId="Heading6">
+  <w:style w:type="paragraph" w:styleId="Ttulo6">
     <w:name w:val="heading 6"/>
     <w:basedOn w:val="Normal"/>
     <w:next w:val="Normal"/>
@@ -8055,13 +7916,13 @@
       <w:b/>
     </w:rPr>
   </w:style>
-  <w:style w:type="character" w:default="1" w:styleId="DefaultParagraphFont">
+  <w:style w:type="character" w:default="1" w:styleId="Fontepargpadro">
     <w:name w:val="Default Paragraph Font"/>
     <w:uiPriority w:val="1"/>
     <w:semiHidden/>
     <w:unhideWhenUsed/>
   </w:style>
-  <w:style w:type="table" w:default="1" w:styleId="TableNormal">
+  <w:style w:type="table" w:default="1" w:styleId="Tabelanormal">
     <w:name w:val="Normal Table"/>
     <w:uiPriority w:val="99"/>
     <w:semiHidden/>
@@ -8076,13 +7937,13 @@
       </w:tblCellMar>
     </w:tblPr>
   </w:style>
-  <w:style w:type="numbering" w:default="1" w:styleId="NoList">
+  <w:style w:type="numbering" w:default="1" w:styleId="Semlista">
     <w:name w:val="No List"/>
     <w:uiPriority w:val="99"/>
     <w:semiHidden/>
     <w:unhideWhenUsed/>
   </w:style>
-  <w:style w:type="paragraph" w:styleId="TOC1">
+  <w:style w:type="paragraph" w:styleId="Sumrio1">
     <w:name w:val="toc 1"/>
     <w:basedOn w:val="Normal"/>
     <w:next w:val="Normal"/>
@@ -8099,7 +7960,7 @@
       <w:u w:val="single"/>
     </w:rPr>
   </w:style>
-  <w:style w:type="paragraph" w:styleId="BodyTextIndent2">
+  <w:style w:type="paragraph" w:styleId="Recuodecorpodetexto2">
     <w:name w:val="Body Text Indent 2"/>
     <w:basedOn w:val="Normal"/>
     <w:pPr>
@@ -8107,14 +7968,14 @@
       <w:jc w:val="both"/>
     </w:pPr>
   </w:style>
-  <w:style w:type="paragraph" w:styleId="BodyText2">
+  <w:style w:type="paragraph" w:styleId="Corpodetexto2">
     <w:name w:val="Body Text 2"/>
     <w:basedOn w:val="Normal"/>
     <w:pPr>
       <w:jc w:val="both"/>
     </w:pPr>
   </w:style>
-  <w:style w:type="paragraph" w:styleId="BodyTextIndent">
+  <w:style w:type="paragraph" w:styleId="Recuodecorpodetexto">
     <w:name w:val="Body Text Indent"/>
     <w:basedOn w:val="Normal"/>
     <w:pPr>
@@ -8122,7 +7983,7 @@
       <w:jc w:val="both"/>
     </w:pPr>
   </w:style>
-  <w:style w:type="paragraph" w:styleId="BodyTextIndent3">
+  <w:style w:type="paragraph" w:styleId="Recuodecorpodetexto3">
     <w:name w:val="Body Text Indent 3"/>
     <w:basedOn w:val="Normal"/>
     <w:pPr>
@@ -8130,11 +7991,11 @@
       <w:jc w:val="both"/>
     </w:pPr>
   </w:style>
-  <w:style w:type="character" w:styleId="PageNumber">
+  <w:style w:type="character" w:styleId="Nmerodepgina">
     <w:name w:val="page number"/>
-    <w:basedOn w:val="DefaultParagraphFont"/>
+    <w:basedOn w:val="Fontepargpadro"/>
   </w:style>
-  <w:style w:type="paragraph" w:styleId="Header">
+  <w:style w:type="paragraph" w:styleId="Cabealho">
     <w:name w:val="header"/>
     <w:basedOn w:val="Normal"/>
     <w:pPr>
@@ -8154,14 +8015,14 @@
       <w:widowControl w:val="0"/>
     </w:pPr>
   </w:style>
-  <w:style w:type="character" w:styleId="FollowedHyperlink">
+  <w:style w:type="character" w:styleId="HiperlinkVisitado">
     <w:name w:val="FollowedHyperlink"/>
     <w:rPr>
       <w:color w:val="800080"/>
       <w:u w:val="single"/>
     </w:rPr>
   </w:style>
-  <w:style w:type="paragraph" w:styleId="Footer">
+  <w:style w:type="paragraph" w:styleId="Rodap">
     <w:name w:val="footer"/>
     <w:basedOn w:val="Normal"/>
     <w:pPr>
@@ -8171,7 +8032,7 @@
       </w:tabs>
     </w:pPr>
   </w:style>
-  <w:style w:type="paragraph" w:styleId="Title">
+  <w:style w:type="paragraph" w:styleId="Ttulo">
     <w:name w:val="Title"/>
     <w:basedOn w:val="Normal"/>
     <w:qFormat/>
@@ -8182,7 +8043,7 @@
       <w:sz w:val="36"/>
     </w:rPr>
   </w:style>
-  <w:style w:type="paragraph" w:styleId="Subtitle">
+  <w:style w:type="paragraph" w:styleId="Subttulo">
     <w:name w:val="Subtitle"/>
     <w:basedOn w:val="Normal"/>
     <w:qFormat/>
@@ -8229,7 +8090,7 @@
       <w:szCs w:val="28"/>
     </w:rPr>
   </w:style>
-  <w:style w:type="character" w:styleId="CommentReference">
+  <w:style w:type="character" w:styleId="Refdecomentrio">
     <w:name w:val="annotation reference"/>
     <w:rsid w:val="005E1C2F"/>
     <w:rPr>
@@ -8237,45 +8098,45 @@
       <w:szCs w:val="16"/>
     </w:rPr>
   </w:style>
-  <w:style w:type="paragraph" w:styleId="CommentText">
+  <w:style w:type="paragraph" w:styleId="Textodecomentrio">
     <w:name w:val="annotation text"/>
     <w:basedOn w:val="Normal"/>
-    <w:link w:val="CommentTextChar"/>
+    <w:link w:val="TextodecomentrioChar"/>
     <w:rsid w:val="005E1C2F"/>
     <w:rPr>
       <w:sz w:val="20"/>
     </w:rPr>
   </w:style>
-  <w:style w:type="character" w:customStyle="1" w:styleId="CommentTextChar">
-    <w:name w:val="Comment Text Char"/>
-    <w:basedOn w:val="DefaultParagraphFont"/>
-    <w:link w:val="CommentText"/>
+  <w:style w:type="character" w:customStyle="1" w:styleId="TextodecomentrioChar">
+    <w:name w:val="Texto de comentário Char"/>
+    <w:basedOn w:val="Fontepargpadro"/>
+    <w:link w:val="Textodecomentrio"/>
     <w:rsid w:val="005E1C2F"/>
   </w:style>
-  <w:style w:type="paragraph" w:styleId="CommentSubject">
+  <w:style w:type="paragraph" w:styleId="Assuntodocomentrio">
     <w:name w:val="annotation subject"/>
-    <w:basedOn w:val="CommentText"/>
-    <w:next w:val="CommentText"/>
-    <w:link w:val="CommentSubjectChar"/>
+    <w:basedOn w:val="Textodecomentrio"/>
+    <w:next w:val="Textodecomentrio"/>
+    <w:link w:val="AssuntodocomentrioChar"/>
     <w:rsid w:val="005E1C2F"/>
     <w:rPr>
       <w:b/>
       <w:bCs/>
     </w:rPr>
   </w:style>
-  <w:style w:type="character" w:customStyle="1" w:styleId="CommentSubjectChar">
-    <w:name w:val="Comment Subject Char"/>
-    <w:link w:val="CommentSubject"/>
+  <w:style w:type="character" w:customStyle="1" w:styleId="AssuntodocomentrioChar">
+    <w:name w:val="Assunto do comentário Char"/>
+    <w:link w:val="Assuntodocomentrio"/>
     <w:rsid w:val="005E1C2F"/>
     <w:rPr>
       <w:b/>
       <w:bCs/>
     </w:rPr>
   </w:style>
-  <w:style w:type="paragraph" w:styleId="BalloonText">
+  <w:style w:type="paragraph" w:styleId="Textodebalo">
     <w:name w:val="Balloon Text"/>
     <w:basedOn w:val="Normal"/>
-    <w:link w:val="BalloonTextChar"/>
+    <w:link w:val="TextodebaloChar"/>
     <w:rsid w:val="005E1C2F"/>
     <w:rPr>
       <w:rFonts w:ascii="Segoe UI" w:hAnsi="Segoe UI" w:cs="Segoe UI"/>
@@ -8283,9 +8144,9 @@
       <w:szCs w:val="18"/>
     </w:rPr>
   </w:style>
-  <w:style w:type="character" w:customStyle="1" w:styleId="BalloonTextChar">
-    <w:name w:val="Balloon Text Char"/>
-    <w:link w:val="BalloonText"/>
+  <w:style w:type="character" w:customStyle="1" w:styleId="TextodebaloChar">
+    <w:name w:val="Texto de balão Char"/>
+    <w:link w:val="Textodebalo"/>
     <w:rsid w:val="005E1C2F"/>
     <w:rPr>
       <w:rFonts w:ascii="Segoe UI" w:hAnsi="Segoe UI" w:cs="Segoe UI"/>
@@ -8596,7 +8457,7 @@
 </file>
 
 <file path=customXml/itemProps1.xml><?xml version="1.0" encoding="utf-8"?>
-<ds:datastoreItem xmlns:ds="http://schemas.openxmlformats.org/officeDocument/2006/customXml" ds:itemID="{E6CF30D6-99C7-7C49-B2DD-9EC3BA3E3A99}">
+<ds:datastoreItem xmlns:ds="http://schemas.openxmlformats.org/officeDocument/2006/customXml" ds:itemID="{963C236A-2F6E-4C73-B01F-6D094D22C48E}">
   <ds:schemaRefs>
     <ds:schemaRef ds:uri="http://schemas.openxmlformats.org/officeDocument/2006/bibliography"/>
   </ds:schemaRefs>

</xml_diff>